<commit_message>
Ajustes para abrir o campo código do CRUD de despesa e máquina
</commit_message>
<xml_diff>
--- a/1.1 Modelo Descritivo.docx
+++ b/1.1 Modelo Descritivo.docx
@@ -641,7 +641,7 @@
                 <w:rFonts w:ascii="Arial" w:hAnsi="Arial" w:cs="Arial"/>
                 <w:color w:val="000000"/>
               </w:rPr>
-              <w:t>Através do sistema é possível administrar o cadastro de clientes, de máquinas, de fornecedores, de usuários, de contratos, de produtos, bem como estabelecer permissões de acesso para cada perfil, agendar atividades para notificação em datas pré-estabelecidas, realizar auditoria das ações realizadas no sistema, emitir relatórios, receitas e despesas para cada máquina.</w:t>
+              <w:t>Através do sistema é possível administrar o cadastro de clientes, de máquinas, de fornecedores, de usuários, de contratos, de produtos, bem como estabelecer permissões de acesso para cada perfil, agendar atividades para notificação em datas pré-estabelecidas, realizar auditoria das ações realizadas no sistema, receitas e despesas para cada máquina.</w:t>
             </w:r>
           </w:p>
         </w:tc>
@@ -745,7 +745,7 @@
                 <w:rFonts w:ascii="Arial" w:hAnsi="Arial" w:cs="Arial"/>
                 <w:color w:val="000000"/>
               </w:rPr>
-              <w:t xml:space="preserve"> gestão e proporcionará um serviço mais rápido e efetivo tanto por </w:t>
+              <w:t xml:space="preserve"> gestão e proporcionará um serviço mais rápido e efetivo tanto por parte dos operadores que realizarão suas atividades nas lojas visitadas diretamente através </w:t>
             </w:r>
             <w:r>
               <w:rPr>
@@ -753,7 +753,7 @@
                 <w:color w:val="000000"/>
               </w:rPr>
               <w:lastRenderedPageBreak/>
-              <w:t xml:space="preserve">parte dos operadores que realizarão suas atividades nas lojas visitadas diretamente através da aplicação </w:t>
+              <w:t xml:space="preserve">da aplicação </w:t>
             </w:r>
             <w:proofErr w:type="spellStart"/>
             <w:r>
@@ -1665,7 +1665,6 @@
                 <w:rFonts w:ascii="Arial" w:hAnsi="Arial" w:cs="Arial"/>
                 <w:color w:val="000000" w:themeColor="text1"/>
               </w:rPr>
-              <w:lastRenderedPageBreak/>
               <w:t>Manter as receitas</w:t>
             </w:r>
             <w:r>
@@ -1722,6 +1721,7 @@
                 <w:rFonts w:ascii="Arial" w:hAnsi="Arial" w:cs="Arial"/>
                 <w:color w:val="000000" w:themeColor="text1"/>
               </w:rPr>
+              <w:lastRenderedPageBreak/>
               <w:t xml:space="preserve">Manter </w:t>
             </w:r>
             <w:r>
@@ -2747,7 +2747,14 @@
                 <w:rFonts w:ascii="Arial" w:hAnsi="Arial" w:cs="Arial"/>
                 <w:color w:val="000000"/>
               </w:rPr>
-              <w:t xml:space="preserve">. A operação de bloqueio de um perfil só deve ocorrer quando o administrador concordar com o bloqueio de </w:t>
+              <w:t xml:space="preserve">. A operação de bloqueio de um perfil só deve ocorrer quando o administrador concordar com o bloqueio de todos os usuários vinculados aquele perfil que se deseja bloquear. </w:t>
+            </w:r>
+            <w:r>
+              <w:rPr>
+                <w:rFonts w:ascii="Arial" w:hAnsi="Arial" w:cs="Arial"/>
+                <w:color w:val="000000"/>
+              </w:rPr>
+              <w:t xml:space="preserve">Usuários administradores </w:t>
             </w:r>
             <w:r>
               <w:rPr>
@@ -2755,20 +2762,6 @@
                 <w:color w:val="000000"/>
               </w:rPr>
               <w:lastRenderedPageBreak/>
-              <w:t xml:space="preserve">todos os usuários vinculados aquele perfil que se deseja bloquear. </w:t>
-            </w:r>
-            <w:r>
-              <w:rPr>
-                <w:rFonts w:ascii="Arial" w:hAnsi="Arial" w:cs="Arial"/>
-                <w:color w:val="000000"/>
-              </w:rPr>
-              <w:t xml:space="preserve">Usuários administradores </w:t>
-            </w:r>
-            <w:r>
-              <w:rPr>
-                <w:rFonts w:ascii="Arial" w:hAnsi="Arial" w:cs="Arial"/>
-                <w:color w:val="000000"/>
-              </w:rPr>
               <w:t>devem controlar os perfis de</w:t>
             </w:r>
             <w:r>
@@ -4242,7 +4235,21 @@
                 <w:rFonts w:ascii="Arial" w:hAnsi="Arial" w:cs="Arial"/>
                 <w:color w:val="000000"/>
               </w:rPr>
-              <w:t xml:space="preserve"> emissão de relatórios </w:t>
+              <w:t xml:space="preserve"> </w:t>
+            </w:r>
+            <w:r>
+              <w:rPr>
+                <w:rFonts w:ascii="Arial" w:hAnsi="Arial" w:cs="Arial"/>
+                <w:color w:val="000000"/>
+              </w:rPr>
+              <w:t>consulta do histórico</w:t>
+            </w:r>
+            <w:r>
+              <w:rPr>
+                <w:rFonts w:ascii="Arial" w:hAnsi="Arial" w:cs="Arial"/>
+                <w:color w:val="000000"/>
+              </w:rPr>
+              <w:t xml:space="preserve"> </w:t>
             </w:r>
             <w:r>
               <w:rPr>
@@ -4270,7 +4277,7 @@
                 <w:rFonts w:ascii="Arial" w:hAnsi="Arial" w:cs="Arial"/>
                 <w:color w:val="000000"/>
               </w:rPr>
-              <w:t xml:space="preserve">se encontra alocada. Também será possível visualizar o histórico das máquinas, visualizando tudo o que ocorreu ao longo do tempo, como em qual período a máquina ficou alocada e para qual cliente, quais foram os custos </w:t>
+              <w:t xml:space="preserve">se encontra alocada. Também será possível visualizar o que ocorreu ao longo do tempo, como em qual período a máquina ficou alocada e para qual cliente, quais foram os custos </w:t>
             </w:r>
             <w:r>
               <w:rPr>
@@ -5006,16 +5013,7 @@
                 <w:rFonts w:ascii="Arial" w:hAnsi="Arial" w:cs="Arial"/>
                 <w:color w:val="000000"/>
               </w:rPr>
-              <w:t>, permitind</w:t>
-            </w:r>
-            <w:bookmarkStart w:id="0" w:name="_GoBack"/>
-            <w:bookmarkEnd w:id="0"/>
-            <w:r>
-              <w:rPr>
-                <w:rFonts w:ascii="Arial" w:hAnsi="Arial" w:cs="Arial"/>
-                <w:color w:val="000000"/>
-              </w:rPr>
-              <w:t>o a troca apenas para as possibilidad</w:t>
+              <w:t>, permitindo a troca apenas para as possibilidad</w:t>
             </w:r>
             <w:r>
               <w:rPr>
@@ -5836,6 +5834,15 @@
           </w:p>
           <w:p>
             <w:pPr>
+              <w:pStyle w:val="PargrafodaLista"/>
+              <w:rPr>
+                <w:rFonts w:ascii="Arial" w:hAnsi="Arial" w:cs="Arial"/>
+                <w:color w:val="000000" w:themeColor="text1"/>
+              </w:rPr>
+            </w:pPr>
+          </w:p>
+          <w:p>
+            <w:pPr>
               <w:spacing w:after="0" w:line="240" w:lineRule="auto"/>
               <w:jc w:val="both"/>
               <w:rPr>
@@ -5843,6 +5850,8 @@
                 <w:color w:val="000000" w:themeColor="text1"/>
               </w:rPr>
             </w:pPr>
+            <w:bookmarkStart w:id="0" w:name="_GoBack"/>
+            <w:bookmarkEnd w:id="0"/>
           </w:p>
         </w:tc>
       </w:tr>
@@ -5871,6 +5880,7 @@
                 <w:rFonts w:ascii="Arial" w:hAnsi="Arial" w:cs="Arial"/>
                 <w:b/>
               </w:rPr>
+              <w:lastRenderedPageBreak/>
               <w:t xml:space="preserve">        8</w:t>
             </w:r>
             <w:r>
@@ -5950,7 +5960,6 @@
               <w:rPr>
                 <w:rFonts w:ascii="Arial" w:hAnsi="Arial" w:cs="Arial"/>
               </w:rPr>
-              <w:lastRenderedPageBreak/>
               <w:t>Não se aplica.</w:t>
             </w:r>
           </w:p>
@@ -5991,7 +6000,6 @@
                 <w:rFonts w:ascii="Arial" w:hAnsi="Arial" w:cs="Arial"/>
                 <w:b/>
               </w:rPr>
-              <w:lastRenderedPageBreak/>
               <w:t xml:space="preserve">        </w:t>
             </w:r>
             <w:r>
@@ -10833,7 +10841,7 @@
 </file>
 
 <file path=customXml/itemProps1.xml><?xml version="1.0" encoding="utf-8"?>
-<ds:datastoreItem xmlns:ds="http://schemas.openxmlformats.org/officeDocument/2006/customXml" ds:itemID="{23291161-2697-4E43-8B48-61C5A7F1643A}">
+<ds:datastoreItem xmlns:ds="http://schemas.openxmlformats.org/officeDocument/2006/customXml" ds:itemID="{9EBE6188-B1CE-4F51-A8E2-8A7A4ED4155C}">
   <ds:schemaRefs>
     <ds:schemaRef ds:uri="http://schemas.openxmlformats.org/officeDocument/2006/bibliography"/>
   </ds:schemaRefs>

</xml_diff>

<commit_message>
Inclusão do nome do projeto
</commit_message>
<xml_diff>
--- a/1.1 Modelo Descritivo.docx
+++ b/1.1 Modelo Descritivo.docx
@@ -5850,8 +5850,6 @@
                 <w:color w:val="000000" w:themeColor="text1"/>
               </w:rPr>
             </w:pPr>
-            <w:bookmarkStart w:id="0" w:name="_GoBack"/>
-            <w:bookmarkEnd w:id="0"/>
           </w:p>
         </w:tc>
       </w:tr>
@@ -7004,8 +7002,12 @@
     </w:tbl>
     <w:p/>
     <w:sectPr>
-      <w:headerReference w:type="default" r:id="rId9"/>
-      <w:footerReference w:type="default" r:id="rId10"/>
+      <w:headerReference w:type="even" r:id="rId9"/>
+      <w:headerReference w:type="default" r:id="rId10"/>
+      <w:footerReference w:type="even" r:id="rId11"/>
+      <w:footerReference w:type="default" r:id="rId12"/>
+      <w:headerReference w:type="first" r:id="rId13"/>
+      <w:footerReference w:type="first" r:id="rId14"/>
       <w:pgSz w:w="11906" w:h="16838"/>
       <w:pgMar w:top="1134" w:right="1134" w:bottom="1134" w:left="1701" w:header="709" w:footer="709" w:gutter="0"/>
       <w:cols w:space="708"/>
@@ -7041,6 +7043,16 @@
 </file>
 
 <file path=word/footer1.xml><?xml version="1.0" encoding="utf-8"?>
+<w:ftr xmlns:wpc="http://schemas.microsoft.com/office/word/2010/wordprocessingCanvas" xmlns:mc="http://schemas.openxmlformats.org/markup-compatibility/2006" xmlns:o="urn:schemas-microsoft-com:office:office" xmlns:r="http://schemas.openxmlformats.org/officeDocument/2006/relationships" xmlns:m="http://schemas.openxmlformats.org/officeDocument/2006/math" xmlns:v="urn:schemas-microsoft-com:vml" xmlns:wp14="http://schemas.microsoft.com/office/word/2010/wordprocessingDrawing" xmlns:wp="http://schemas.openxmlformats.org/drawingml/2006/wordprocessingDrawing" xmlns:w10="urn:schemas-microsoft-com:office:word" xmlns:w="http://schemas.openxmlformats.org/wordprocessingml/2006/main" xmlns:w14="http://schemas.microsoft.com/office/word/2010/wordml" xmlns:wpg="http://schemas.microsoft.com/office/word/2010/wordprocessingGroup" xmlns:wpi="http://schemas.microsoft.com/office/word/2010/wordprocessingInk" xmlns:wne="http://schemas.microsoft.com/office/word/2006/wordml" xmlns:wps="http://schemas.microsoft.com/office/word/2010/wordprocessingShape" mc:Ignorable="w14 wp14">
+  <w:p>
+    <w:pPr>
+      <w:pStyle w:val="Rodap"/>
+    </w:pPr>
+  </w:p>
+</w:ftr>
+</file>
+
+<file path=word/footer2.xml><?xml version="1.0" encoding="utf-8"?>
 <w:ftr xmlns:wpc="http://schemas.microsoft.com/office/word/2010/wordprocessingCanvas" xmlns:mc="http://schemas.openxmlformats.org/markup-compatibility/2006" xmlns:o="urn:schemas-microsoft-com:office:office" xmlns:r="http://schemas.openxmlformats.org/officeDocument/2006/relationships" xmlns:m="http://schemas.openxmlformats.org/officeDocument/2006/math" xmlns:v="urn:schemas-microsoft-com:vml" xmlns:wp14="http://schemas.microsoft.com/office/word/2010/wordprocessingDrawing" xmlns:wp="http://schemas.openxmlformats.org/drawingml/2006/wordprocessingDrawing" xmlns:w10="urn:schemas-microsoft-com:office:word" xmlns:w="http://schemas.openxmlformats.org/wordprocessingml/2006/main" xmlns:w14="http://schemas.microsoft.com/office/word/2010/wordml" xmlns:wpg="http://schemas.microsoft.com/office/word/2010/wordprocessingGroup" xmlns:wpi="http://schemas.microsoft.com/office/word/2010/wordprocessingInk" xmlns:wne="http://schemas.microsoft.com/office/word/2006/wordml" xmlns:wps="http://schemas.microsoft.com/office/word/2010/wordprocessingShape" mc:Ignorable="w14 wp14">
   <w:p>
     <w:pPr>
@@ -7073,6 +7085,16 @@
 </w:ftr>
 </file>
 
+<file path=word/footer3.xml><?xml version="1.0" encoding="utf-8"?>
+<w:ftr xmlns:wpc="http://schemas.microsoft.com/office/word/2010/wordprocessingCanvas" xmlns:mc="http://schemas.openxmlformats.org/markup-compatibility/2006" xmlns:o="urn:schemas-microsoft-com:office:office" xmlns:r="http://schemas.openxmlformats.org/officeDocument/2006/relationships" xmlns:m="http://schemas.openxmlformats.org/officeDocument/2006/math" xmlns:v="urn:schemas-microsoft-com:vml" xmlns:wp14="http://schemas.microsoft.com/office/word/2010/wordprocessingDrawing" xmlns:wp="http://schemas.openxmlformats.org/drawingml/2006/wordprocessingDrawing" xmlns:w10="urn:schemas-microsoft-com:office:word" xmlns:w="http://schemas.openxmlformats.org/wordprocessingml/2006/main" xmlns:w14="http://schemas.microsoft.com/office/word/2010/wordml" xmlns:wpg="http://schemas.microsoft.com/office/word/2010/wordprocessingGroup" xmlns:wpi="http://schemas.microsoft.com/office/word/2010/wordprocessingInk" xmlns:wne="http://schemas.microsoft.com/office/word/2006/wordml" xmlns:wps="http://schemas.microsoft.com/office/word/2010/wordprocessingShape" mc:Ignorable="w14 wp14">
+  <w:p>
+    <w:pPr>
+      <w:pStyle w:val="Rodap"/>
+    </w:pPr>
+  </w:p>
+</w:ftr>
+</file>
+
 <file path=word/footnotes.xml><?xml version="1.0" encoding="utf-8"?>
 <w:footnotes xmlns:wpc="http://schemas.microsoft.com/office/word/2010/wordprocessingCanvas" xmlns:mc="http://schemas.openxmlformats.org/markup-compatibility/2006" xmlns:o="urn:schemas-microsoft-com:office:office" xmlns:r="http://schemas.openxmlformats.org/officeDocument/2006/relationships" xmlns:m="http://schemas.openxmlformats.org/officeDocument/2006/math" xmlns:v="urn:schemas-microsoft-com:vml" xmlns:wp14="http://schemas.microsoft.com/office/word/2010/wordprocessingDrawing" xmlns:wp="http://schemas.openxmlformats.org/drawingml/2006/wordprocessingDrawing" xmlns:w10="urn:schemas-microsoft-com:office:word" xmlns:w="http://schemas.openxmlformats.org/wordprocessingml/2006/main" xmlns:w14="http://schemas.microsoft.com/office/word/2010/wordml" xmlns:wpg="http://schemas.microsoft.com/office/word/2010/wordprocessingGroup" xmlns:wpi="http://schemas.microsoft.com/office/word/2010/wordprocessingInk" xmlns:wne="http://schemas.microsoft.com/office/word/2006/wordml" xmlns:wps="http://schemas.microsoft.com/office/word/2010/wordprocessingShape" mc:Ignorable="w14 wp14">
   <w:footnote w:type="separator" w:id="-1">
@@ -7099,6 +7121,16 @@
 </file>
 
 <file path=word/header1.xml><?xml version="1.0" encoding="utf-8"?>
+<w:hdr xmlns:wpc="http://schemas.microsoft.com/office/word/2010/wordprocessingCanvas" xmlns:mc="http://schemas.openxmlformats.org/markup-compatibility/2006" xmlns:o="urn:schemas-microsoft-com:office:office" xmlns:r="http://schemas.openxmlformats.org/officeDocument/2006/relationships" xmlns:m="http://schemas.openxmlformats.org/officeDocument/2006/math" xmlns:v="urn:schemas-microsoft-com:vml" xmlns:wp14="http://schemas.microsoft.com/office/word/2010/wordprocessingDrawing" xmlns:wp="http://schemas.openxmlformats.org/drawingml/2006/wordprocessingDrawing" xmlns:w10="urn:schemas-microsoft-com:office:word" xmlns:w="http://schemas.openxmlformats.org/wordprocessingml/2006/main" xmlns:w14="http://schemas.microsoft.com/office/word/2010/wordml" xmlns:wpg="http://schemas.microsoft.com/office/word/2010/wordprocessingGroup" xmlns:wpi="http://schemas.microsoft.com/office/word/2010/wordprocessingInk" xmlns:wne="http://schemas.microsoft.com/office/word/2006/wordml" xmlns:wps="http://schemas.microsoft.com/office/word/2010/wordprocessingShape" mc:Ignorable="w14 wp14">
+  <w:p>
+    <w:pPr>
+      <w:pStyle w:val="Cabealho"/>
+    </w:pPr>
+  </w:p>
+</w:hdr>
+</file>
+
+<file path=word/header2.xml><?xml version="1.0" encoding="utf-8"?>
 <w:hdr xmlns:wpc="http://schemas.microsoft.com/office/word/2010/wordprocessingCanvas" xmlns:mc="http://schemas.openxmlformats.org/markup-compatibility/2006" xmlns:o="urn:schemas-microsoft-com:office:office" xmlns:r="http://schemas.openxmlformats.org/officeDocument/2006/relationships" xmlns:m="http://schemas.openxmlformats.org/officeDocument/2006/math" xmlns:v="urn:schemas-microsoft-com:vml" xmlns:wp14="http://schemas.microsoft.com/office/word/2010/wordprocessingDrawing" xmlns:wp="http://schemas.openxmlformats.org/drawingml/2006/wordprocessingDrawing" xmlns:w10="urn:schemas-microsoft-com:office:word" xmlns:w="http://schemas.openxmlformats.org/wordprocessingml/2006/main" xmlns:w14="http://schemas.microsoft.com/office/word/2010/wordml" xmlns:wpg="http://schemas.microsoft.com/office/word/2010/wordprocessingGroup" xmlns:wpi="http://schemas.microsoft.com/office/word/2010/wordprocessingInk" xmlns:wne="http://schemas.microsoft.com/office/word/2006/wordml" xmlns:wps="http://schemas.microsoft.com/office/word/2010/wordprocessingShape" mc:Ignorable="w14 wp14">
   <w:tbl>
     <w:tblPr>
@@ -7214,10 +7246,42 @@
           <w:pPr>
             <w:jc w:val="both"/>
           </w:pPr>
+          <w:r>
+            <w:rPr>
+              <w:rFonts w:ascii="Arial" w:hAnsi="Arial" w:cs="Arial"/>
+            </w:rPr>
+            <w:t xml:space="preserve">Sistema de controle para distribuição de </w:t>
+          </w:r>
+          <w:proofErr w:type="spellStart"/>
+          <w:r>
+            <w:rPr>
+              <w:rFonts w:ascii="Arial" w:hAnsi="Arial" w:cs="Arial"/>
+            </w:rPr>
+            <w:t>Vending</w:t>
+          </w:r>
+          <w:proofErr w:type="spellEnd"/>
+          <w:r>
+            <w:rPr>
+              <w:rFonts w:ascii="Arial" w:hAnsi="Arial" w:cs="Arial"/>
+            </w:rPr>
+            <w:t xml:space="preserve"> Machines</w:t>
+          </w:r>
+          <w:bookmarkStart w:id="0" w:name="_GoBack"/>
+          <w:bookmarkEnd w:id="0"/>
         </w:p>
       </w:tc>
     </w:tr>
   </w:tbl>
+  <w:p>
+    <w:pPr>
+      <w:pStyle w:val="Cabealho"/>
+    </w:pPr>
+  </w:p>
+</w:hdr>
+</file>
+
+<file path=word/header3.xml><?xml version="1.0" encoding="utf-8"?>
+<w:hdr xmlns:wpc="http://schemas.microsoft.com/office/word/2010/wordprocessingCanvas" xmlns:mc="http://schemas.openxmlformats.org/markup-compatibility/2006" xmlns:o="urn:schemas-microsoft-com:office:office" xmlns:r="http://schemas.openxmlformats.org/officeDocument/2006/relationships" xmlns:m="http://schemas.openxmlformats.org/officeDocument/2006/math" xmlns:v="urn:schemas-microsoft-com:vml" xmlns:wp14="http://schemas.microsoft.com/office/word/2010/wordprocessingDrawing" xmlns:wp="http://schemas.openxmlformats.org/drawingml/2006/wordprocessingDrawing" xmlns:w10="urn:schemas-microsoft-com:office:word" xmlns:w="http://schemas.openxmlformats.org/wordprocessingml/2006/main" xmlns:w14="http://schemas.microsoft.com/office/word/2010/wordml" xmlns:wpg="http://schemas.microsoft.com/office/word/2010/wordprocessingGroup" xmlns:wpi="http://schemas.microsoft.com/office/word/2010/wordprocessingInk" xmlns:wne="http://schemas.microsoft.com/office/word/2006/wordml" xmlns:wps="http://schemas.microsoft.com/office/word/2010/wordprocessingShape" mc:Ignorable="w14 wp14">
   <w:p>
     <w:pPr>
       <w:pStyle w:val="Cabealho"/>
@@ -10841,7 +10905,7 @@
 </file>
 
 <file path=customXml/itemProps1.xml><?xml version="1.0" encoding="utf-8"?>
-<ds:datastoreItem xmlns:ds="http://schemas.openxmlformats.org/officeDocument/2006/customXml" ds:itemID="{9EBE6188-B1CE-4F51-A8E2-8A7A4ED4155C}">
+<ds:datastoreItem xmlns:ds="http://schemas.openxmlformats.org/officeDocument/2006/customXml" ds:itemID="{59448C8C-1AC0-48D6-99B3-8CCABEAD6CF7}">
   <ds:schemaRefs>
     <ds:schemaRef ds:uri="http://schemas.openxmlformats.org/officeDocument/2006/bibliography"/>
   </ds:schemaRefs>

</xml_diff>

<commit_message>
- Validação do nome do projeto em todos os cabeçalhos das folhas - Restrições iniciais (Template 1.1) movido para Propriedades do produto de software - Remoção da observação no final do template 1.6 - Correção nos atores referente aos casos de uso principalmente de Edição e Exclusão até o caso de uso número 22 (houve alteração nos templates 4.1, arquivo do 4.2 (ainda precisa passar para o template e commitar) e 4.3.
</commit_message>
<xml_diff>
--- a/1.1 Modelo Descritivo.docx
+++ b/1.1 Modelo Descritivo.docx
@@ -5320,526 +5320,10 @@
                 <w:rFonts w:ascii="Arial" w:hAnsi="Arial" w:cs="Arial"/>
                 <w:color w:val="000000" w:themeColor="text1"/>
               </w:rPr>
-              <w:t xml:space="preserve">O </w:t>
-            </w:r>
-            <w:r>
-              <w:rPr>
-                <w:rFonts w:ascii="Arial" w:hAnsi="Arial" w:cs="Arial"/>
-                <w:color w:val="000000" w:themeColor="text1"/>
-              </w:rPr>
-              <w:t xml:space="preserve">acesso ao sistema deve ser feito </w:t>
-            </w:r>
-            <w:r>
-              <w:rPr>
-                <w:rFonts w:ascii="Arial" w:hAnsi="Arial" w:cs="Arial"/>
-              </w:rPr>
-              <w:t xml:space="preserve">através de um computador com internet que tenha um navegador web </w:t>
-            </w:r>
-            <w:r>
-              <w:rPr>
-                <w:rFonts w:ascii="Arial" w:hAnsi="Arial" w:cs="Arial"/>
-              </w:rPr>
-              <w:t>compatível</w:t>
-            </w:r>
-            <w:r>
-              <w:rPr>
-                <w:rFonts w:ascii="Arial" w:hAnsi="Arial" w:cs="Arial"/>
-              </w:rPr>
-              <w:t xml:space="preserve"> instalado.</w:t>
-            </w:r>
-            <w:r>
-              <w:rPr>
-                <w:rFonts w:ascii="Arial" w:hAnsi="Arial" w:cs="Arial"/>
-              </w:rPr>
-              <w:t xml:space="preserve"> Para a aplicação mobile, o dispositivo deve estar constantemente conectado para que as funcionalidades estejam disponíveis.</w:t>
-            </w:r>
-          </w:p>
-          <w:p>
-            <w:pPr>
-              <w:spacing w:after="0" w:line="240" w:lineRule="auto"/>
-              <w:jc w:val="both"/>
-              <w:rPr>
-                <w:rFonts w:ascii="Arial" w:hAnsi="Arial" w:cs="Arial"/>
-                <w:color w:val="808080" w:themeColor="background1" w:themeShade="80"/>
-              </w:rPr>
-            </w:pPr>
-          </w:p>
-          <w:p>
-            <w:pPr>
-              <w:numPr>
-                <w:ilvl w:val="0"/>
-                <w:numId w:val="1"/>
-              </w:numPr>
-              <w:spacing w:after="0" w:line="240" w:lineRule="auto"/>
-              <w:ind w:left="360"/>
-              <w:jc w:val="both"/>
-              <w:rPr>
-                <w:rFonts w:ascii="Arial" w:hAnsi="Arial" w:cs="Arial"/>
-                <w:color w:val="000000" w:themeColor="text1"/>
-              </w:rPr>
-            </w:pPr>
-            <w:r>
-              <w:rPr>
-                <w:rFonts w:ascii="Arial" w:hAnsi="Arial" w:cs="Arial"/>
-                <w:color w:val="000000" w:themeColor="text1"/>
-              </w:rPr>
-              <w:t xml:space="preserve">O </w:t>
-            </w:r>
-            <w:r>
-              <w:rPr>
-                <w:rFonts w:ascii="Arial" w:hAnsi="Arial" w:cs="Arial"/>
-                <w:color w:val="000000" w:themeColor="text1"/>
-              </w:rPr>
-              <w:t xml:space="preserve">sistema não dará suporte ao navegador </w:t>
-            </w:r>
-            <w:r>
-              <w:rPr>
-                <w:rFonts w:ascii="Arial" w:hAnsi="Arial" w:cs="Arial"/>
-              </w:rPr>
-              <w:t xml:space="preserve">Internet Explorer. Apenas os </w:t>
-            </w:r>
-            <w:r>
-              <w:rPr>
-                <w:rFonts w:ascii="Arial" w:hAnsi="Arial" w:cs="Arial"/>
-              </w:rPr>
-              <w:t>browsers</w:t>
-            </w:r>
-            <w:r>
-              <w:rPr>
-                <w:rFonts w:ascii="Arial" w:hAnsi="Arial" w:cs="Arial"/>
-              </w:rPr>
-              <w:t xml:space="preserve"> Mozilla Firefox e Google </w:t>
-            </w:r>
-            <w:proofErr w:type="spellStart"/>
-            <w:r>
-              <w:rPr>
-                <w:rFonts w:ascii="Arial" w:hAnsi="Arial" w:cs="Arial"/>
-              </w:rPr>
-              <w:t>Chrome</w:t>
-            </w:r>
-            <w:proofErr w:type="spellEnd"/>
-            <w:r>
-              <w:rPr>
-                <w:rFonts w:ascii="Arial" w:hAnsi="Arial" w:cs="Arial"/>
-              </w:rPr>
-              <w:t xml:space="preserve"> serão homologados.</w:t>
-            </w:r>
-          </w:p>
-          <w:p>
-            <w:pPr>
-              <w:spacing w:after="0" w:line="240" w:lineRule="auto"/>
-              <w:jc w:val="both"/>
-              <w:rPr>
-                <w:rFonts w:ascii="Arial" w:hAnsi="Arial" w:cs="Arial"/>
-                <w:color w:val="000000" w:themeColor="text1"/>
-              </w:rPr>
-            </w:pPr>
-          </w:p>
-          <w:p>
-            <w:pPr>
-              <w:numPr>
-                <w:ilvl w:val="0"/>
-                <w:numId w:val="1"/>
-              </w:numPr>
-              <w:spacing w:after="0" w:line="240" w:lineRule="auto"/>
-              <w:ind w:left="360"/>
-              <w:jc w:val="both"/>
-              <w:rPr>
-                <w:rFonts w:ascii="Arial" w:hAnsi="Arial" w:cs="Arial"/>
-                <w:color w:val="000000" w:themeColor="text1"/>
-              </w:rPr>
-            </w:pPr>
-            <w:r>
-              <w:rPr>
-                <w:rFonts w:ascii="Arial" w:hAnsi="Arial" w:cs="Arial"/>
-              </w:rPr>
-              <w:t xml:space="preserve">O sistema </w:t>
-            </w:r>
-            <w:r>
-              <w:rPr>
-                <w:rFonts w:ascii="Arial" w:hAnsi="Arial" w:cs="Arial"/>
-              </w:rPr>
-              <w:t>deve utilizar um banco de dados relacional para armazenamento de dados,</w:t>
-            </w:r>
-            <w:r>
-              <w:rPr>
-                <w:rFonts w:ascii="Arial" w:hAnsi="Arial" w:cs="Arial"/>
-              </w:rPr>
-              <w:t xml:space="preserve"> garantindo a segurança e </w:t>
-            </w:r>
-            <w:r>
-              <w:rPr>
-                <w:rFonts w:ascii="Arial" w:hAnsi="Arial" w:cs="Arial"/>
-              </w:rPr>
-              <w:t>proporcionando</w:t>
-            </w:r>
-            <w:r>
-              <w:rPr>
-                <w:rFonts w:ascii="Arial" w:hAnsi="Arial" w:cs="Arial"/>
-              </w:rPr>
-              <w:t xml:space="preserve"> </w:t>
-            </w:r>
-            <w:r>
-              <w:rPr>
-                <w:rFonts w:ascii="Arial" w:hAnsi="Arial" w:cs="Arial"/>
-              </w:rPr>
-              <w:t>uma maior</w:t>
-            </w:r>
-            <w:r>
-              <w:rPr>
-                <w:rFonts w:ascii="Arial" w:hAnsi="Arial" w:cs="Arial"/>
-              </w:rPr>
-              <w:t xml:space="preserve"> </w:t>
-            </w:r>
-            <w:r>
-              <w:rPr>
-                <w:rFonts w:ascii="Arial" w:hAnsi="Arial" w:cs="Arial"/>
-              </w:rPr>
-              <w:t>escalabilidade</w:t>
-            </w:r>
-            <w:r>
-              <w:rPr>
-                <w:rFonts w:ascii="Arial" w:hAnsi="Arial" w:cs="Arial"/>
-              </w:rPr>
-              <w:t xml:space="preserve">. Este banco de dados será o </w:t>
-            </w:r>
-            <w:proofErr w:type="gramStart"/>
-            <w:r>
-              <w:rPr>
-                <w:rFonts w:ascii="Arial" w:hAnsi="Arial" w:cs="Arial"/>
-              </w:rPr>
-              <w:t>MySQL</w:t>
-            </w:r>
-            <w:proofErr w:type="gramEnd"/>
-            <w:r>
-              <w:rPr>
-                <w:rFonts w:ascii="Arial" w:hAnsi="Arial" w:cs="Arial"/>
-              </w:rPr>
-              <w:t xml:space="preserve">, pois é um software livre e portanto </w:t>
-            </w:r>
-            <w:r>
-              <w:rPr>
-                <w:rFonts w:ascii="Arial" w:hAnsi="Arial" w:cs="Arial"/>
-              </w:rPr>
-              <w:t>proporcionará</w:t>
-            </w:r>
-            <w:r>
-              <w:rPr>
-                <w:rFonts w:ascii="Arial" w:hAnsi="Arial" w:cs="Arial"/>
-              </w:rPr>
-              <w:t xml:space="preserve"> uma considerável diminuição dos custos.</w:t>
-            </w:r>
-          </w:p>
-          <w:p>
-            <w:pPr>
-              <w:spacing w:after="0" w:line="240" w:lineRule="auto"/>
-              <w:jc w:val="both"/>
-              <w:rPr>
-                <w:rFonts w:ascii="Arial" w:hAnsi="Arial" w:cs="Arial"/>
-                <w:color w:val="000000" w:themeColor="text1"/>
-              </w:rPr>
-            </w:pPr>
-          </w:p>
-          <w:p>
-            <w:pPr>
-              <w:numPr>
-                <w:ilvl w:val="0"/>
-                <w:numId w:val="1"/>
-              </w:numPr>
-              <w:spacing w:after="0" w:line="240" w:lineRule="auto"/>
-              <w:ind w:left="360"/>
-              <w:jc w:val="both"/>
-              <w:rPr>
-                <w:rFonts w:ascii="Arial" w:hAnsi="Arial" w:cs="Arial"/>
-                <w:color w:val="000000" w:themeColor="text1"/>
-              </w:rPr>
-            </w:pPr>
-            <w:r>
-              <w:rPr>
-                <w:rFonts w:ascii="Arial" w:hAnsi="Arial" w:cs="Arial"/>
-              </w:rPr>
-              <w:t xml:space="preserve">Todo o acesso </w:t>
-            </w:r>
-            <w:r>
-              <w:rPr>
-                <w:rFonts w:ascii="Arial" w:hAnsi="Arial" w:cs="Arial"/>
-              </w:rPr>
-              <w:t>feito</w:t>
-            </w:r>
-            <w:r>
-              <w:rPr>
-                <w:rFonts w:ascii="Arial" w:hAnsi="Arial" w:cs="Arial"/>
-              </w:rPr>
-              <w:t xml:space="preserve"> pela aplicação </w:t>
-            </w:r>
-            <w:r>
-              <w:rPr>
-                <w:rFonts w:ascii="Arial" w:hAnsi="Arial" w:cs="Arial"/>
-              </w:rPr>
-              <w:t>à</w:t>
-            </w:r>
-            <w:r>
-              <w:rPr>
-                <w:rFonts w:ascii="Arial" w:hAnsi="Arial" w:cs="Arial"/>
-              </w:rPr>
-              <w:t xml:space="preserve"> camada de dados deverá ser realizado via JPA de forma a reduzir o acoplamento entre código e banco de dados.</w:t>
-            </w:r>
-          </w:p>
-          <w:p>
-            <w:pPr>
-              <w:spacing w:after="0" w:line="240" w:lineRule="auto"/>
-              <w:jc w:val="both"/>
-              <w:rPr>
-                <w:rFonts w:ascii="Arial" w:hAnsi="Arial" w:cs="Arial"/>
-                <w:color w:val="000000" w:themeColor="text1"/>
-              </w:rPr>
-            </w:pPr>
-          </w:p>
-          <w:p>
-            <w:pPr>
-              <w:numPr>
-                <w:ilvl w:val="0"/>
-                <w:numId w:val="1"/>
-              </w:numPr>
-              <w:spacing w:after="0" w:line="240" w:lineRule="auto"/>
-              <w:ind w:left="360"/>
-              <w:jc w:val="both"/>
-              <w:rPr>
-                <w:rFonts w:ascii="Arial" w:hAnsi="Arial" w:cs="Arial"/>
-                <w:color w:val="000000" w:themeColor="text1"/>
-              </w:rPr>
-            </w:pPr>
-            <w:r>
-              <w:rPr>
-                <w:rFonts w:ascii="Arial" w:hAnsi="Arial" w:cs="Arial"/>
-              </w:rPr>
-              <w:t xml:space="preserve">O sistema deve vir acompanhado com um manual de implantação em formato </w:t>
-            </w:r>
-            <w:proofErr w:type="spellStart"/>
-            <w:r>
-              <w:rPr>
-                <w:rFonts w:ascii="Arial" w:hAnsi="Arial" w:cs="Arial"/>
-              </w:rPr>
-              <w:t>doc</w:t>
-            </w:r>
-            <w:proofErr w:type="spellEnd"/>
-            <w:r>
-              <w:rPr>
-                <w:rFonts w:ascii="Arial" w:hAnsi="Arial" w:cs="Arial"/>
-              </w:rPr>
-              <w:t xml:space="preserve"> que contenha todos os passos e informações necessárias para realizar a implantação do sistema em um novo ambiente.</w:t>
-            </w:r>
-          </w:p>
-          <w:p>
-            <w:pPr>
-              <w:spacing w:after="0" w:line="240" w:lineRule="auto"/>
-              <w:jc w:val="both"/>
-              <w:rPr>
-                <w:rFonts w:ascii="Arial" w:hAnsi="Arial" w:cs="Arial"/>
-                <w:color w:val="000000" w:themeColor="text1"/>
-              </w:rPr>
-            </w:pPr>
-          </w:p>
-          <w:p>
-            <w:pPr>
-              <w:numPr>
-                <w:ilvl w:val="0"/>
-                <w:numId w:val="1"/>
-              </w:numPr>
-              <w:spacing w:after="0" w:line="240" w:lineRule="auto"/>
-              <w:ind w:left="360"/>
-              <w:jc w:val="both"/>
-              <w:rPr>
-                <w:rFonts w:ascii="Arial" w:hAnsi="Arial" w:cs="Arial"/>
-                <w:color w:val="000000" w:themeColor="text1"/>
-              </w:rPr>
-            </w:pPr>
-            <w:r>
-              <w:rPr>
-                <w:rFonts w:ascii="Arial" w:hAnsi="Arial" w:cs="Arial"/>
-                <w:color w:val="000000" w:themeColor="text1"/>
-              </w:rPr>
-              <w:t>O mecanismo de busca do sistema deve assimilar os parâmetros de filtragem da pesquisa corretamente, trazendo os dados relevantes à procura.</w:t>
-            </w:r>
-          </w:p>
-          <w:p>
-            <w:pPr>
-              <w:spacing w:after="0" w:line="240" w:lineRule="auto"/>
-              <w:jc w:val="both"/>
-              <w:rPr>
-                <w:rFonts w:ascii="Arial" w:hAnsi="Arial" w:cs="Arial"/>
-                <w:color w:val="000000" w:themeColor="text1"/>
-              </w:rPr>
-            </w:pPr>
-          </w:p>
-          <w:p>
-            <w:pPr>
-              <w:numPr>
-                <w:ilvl w:val="0"/>
-                <w:numId w:val="1"/>
-              </w:numPr>
-              <w:spacing w:after="0" w:line="240" w:lineRule="auto"/>
-              <w:ind w:left="360"/>
-              <w:jc w:val="both"/>
-              <w:rPr>
-                <w:rFonts w:ascii="Arial" w:hAnsi="Arial" w:cs="Arial"/>
-                <w:color w:val="000000" w:themeColor="text1"/>
-              </w:rPr>
-            </w:pPr>
-            <w:r>
-              <w:rPr>
-                <w:rFonts w:ascii="Arial" w:hAnsi="Arial" w:cs="Arial"/>
-                <w:color w:val="000000" w:themeColor="text1"/>
-              </w:rPr>
-              <w:t xml:space="preserve">O aplicativo será desenvolvido para ser acessado através de smartphones com tela de </w:t>
-            </w:r>
-            <w:proofErr w:type="gramStart"/>
-            <w:r>
-              <w:rPr>
-                <w:rFonts w:ascii="Arial" w:hAnsi="Arial" w:cs="Arial"/>
-                <w:color w:val="000000" w:themeColor="text1"/>
-              </w:rPr>
-              <w:t>5</w:t>
-            </w:r>
-            <w:proofErr w:type="gramEnd"/>
-            <w:r>
-              <w:rPr>
-                <w:rFonts w:ascii="Arial" w:hAnsi="Arial" w:cs="Arial"/>
-                <w:color w:val="000000" w:themeColor="text1"/>
-              </w:rPr>
-              <w:t xml:space="preserve"> polegadas, o aplicativo não contemplará adaptação para </w:t>
-            </w:r>
-            <w:proofErr w:type="spellStart"/>
-            <w:r>
-              <w:rPr>
-                <w:rFonts w:ascii="Arial" w:hAnsi="Arial" w:cs="Arial"/>
-                <w:color w:val="000000" w:themeColor="text1"/>
-              </w:rPr>
-              <w:t>tablets</w:t>
-            </w:r>
-            <w:proofErr w:type="spellEnd"/>
-            <w:r>
-              <w:rPr>
-                <w:rFonts w:ascii="Arial" w:hAnsi="Arial" w:cs="Arial"/>
-                <w:color w:val="000000" w:themeColor="text1"/>
-              </w:rPr>
-              <w:t>.</w:t>
-            </w:r>
-          </w:p>
-          <w:p>
-            <w:pPr>
-              <w:spacing w:after="0" w:line="240" w:lineRule="auto"/>
-              <w:jc w:val="both"/>
-              <w:rPr>
-                <w:rFonts w:ascii="Arial" w:hAnsi="Arial" w:cs="Arial"/>
-                <w:color w:val="000000" w:themeColor="text1"/>
-              </w:rPr>
-            </w:pPr>
-          </w:p>
-          <w:p>
-            <w:pPr>
-              <w:numPr>
-                <w:ilvl w:val="0"/>
-                <w:numId w:val="1"/>
-              </w:numPr>
-              <w:spacing w:after="0" w:line="240" w:lineRule="auto"/>
-              <w:ind w:left="360"/>
-              <w:jc w:val="both"/>
-              <w:rPr>
-                <w:rFonts w:ascii="Arial" w:hAnsi="Arial" w:cs="Arial"/>
-                <w:color w:val="000000" w:themeColor="text1"/>
-              </w:rPr>
-            </w:pPr>
-            <w:r>
-              <w:rPr>
-                <w:rFonts w:ascii="Arial" w:hAnsi="Arial" w:cs="Arial"/>
-                <w:color w:val="000000" w:themeColor="text1"/>
-              </w:rPr>
-              <w:t>A</w:t>
-            </w:r>
-            <w:r>
-              <w:rPr>
-                <w:rFonts w:ascii="Arial" w:hAnsi="Arial" w:cs="Arial"/>
-                <w:color w:val="000000" w:themeColor="text1"/>
-              </w:rPr>
-              <w:t xml:space="preserve"> compatibilidade do aplicativo </w:t>
-            </w:r>
-            <w:r>
-              <w:rPr>
-                <w:rFonts w:ascii="Arial" w:hAnsi="Arial" w:cs="Arial"/>
-                <w:color w:val="000000" w:themeColor="text1"/>
-              </w:rPr>
-              <w:t>será homologada para</w:t>
-            </w:r>
-            <w:r>
-              <w:rPr>
-                <w:rFonts w:ascii="Arial" w:hAnsi="Arial" w:cs="Arial"/>
-                <w:color w:val="000000" w:themeColor="text1"/>
-              </w:rPr>
-              <w:t xml:space="preserve"> </w:t>
-            </w:r>
-            <w:r>
-              <w:rPr>
-                <w:rFonts w:ascii="Arial" w:hAnsi="Arial" w:cs="Arial"/>
-                <w:color w:val="000000" w:themeColor="text1"/>
-              </w:rPr>
-              <w:t xml:space="preserve">as </w:t>
-            </w:r>
-            <w:r>
-              <w:rPr>
-                <w:rFonts w:ascii="Arial" w:hAnsi="Arial" w:cs="Arial"/>
-                <w:color w:val="000000" w:themeColor="text1"/>
-              </w:rPr>
-              <w:t xml:space="preserve">versões </w:t>
-            </w:r>
-            <w:r>
-              <w:rPr>
-                <w:rFonts w:ascii="Arial" w:hAnsi="Arial" w:cs="Arial"/>
-                <w:color w:val="000000" w:themeColor="text1"/>
-              </w:rPr>
-              <w:t xml:space="preserve">4.4 e 5.0 do </w:t>
-            </w:r>
-            <w:proofErr w:type="spellStart"/>
-            <w:r>
-              <w:rPr>
-                <w:rFonts w:ascii="Arial" w:hAnsi="Arial" w:cs="Arial"/>
-                <w:color w:val="000000" w:themeColor="text1"/>
-              </w:rPr>
-              <w:t>Android</w:t>
-            </w:r>
-            <w:proofErr w:type="spellEnd"/>
-            <w:r>
-              <w:rPr>
-                <w:rFonts w:ascii="Arial" w:hAnsi="Arial" w:cs="Arial"/>
-                <w:color w:val="000000" w:themeColor="text1"/>
-              </w:rPr>
-              <w:t xml:space="preserve"> para as dimensões 4.7 polegadas </w:t>
-            </w:r>
-            <w:proofErr w:type="gramStart"/>
-            <w:r>
-              <w:rPr>
-                <w:rFonts w:ascii="Arial" w:hAnsi="Arial" w:cs="Arial"/>
-                <w:color w:val="000000" w:themeColor="text1"/>
-              </w:rPr>
-              <w:t>5</w:t>
-            </w:r>
-            <w:proofErr w:type="gramEnd"/>
-            <w:r>
-              <w:rPr>
-                <w:rFonts w:ascii="Arial" w:hAnsi="Arial" w:cs="Arial"/>
-                <w:color w:val="000000" w:themeColor="text1"/>
-              </w:rPr>
-              <w:t xml:space="preserve"> polegadas, respectivamente.</w:t>
-            </w:r>
-          </w:p>
-          <w:p>
-            <w:pPr>
-              <w:pStyle w:val="PargrafodaLista"/>
-              <w:rPr>
-                <w:rFonts w:ascii="Arial" w:hAnsi="Arial" w:cs="Arial"/>
-                <w:color w:val="000000" w:themeColor="text1"/>
-              </w:rPr>
-            </w:pPr>
+              <w:t>Não se aplica.</w:t>
+            </w:r>
+            <w:bookmarkStart w:id="0" w:name="_GoBack"/>
+            <w:bookmarkEnd w:id="0"/>
           </w:p>
           <w:p>
             <w:pPr>
@@ -5878,7 +5362,6 @@
                 <w:rFonts w:ascii="Arial" w:hAnsi="Arial" w:cs="Arial"/>
                 <w:b/>
               </w:rPr>
-              <w:lastRenderedPageBreak/>
               <w:t xml:space="preserve">        8</w:t>
             </w:r>
             <w:r>
@@ -6295,7 +5778,19 @@
               <w:rPr>
                 <w:rFonts w:ascii="Arial" w:hAnsi="Arial" w:cs="Arial"/>
               </w:rPr>
-              <w:t>As mensagens de notificação do sistema para com os usuários devem ser simples e objetivas, evitando a utilização de termos técnicos para que o usuário entenda o erro gerado.</w:t>
+              <w:t xml:space="preserve">As senhas dos usuários da aplicação devem ser armazenadas no padrão de criptografia MD5 e devem ficar </w:t>
+            </w:r>
+            <w:r>
+              <w:rPr>
+                <w:rFonts w:ascii="Arial" w:hAnsi="Arial" w:cs="Arial"/>
+              </w:rPr>
+              <w:t>armazenadas</w:t>
+            </w:r>
+            <w:r>
+              <w:rPr>
+                <w:rFonts w:ascii="Arial" w:hAnsi="Arial" w:cs="Arial"/>
+              </w:rPr>
+              <w:t xml:space="preserve"> somente no banco de dados do sistema.</w:t>
             </w:r>
           </w:p>
           <w:p>
@@ -6326,19 +5821,37 @@
               <w:rPr>
                 <w:rFonts w:ascii="Arial" w:hAnsi="Arial" w:cs="Arial"/>
               </w:rPr>
-              <w:t xml:space="preserve">As senhas dos usuários da aplicação devem ser armazenadas no padrão de criptografia MD5 e devem ficar </w:t>
-            </w:r>
-            <w:r>
-              <w:rPr>
-                <w:rFonts w:ascii="Arial" w:hAnsi="Arial" w:cs="Arial"/>
-              </w:rPr>
-              <w:t>armazenadas</w:t>
-            </w:r>
-            <w:r>
-              <w:rPr>
-                <w:rFonts w:ascii="Arial" w:hAnsi="Arial" w:cs="Arial"/>
-              </w:rPr>
-              <w:t xml:space="preserve"> somente no banco de dados do sistema.</w:t>
+              <w:t xml:space="preserve">O sistema deve suportar o acesso simultâneo de </w:t>
+            </w:r>
+            <w:r>
+              <w:rPr>
+                <w:rFonts w:ascii="Arial" w:hAnsi="Arial" w:cs="Arial"/>
+              </w:rPr>
+              <w:t>ao menos 50</w:t>
+            </w:r>
+            <w:r>
+              <w:rPr>
+                <w:rFonts w:ascii="Arial" w:hAnsi="Arial" w:cs="Arial"/>
+              </w:rPr>
+              <w:t xml:space="preserve"> usuários</w:t>
+            </w:r>
+            <w:r>
+              <w:rPr>
+                <w:rFonts w:ascii="Arial" w:hAnsi="Arial" w:cs="Arial"/>
+              </w:rPr>
+              <w:t xml:space="preserve"> sem apresentar travamento ou problemas de concorrência entre </w:t>
+            </w:r>
+            <w:r>
+              <w:rPr>
+                <w:rFonts w:ascii="Arial" w:hAnsi="Arial" w:cs="Arial"/>
+              </w:rPr>
+              <w:t>os threads</w:t>
+            </w:r>
+            <w:r>
+              <w:rPr>
+                <w:rFonts w:ascii="Arial" w:hAnsi="Arial" w:cs="Arial"/>
+              </w:rPr>
+              <w:t>.</w:t>
             </w:r>
           </w:p>
           <w:p>
@@ -6347,7 +5860,7 @@
               <w:jc w:val="both"/>
               <w:rPr>
                 <w:rFonts w:ascii="Arial" w:hAnsi="Arial" w:cs="Arial"/>
-                <w:color w:val="000000" w:themeColor="text1"/>
+                <w:color w:val="808080" w:themeColor="background1" w:themeShade="80"/>
               </w:rPr>
             </w:pPr>
           </w:p>
@@ -6368,38 +5881,518 @@
             <w:r>
               <w:rPr>
                 <w:rFonts w:ascii="Arial" w:hAnsi="Arial" w:cs="Arial"/>
-              </w:rPr>
-              <w:t xml:space="preserve">O sistema deve suportar o acesso simultâneo de </w:t>
-            </w:r>
-            <w:r>
-              <w:rPr>
-                <w:rFonts w:ascii="Arial" w:hAnsi="Arial" w:cs="Arial"/>
-              </w:rPr>
-              <w:t>ao menos 50</w:t>
-            </w:r>
-            <w:r>
-              <w:rPr>
-                <w:rFonts w:ascii="Arial" w:hAnsi="Arial" w:cs="Arial"/>
-              </w:rPr>
-              <w:t xml:space="preserve"> usuários</w:t>
-            </w:r>
-            <w:r>
-              <w:rPr>
-                <w:rFonts w:ascii="Arial" w:hAnsi="Arial" w:cs="Arial"/>
-              </w:rPr>
-              <w:t xml:space="preserve"> sem apresentar travamento ou problemas de concorrência entre </w:t>
-            </w:r>
-            <w:r>
-              <w:rPr>
-                <w:rFonts w:ascii="Arial" w:hAnsi="Arial" w:cs="Arial"/>
-              </w:rPr>
-              <w:t>os threads</w:t>
-            </w:r>
-            <w:r>
-              <w:rPr>
-                <w:rFonts w:ascii="Arial" w:hAnsi="Arial" w:cs="Arial"/>
+                <w:color w:val="000000" w:themeColor="text1"/>
+              </w:rPr>
+              <w:t xml:space="preserve">O </w:t>
+            </w:r>
+            <w:r>
+              <w:rPr>
+                <w:rFonts w:ascii="Arial" w:hAnsi="Arial" w:cs="Arial"/>
+                <w:color w:val="000000" w:themeColor="text1"/>
+              </w:rPr>
+              <w:t xml:space="preserve">acesso ao sistema deve ser feito </w:t>
+            </w:r>
+            <w:r>
+              <w:rPr>
+                <w:rFonts w:ascii="Arial" w:hAnsi="Arial" w:cs="Arial"/>
+              </w:rPr>
+              <w:t xml:space="preserve">através de um computador com internet que tenha um navegador web </w:t>
+            </w:r>
+            <w:r>
+              <w:rPr>
+                <w:rFonts w:ascii="Arial" w:hAnsi="Arial" w:cs="Arial"/>
+              </w:rPr>
+              <w:t>compatível</w:t>
+            </w:r>
+            <w:r>
+              <w:rPr>
+                <w:rFonts w:ascii="Arial" w:hAnsi="Arial" w:cs="Arial"/>
+              </w:rPr>
+              <w:t xml:space="preserve"> instalado.</w:t>
+            </w:r>
+            <w:r>
+              <w:rPr>
+                <w:rFonts w:ascii="Arial" w:hAnsi="Arial" w:cs="Arial"/>
+              </w:rPr>
+              <w:t xml:space="preserve"> Para a aplicação mobile, o dispositivo deve estar constantemente conectado para que as funcionalidades estejam disponíveis.</w:t>
+            </w:r>
+          </w:p>
+          <w:p>
+            <w:pPr>
+              <w:spacing w:after="0" w:line="240" w:lineRule="auto"/>
+              <w:jc w:val="both"/>
+              <w:rPr>
+                <w:rFonts w:ascii="Arial" w:hAnsi="Arial" w:cs="Arial"/>
+                <w:color w:val="808080" w:themeColor="background1" w:themeShade="80"/>
+              </w:rPr>
+            </w:pPr>
+          </w:p>
+          <w:p>
+            <w:pPr>
+              <w:numPr>
+                <w:ilvl w:val="0"/>
+                <w:numId w:val="1"/>
+              </w:numPr>
+              <w:spacing w:after="0" w:line="240" w:lineRule="auto"/>
+              <w:ind w:left="360"/>
+              <w:jc w:val="both"/>
+              <w:rPr>
+                <w:rFonts w:ascii="Arial" w:hAnsi="Arial" w:cs="Arial"/>
+                <w:color w:val="000000" w:themeColor="text1"/>
+              </w:rPr>
+            </w:pPr>
+            <w:r>
+              <w:rPr>
+                <w:rFonts w:ascii="Arial" w:hAnsi="Arial" w:cs="Arial"/>
+                <w:color w:val="000000" w:themeColor="text1"/>
+              </w:rPr>
+              <w:t xml:space="preserve">O </w:t>
+            </w:r>
+            <w:r>
+              <w:rPr>
+                <w:rFonts w:ascii="Arial" w:hAnsi="Arial" w:cs="Arial"/>
+                <w:color w:val="000000" w:themeColor="text1"/>
+              </w:rPr>
+              <w:t xml:space="preserve">sistema não dará suporte ao navegador </w:t>
+            </w:r>
+            <w:r>
+              <w:rPr>
+                <w:rFonts w:ascii="Arial" w:hAnsi="Arial" w:cs="Arial"/>
+              </w:rPr>
+              <w:t xml:space="preserve">Internet Explorer. Apenas os </w:t>
+            </w:r>
+            <w:r>
+              <w:rPr>
+                <w:rFonts w:ascii="Arial" w:hAnsi="Arial" w:cs="Arial"/>
+              </w:rPr>
+              <w:t>browsers</w:t>
+            </w:r>
+            <w:r>
+              <w:rPr>
+                <w:rFonts w:ascii="Arial" w:hAnsi="Arial" w:cs="Arial"/>
+              </w:rPr>
+              <w:t xml:space="preserve"> Mozilla Firefox e Google </w:t>
+            </w:r>
+            <w:proofErr w:type="spellStart"/>
+            <w:r>
+              <w:rPr>
+                <w:rFonts w:ascii="Arial" w:hAnsi="Arial" w:cs="Arial"/>
+              </w:rPr>
+              <w:t>Chrome</w:t>
+            </w:r>
+            <w:proofErr w:type="spellEnd"/>
+            <w:r>
+              <w:rPr>
+                <w:rFonts w:ascii="Arial" w:hAnsi="Arial" w:cs="Arial"/>
+              </w:rPr>
+              <w:t xml:space="preserve"> serão homologados.</w:t>
+            </w:r>
+          </w:p>
+          <w:p>
+            <w:pPr>
+              <w:spacing w:after="0" w:line="240" w:lineRule="auto"/>
+              <w:jc w:val="both"/>
+              <w:rPr>
+                <w:rFonts w:ascii="Arial" w:hAnsi="Arial" w:cs="Arial"/>
+                <w:color w:val="000000" w:themeColor="text1"/>
+              </w:rPr>
+            </w:pPr>
+          </w:p>
+          <w:p>
+            <w:pPr>
+              <w:numPr>
+                <w:ilvl w:val="0"/>
+                <w:numId w:val="1"/>
+              </w:numPr>
+              <w:spacing w:after="0" w:line="240" w:lineRule="auto"/>
+              <w:ind w:left="360"/>
+              <w:jc w:val="both"/>
+              <w:rPr>
+                <w:rFonts w:ascii="Arial" w:hAnsi="Arial" w:cs="Arial"/>
+                <w:color w:val="000000" w:themeColor="text1"/>
+              </w:rPr>
+            </w:pPr>
+            <w:r>
+              <w:rPr>
+                <w:rFonts w:ascii="Arial" w:hAnsi="Arial" w:cs="Arial"/>
+              </w:rPr>
+              <w:t xml:space="preserve">O sistema </w:t>
+            </w:r>
+            <w:r>
+              <w:rPr>
+                <w:rFonts w:ascii="Arial" w:hAnsi="Arial" w:cs="Arial"/>
+              </w:rPr>
+              <w:t>deve utilizar um banco de dados relacional para armazenamento de dados,</w:t>
+            </w:r>
+            <w:r>
+              <w:rPr>
+                <w:rFonts w:ascii="Arial" w:hAnsi="Arial" w:cs="Arial"/>
+              </w:rPr>
+              <w:t xml:space="preserve"> garantindo a segurança e </w:t>
+            </w:r>
+            <w:r>
+              <w:rPr>
+                <w:rFonts w:ascii="Arial" w:hAnsi="Arial" w:cs="Arial"/>
+              </w:rPr>
+              <w:t>proporcionando</w:t>
+            </w:r>
+            <w:r>
+              <w:rPr>
+                <w:rFonts w:ascii="Arial" w:hAnsi="Arial" w:cs="Arial"/>
+              </w:rPr>
+              <w:t xml:space="preserve"> </w:t>
+            </w:r>
+            <w:r>
+              <w:rPr>
+                <w:rFonts w:ascii="Arial" w:hAnsi="Arial" w:cs="Arial"/>
+              </w:rPr>
+              <w:t>uma maior</w:t>
+            </w:r>
+            <w:r>
+              <w:rPr>
+                <w:rFonts w:ascii="Arial" w:hAnsi="Arial" w:cs="Arial"/>
+              </w:rPr>
+              <w:t xml:space="preserve"> </w:t>
+            </w:r>
+            <w:r>
+              <w:rPr>
+                <w:rFonts w:ascii="Arial" w:hAnsi="Arial" w:cs="Arial"/>
+              </w:rPr>
+              <w:t>escalabilidade</w:t>
+            </w:r>
+            <w:r>
+              <w:rPr>
+                <w:rFonts w:ascii="Arial" w:hAnsi="Arial" w:cs="Arial"/>
+              </w:rPr>
+              <w:t xml:space="preserve">. Este banco de dados será o </w:t>
+            </w:r>
+            <w:proofErr w:type="gramStart"/>
+            <w:r>
+              <w:rPr>
+                <w:rFonts w:ascii="Arial" w:hAnsi="Arial" w:cs="Arial"/>
+              </w:rPr>
+              <w:t>MySQL</w:t>
+            </w:r>
+            <w:proofErr w:type="gramEnd"/>
+            <w:r>
+              <w:rPr>
+                <w:rFonts w:ascii="Arial" w:hAnsi="Arial" w:cs="Arial"/>
+              </w:rPr>
+              <w:t xml:space="preserve">, pois é um software livre e portanto </w:t>
+            </w:r>
+            <w:r>
+              <w:rPr>
+                <w:rFonts w:ascii="Arial" w:hAnsi="Arial" w:cs="Arial"/>
+              </w:rPr>
+              <w:t>proporcionará</w:t>
+            </w:r>
+            <w:r>
+              <w:rPr>
+                <w:rFonts w:ascii="Arial" w:hAnsi="Arial" w:cs="Arial"/>
+              </w:rPr>
+              <w:t xml:space="preserve"> uma considerável diminuição dos custos.</w:t>
+            </w:r>
+          </w:p>
+          <w:p>
+            <w:pPr>
+              <w:spacing w:after="0" w:line="240" w:lineRule="auto"/>
+              <w:jc w:val="both"/>
+              <w:rPr>
+                <w:rFonts w:ascii="Arial" w:hAnsi="Arial" w:cs="Arial"/>
+                <w:color w:val="000000" w:themeColor="text1"/>
+              </w:rPr>
+            </w:pPr>
+          </w:p>
+          <w:p>
+            <w:pPr>
+              <w:numPr>
+                <w:ilvl w:val="0"/>
+                <w:numId w:val="1"/>
+              </w:numPr>
+              <w:spacing w:after="0" w:line="240" w:lineRule="auto"/>
+              <w:ind w:left="360"/>
+              <w:jc w:val="both"/>
+              <w:rPr>
+                <w:rFonts w:ascii="Arial" w:hAnsi="Arial" w:cs="Arial"/>
+                <w:color w:val="000000" w:themeColor="text1"/>
+              </w:rPr>
+            </w:pPr>
+            <w:r>
+              <w:rPr>
+                <w:rFonts w:ascii="Arial" w:hAnsi="Arial" w:cs="Arial"/>
+              </w:rPr>
+              <w:t xml:space="preserve">Todo o acesso </w:t>
+            </w:r>
+            <w:r>
+              <w:rPr>
+                <w:rFonts w:ascii="Arial" w:hAnsi="Arial" w:cs="Arial"/>
+              </w:rPr>
+              <w:t>feito</w:t>
+            </w:r>
+            <w:r>
+              <w:rPr>
+                <w:rFonts w:ascii="Arial" w:hAnsi="Arial" w:cs="Arial"/>
+              </w:rPr>
+              <w:t xml:space="preserve"> pela aplicação </w:t>
+            </w:r>
+            <w:r>
+              <w:rPr>
+                <w:rFonts w:ascii="Arial" w:hAnsi="Arial" w:cs="Arial"/>
+              </w:rPr>
+              <w:t>à</w:t>
+            </w:r>
+            <w:r>
+              <w:rPr>
+                <w:rFonts w:ascii="Arial" w:hAnsi="Arial" w:cs="Arial"/>
+              </w:rPr>
+              <w:t xml:space="preserve"> camada de dados deverá ser realizado via JPA de forma a reduzir o acoplamento entre código e banco de dados.</w:t>
+            </w:r>
+          </w:p>
+          <w:p>
+            <w:pPr>
+              <w:spacing w:after="0" w:line="240" w:lineRule="auto"/>
+              <w:jc w:val="both"/>
+              <w:rPr>
+                <w:rFonts w:ascii="Arial" w:hAnsi="Arial" w:cs="Arial"/>
+                <w:color w:val="000000" w:themeColor="text1"/>
+              </w:rPr>
+            </w:pPr>
+          </w:p>
+          <w:p>
+            <w:pPr>
+              <w:numPr>
+                <w:ilvl w:val="0"/>
+                <w:numId w:val="1"/>
+              </w:numPr>
+              <w:spacing w:after="0" w:line="240" w:lineRule="auto"/>
+              <w:ind w:left="360"/>
+              <w:jc w:val="both"/>
+              <w:rPr>
+                <w:rFonts w:ascii="Arial" w:hAnsi="Arial" w:cs="Arial"/>
+                <w:color w:val="000000" w:themeColor="text1"/>
+              </w:rPr>
+            </w:pPr>
+            <w:r>
+              <w:rPr>
+                <w:rFonts w:ascii="Arial" w:hAnsi="Arial" w:cs="Arial"/>
+              </w:rPr>
+              <w:t xml:space="preserve">O sistema deve vir acompanhado com um manual de implantação em formato </w:t>
+            </w:r>
+            <w:proofErr w:type="spellStart"/>
+            <w:r>
+              <w:rPr>
+                <w:rFonts w:ascii="Arial" w:hAnsi="Arial" w:cs="Arial"/>
+              </w:rPr>
+              <w:t>doc</w:t>
+            </w:r>
+            <w:proofErr w:type="spellEnd"/>
+            <w:r>
+              <w:rPr>
+                <w:rFonts w:ascii="Arial" w:hAnsi="Arial" w:cs="Arial"/>
+              </w:rPr>
+              <w:t xml:space="preserve"> que contenha todos os passos e informações necessárias para realizar a implantação do sistema em um novo ambiente.</w:t>
+            </w:r>
+          </w:p>
+          <w:p>
+            <w:pPr>
+              <w:spacing w:after="0" w:line="240" w:lineRule="auto"/>
+              <w:jc w:val="both"/>
+              <w:rPr>
+                <w:rFonts w:ascii="Arial" w:hAnsi="Arial" w:cs="Arial"/>
+                <w:color w:val="000000" w:themeColor="text1"/>
+              </w:rPr>
+            </w:pPr>
+          </w:p>
+          <w:p>
+            <w:pPr>
+              <w:numPr>
+                <w:ilvl w:val="0"/>
+                <w:numId w:val="1"/>
+              </w:numPr>
+              <w:spacing w:after="0" w:line="240" w:lineRule="auto"/>
+              <w:ind w:left="360"/>
+              <w:jc w:val="both"/>
+              <w:rPr>
+                <w:rFonts w:ascii="Arial" w:hAnsi="Arial" w:cs="Arial"/>
+                <w:color w:val="000000" w:themeColor="text1"/>
+              </w:rPr>
+            </w:pPr>
+            <w:r>
+              <w:rPr>
+                <w:rFonts w:ascii="Arial" w:hAnsi="Arial" w:cs="Arial"/>
+                <w:color w:val="000000" w:themeColor="text1"/>
+              </w:rPr>
+              <w:t>O mecanismo de busca do sistema deve assimilar os parâmetros de filtragem da pesquisa corretamente, trazendo os dados relevantes à procura.</w:t>
+            </w:r>
+          </w:p>
+          <w:p>
+            <w:pPr>
+              <w:spacing w:after="0" w:line="240" w:lineRule="auto"/>
+              <w:jc w:val="both"/>
+              <w:rPr>
+                <w:rFonts w:ascii="Arial" w:hAnsi="Arial" w:cs="Arial"/>
+                <w:color w:val="000000" w:themeColor="text1"/>
+              </w:rPr>
+            </w:pPr>
+          </w:p>
+          <w:p>
+            <w:pPr>
+              <w:numPr>
+                <w:ilvl w:val="0"/>
+                <w:numId w:val="1"/>
+              </w:numPr>
+              <w:spacing w:after="0" w:line="240" w:lineRule="auto"/>
+              <w:ind w:left="360"/>
+              <w:jc w:val="both"/>
+              <w:rPr>
+                <w:rFonts w:ascii="Arial" w:hAnsi="Arial" w:cs="Arial"/>
+                <w:color w:val="000000" w:themeColor="text1"/>
+              </w:rPr>
+            </w:pPr>
+            <w:r>
+              <w:rPr>
+                <w:rFonts w:ascii="Arial" w:hAnsi="Arial" w:cs="Arial"/>
+                <w:color w:val="000000" w:themeColor="text1"/>
+              </w:rPr>
+              <w:t xml:space="preserve">O aplicativo será desenvolvido para ser acessado através de smartphones com tela de </w:t>
+            </w:r>
+            <w:proofErr w:type="gramStart"/>
+            <w:r>
+              <w:rPr>
+                <w:rFonts w:ascii="Arial" w:hAnsi="Arial" w:cs="Arial"/>
+                <w:color w:val="000000" w:themeColor="text1"/>
+              </w:rPr>
+              <w:t>5</w:t>
+            </w:r>
+            <w:proofErr w:type="gramEnd"/>
+            <w:r>
+              <w:rPr>
+                <w:rFonts w:ascii="Arial" w:hAnsi="Arial" w:cs="Arial"/>
+                <w:color w:val="000000" w:themeColor="text1"/>
+              </w:rPr>
+              <w:t xml:space="preserve"> polegadas, o aplicativo não contemplará adaptação para </w:t>
+            </w:r>
+            <w:proofErr w:type="spellStart"/>
+            <w:r>
+              <w:rPr>
+                <w:rFonts w:ascii="Arial" w:hAnsi="Arial" w:cs="Arial"/>
+                <w:color w:val="000000" w:themeColor="text1"/>
+              </w:rPr>
+              <w:t>tablets</w:t>
+            </w:r>
+            <w:proofErr w:type="spellEnd"/>
+            <w:r>
+              <w:rPr>
+                <w:rFonts w:ascii="Arial" w:hAnsi="Arial" w:cs="Arial"/>
+                <w:color w:val="000000" w:themeColor="text1"/>
               </w:rPr>
               <w:t>.</w:t>
+            </w:r>
+          </w:p>
+          <w:p>
+            <w:pPr>
+              <w:spacing w:after="0" w:line="240" w:lineRule="auto"/>
+              <w:jc w:val="both"/>
+              <w:rPr>
+                <w:rFonts w:ascii="Arial" w:hAnsi="Arial" w:cs="Arial"/>
+                <w:color w:val="000000" w:themeColor="text1"/>
+              </w:rPr>
+            </w:pPr>
+          </w:p>
+          <w:p>
+            <w:pPr>
+              <w:numPr>
+                <w:ilvl w:val="0"/>
+                <w:numId w:val="1"/>
+              </w:numPr>
+              <w:spacing w:after="0" w:line="240" w:lineRule="auto"/>
+              <w:ind w:left="360"/>
+              <w:jc w:val="both"/>
+              <w:rPr>
+                <w:rFonts w:ascii="Arial" w:hAnsi="Arial" w:cs="Arial"/>
+                <w:color w:val="000000" w:themeColor="text1"/>
+              </w:rPr>
+            </w:pPr>
+            <w:r>
+              <w:rPr>
+                <w:rFonts w:ascii="Arial" w:hAnsi="Arial" w:cs="Arial"/>
+                <w:color w:val="000000" w:themeColor="text1"/>
+              </w:rPr>
+              <w:t>A</w:t>
+            </w:r>
+            <w:r>
+              <w:rPr>
+                <w:rFonts w:ascii="Arial" w:hAnsi="Arial" w:cs="Arial"/>
+                <w:color w:val="000000" w:themeColor="text1"/>
+              </w:rPr>
+              <w:t xml:space="preserve"> compatibilidade do aplicativo </w:t>
+            </w:r>
+            <w:r>
+              <w:rPr>
+                <w:rFonts w:ascii="Arial" w:hAnsi="Arial" w:cs="Arial"/>
+                <w:color w:val="000000" w:themeColor="text1"/>
+              </w:rPr>
+              <w:t>será homologada para</w:t>
+            </w:r>
+            <w:r>
+              <w:rPr>
+                <w:rFonts w:ascii="Arial" w:hAnsi="Arial" w:cs="Arial"/>
+                <w:color w:val="000000" w:themeColor="text1"/>
+              </w:rPr>
+              <w:t xml:space="preserve"> </w:t>
+            </w:r>
+            <w:r>
+              <w:rPr>
+                <w:rFonts w:ascii="Arial" w:hAnsi="Arial" w:cs="Arial"/>
+                <w:color w:val="000000" w:themeColor="text1"/>
+              </w:rPr>
+              <w:t xml:space="preserve">as </w:t>
+            </w:r>
+            <w:r>
+              <w:rPr>
+                <w:rFonts w:ascii="Arial" w:hAnsi="Arial" w:cs="Arial"/>
+                <w:color w:val="000000" w:themeColor="text1"/>
+              </w:rPr>
+              <w:t xml:space="preserve">versões </w:t>
+            </w:r>
+            <w:r>
+              <w:rPr>
+                <w:rFonts w:ascii="Arial" w:hAnsi="Arial" w:cs="Arial"/>
+                <w:color w:val="000000" w:themeColor="text1"/>
+              </w:rPr>
+              <w:t xml:space="preserve">4.4 e 5.0 do </w:t>
+            </w:r>
+            <w:proofErr w:type="spellStart"/>
+            <w:r>
+              <w:rPr>
+                <w:rFonts w:ascii="Arial" w:hAnsi="Arial" w:cs="Arial"/>
+                <w:color w:val="000000" w:themeColor="text1"/>
+              </w:rPr>
+              <w:t>Android</w:t>
+            </w:r>
+            <w:proofErr w:type="spellEnd"/>
+            <w:r>
+              <w:rPr>
+                <w:rFonts w:ascii="Arial" w:hAnsi="Arial" w:cs="Arial"/>
+                <w:color w:val="000000" w:themeColor="text1"/>
+              </w:rPr>
+              <w:t xml:space="preserve"> para as dimensões 4.7 polegadas </w:t>
+            </w:r>
+            <w:proofErr w:type="gramStart"/>
+            <w:r>
+              <w:rPr>
+                <w:rFonts w:ascii="Arial" w:hAnsi="Arial" w:cs="Arial"/>
+                <w:color w:val="000000" w:themeColor="text1"/>
+              </w:rPr>
+              <w:t>5</w:t>
+            </w:r>
+            <w:proofErr w:type="gramEnd"/>
+            <w:r>
+              <w:rPr>
+                <w:rFonts w:ascii="Arial" w:hAnsi="Arial" w:cs="Arial"/>
+                <w:color w:val="000000" w:themeColor="text1"/>
+              </w:rPr>
+              <w:t xml:space="preserve"> polegadas, respectivamente.</w:t>
             </w:r>
           </w:p>
           <w:p>
@@ -6439,6 +6432,7 @@
                 <w:rFonts w:ascii="Arial" w:hAnsi="Arial" w:cs="Arial"/>
                 <w:b/>
               </w:rPr>
+              <w:lastRenderedPageBreak/>
               <w:t>9</w:t>
             </w:r>
             <w:r>
@@ -7264,10 +7258,16 @@
             <w:rPr>
               <w:rFonts w:ascii="Arial" w:hAnsi="Arial" w:cs="Arial"/>
             </w:rPr>
-            <w:t xml:space="preserve"> Machines</w:t>
+            <w:t xml:space="preserve"> </w:t>
           </w:r>
-          <w:bookmarkStart w:id="0" w:name="_GoBack"/>
-          <w:bookmarkEnd w:id="0"/>
+          <w:proofErr w:type="spellStart"/>
+          <w:r>
+            <w:rPr>
+              <w:rFonts w:ascii="Arial" w:hAnsi="Arial" w:cs="Arial"/>
+            </w:rPr>
+            <w:t>Machines</w:t>
+          </w:r>
+          <w:proofErr w:type="spellEnd"/>
         </w:p>
       </w:tc>
     </w:tr>
@@ -10905,7 +10905,7 @@
 </file>
 
 <file path=customXml/itemProps1.xml><?xml version="1.0" encoding="utf-8"?>
-<ds:datastoreItem xmlns:ds="http://schemas.openxmlformats.org/officeDocument/2006/customXml" ds:itemID="{59448C8C-1AC0-48D6-99B3-8CCABEAD6CF7}">
+<ds:datastoreItem xmlns:ds="http://schemas.openxmlformats.org/officeDocument/2006/customXml" ds:itemID="{47A3547B-0572-488A-B241-0B68734C0A6B}">
   <ds:schemaRefs>
     <ds:schemaRef ds:uri="http://schemas.openxmlformats.org/officeDocument/2006/bibliography"/>
   </ds:schemaRefs>

</xml_diff>

<commit_message>
Inclusão numeração 1.1 ao 4.3
</commit_message>
<xml_diff>
--- a/1.1 Modelo Descritivo.docx
+++ b/1.1 Modelo Descritivo.docx
@@ -5322,8 +5322,6 @@
               </w:rPr>
               <w:t>Não se aplica.</w:t>
             </w:r>
-            <w:bookmarkStart w:id="0" w:name="_GoBack"/>
-            <w:bookmarkEnd w:id="0"/>
           </w:p>
           <w:p>
             <w:pPr>
@@ -7196,11 +7194,42 @@
         </w:tcPr>
         <w:p>
           <w:pPr>
-            <w:jc w:val="both"/>
+            <w:jc w:val="center"/>
             <w:rPr>
               <w:b/>
             </w:rPr>
           </w:pPr>
+          <w:r>
+            <w:rPr>
+              <w:b/>
+            </w:rPr>
+            <w:fldChar w:fldCharType="begin"/>
+          </w:r>
+          <w:r>
+            <w:rPr>
+              <w:b/>
+            </w:rPr>
+            <w:instrText>PAGE   \* MERGEFORMAT</w:instrText>
+          </w:r>
+          <w:r>
+            <w:rPr>
+              <w:b/>
+            </w:rPr>
+            <w:fldChar w:fldCharType="separate"/>
+          </w:r>
+          <w:r>
+            <w:rPr>
+              <w:b/>
+              <w:noProof/>
+            </w:rPr>
+            <w:t>1</w:t>
+          </w:r>
+          <w:r>
+            <w:rPr>
+              <w:b/>
+            </w:rPr>
+            <w:fldChar w:fldCharType="end"/>
+          </w:r>
         </w:p>
       </w:tc>
     </w:tr>
@@ -7276,6 +7305,8 @@
     <w:pPr>
       <w:pStyle w:val="Cabealho"/>
     </w:pPr>
+    <w:bookmarkStart w:id="0" w:name="_GoBack"/>
+    <w:bookmarkEnd w:id="0"/>
   </w:p>
 </w:hdr>
 </file>
@@ -10905,7 +10936,7 @@
 </file>
 
 <file path=customXml/itemProps1.xml><?xml version="1.0" encoding="utf-8"?>
-<ds:datastoreItem xmlns:ds="http://schemas.openxmlformats.org/officeDocument/2006/customXml" ds:itemID="{47A3547B-0572-488A-B241-0B68734C0A6B}">
+<ds:datastoreItem xmlns:ds="http://schemas.openxmlformats.org/officeDocument/2006/customXml" ds:itemID="{C223B7F5-A213-4937-97FB-A8D134ECEE15}">
   <ds:schemaRefs>
     <ds:schemaRef ds:uri="http://schemas.openxmlformats.org/officeDocument/2006/bibliography"/>
   </ds:schemaRefs>

</xml_diff>

<commit_message>
Correções Cristiano Stupp (Banca TCC 2)
</commit_message>
<xml_diff>
--- a/1.1 Modelo Descritivo.docx
+++ b/1.1 Modelo Descritivo.docx
@@ -2242,7 +2242,7 @@
                 <w:rFonts w:ascii="Arial" w:hAnsi="Arial" w:cs="Arial"/>
                 <w:color w:val="000000"/>
               </w:rPr>
-              <w:t xml:space="preserve"> e o gerente</w:t>
+              <w:t xml:space="preserve"> o gerente</w:t>
             </w:r>
             <w:r>
               <w:rPr>
@@ -2256,7 +2256,46 @@
                 <w:rFonts w:ascii="Arial" w:hAnsi="Arial" w:cs="Arial"/>
                 <w:color w:val="000000"/>
               </w:rPr>
-              <w:t xml:space="preserve"> responsável por manter as receitas, despesas e manutenção de cada máquina.</w:t>
+              <w:t xml:space="preserve"> responsável por manter as receitas, despesas e manutenção de cada máquina</w:t>
+            </w:r>
+            <w:r>
+              <w:rPr>
+                <w:rFonts w:ascii="Arial" w:hAnsi="Arial" w:cs="Arial"/>
+                <w:color w:val="000000"/>
+              </w:rPr>
+              <w:t>;</w:t>
+            </w:r>
+            <w:bookmarkStart w:id="0" w:name="_GoBack"/>
+            <w:bookmarkEnd w:id="0"/>
+            <w:r>
+              <w:rPr>
+                <w:rFonts w:ascii="Arial" w:hAnsi="Arial" w:cs="Arial"/>
+                <w:color w:val="000000"/>
+              </w:rPr>
+              <w:t xml:space="preserve"> e o operador, responsável por realizar a confirmação de alocação/</w:t>
+            </w:r>
+            <w:proofErr w:type="spellStart"/>
+            <w:r>
+              <w:rPr>
+                <w:rFonts w:ascii="Arial" w:hAnsi="Arial" w:cs="Arial"/>
+                <w:color w:val="000000"/>
+              </w:rPr>
+              <w:t>desalocação</w:t>
+            </w:r>
+            <w:proofErr w:type="spellEnd"/>
+            <w:r>
+              <w:rPr>
+                <w:rFonts w:ascii="Arial" w:hAnsi="Arial" w:cs="Arial"/>
+                <w:color w:val="000000"/>
+              </w:rPr>
+              <w:t xml:space="preserve"> das máquinas e por informar a abertura (receita) e fechamento (despesa) através do aplicativo móvel</w:t>
+            </w:r>
+            <w:r>
+              <w:rPr>
+                <w:rFonts w:ascii="Arial" w:hAnsi="Arial" w:cs="Arial"/>
+                <w:color w:val="000000"/>
+              </w:rPr>
+              <w:t>.</w:t>
             </w:r>
           </w:p>
           <w:p>
@@ -2747,7 +2786,15 @@
                 <w:rFonts w:ascii="Arial" w:hAnsi="Arial" w:cs="Arial"/>
                 <w:color w:val="000000"/>
               </w:rPr>
-              <w:t xml:space="preserve">. A operação de bloqueio de um perfil só deve ocorrer quando o administrador concordar com o bloqueio de todos os usuários vinculados aquele perfil que se deseja bloquear. </w:t>
+              <w:t xml:space="preserve">. A operação de </w:t>
+            </w:r>
+            <w:r>
+              <w:rPr>
+                <w:rFonts w:ascii="Arial" w:hAnsi="Arial" w:cs="Arial"/>
+                <w:color w:val="000000"/>
+              </w:rPr>
+              <w:lastRenderedPageBreak/>
+              <w:t xml:space="preserve">bloqueio de um perfil só deve ocorrer quando o administrador concordar com o bloqueio de todos os usuários vinculados aquele perfil que se deseja bloquear. </w:t>
             </w:r>
             <w:r>
               <w:rPr>
@@ -2761,7 +2808,6 @@
                 <w:rFonts w:ascii="Arial" w:hAnsi="Arial" w:cs="Arial"/>
                 <w:color w:val="000000"/>
               </w:rPr>
-              <w:lastRenderedPageBreak/>
               <w:t>devem controlar os perfis de</w:t>
             </w:r>
             <w:r>
@@ -3424,7 +3470,6 @@
                 <w:b/>
                 <w:color w:val="000000" w:themeColor="text1"/>
               </w:rPr>
-              <w:lastRenderedPageBreak/>
               <w:t xml:space="preserve">Gerenciar </w:t>
             </w:r>
             <w:r>
@@ -3777,7 +3822,7 @@
                 <w:rFonts w:ascii="Arial" w:hAnsi="Arial" w:cs="Arial"/>
                 <w:color w:val="000000"/>
               </w:rPr>
-              <w:t xml:space="preserve">O sistema deve permitir aos administradores o cadastro do agendamento de uma atividade para qualquer usuário do sistema. No cadastro de uma nova atividade, deve ser informado </w:t>
+              <w:t xml:space="preserve">O sistema deve permitir aos administradores o cadastro do agendamento de uma atividade </w:t>
             </w:r>
             <w:r>
               <w:rPr>
@@ -3785,7 +3830,7 @@
                 <w:color w:val="000000"/>
               </w:rPr>
               <w:lastRenderedPageBreak/>
-              <w:t>uma data, uma mensagem e qual usuário deverá receber a notificação. O sistema deve informar aos usuários que tenham uma atividade vinculada à sua conta através de um pop</w:t>
+              <w:t>para qualquer usuário do sistema. No cadastro de uma nova atividade, deve ser informado uma data, uma mensagem e qual usuário deverá receber a notificação. O sistema deve informar aos usuários que tenham uma atividade vinculada à sua conta através de um pop</w:t>
             </w:r>
             <w:r>
               <w:rPr>
@@ -4347,7 +4392,7 @@
                 <w:rFonts w:ascii="Arial" w:hAnsi="Arial" w:cs="Arial"/>
                 <w:color w:val="000000"/>
               </w:rPr>
-              <w:t xml:space="preserve">, um operador pode selecionar uma máquina alocada no cliente para realizar o reabastecimento de produtos (operação de abertura de máquina). Os produtos que podem ser informados devem ser aqueles cadastrados e compatíveis com a categoria da máquina que está sendo aberta. O operador seleciona um produto e informa a quantidade, o sistema calcula com base no valor unitário do produto selecionado qual é o valor total a ser considerado. O término do processo gera uma despesa do tipo produto à </w:t>
+              <w:t xml:space="preserve">, um operador pode selecionar uma máquina alocada no cliente para realizar o reabastecimento de produtos (operação de abertura de máquina). Os produtos que podem ser informados devem ser aqueles cadastrados e compatíveis com a categoria da máquina que está sendo aberta. O operador seleciona um produto e informa a quantidade, o sistema calcula com base no valor unitário do produto selecionado qual é o </w:t>
             </w:r>
             <w:r>
               <w:rPr>
@@ -4355,7 +4400,7 @@
                 <w:color w:val="000000"/>
               </w:rPr>
               <w:lastRenderedPageBreak/>
-              <w:t xml:space="preserve">máquina. </w:t>
+              <w:t xml:space="preserve">valor total a ser considerado. O término do processo gera uma despesa do tipo produto à máquina. </w:t>
             </w:r>
             <w:r>
               <w:rPr>
@@ -5090,7 +5135,15 @@
                 <w:rFonts w:ascii="Arial" w:hAnsi="Arial" w:cs="Arial"/>
                 <w:color w:val="000000"/>
               </w:rPr>
-              <w:t xml:space="preserve">o gerente deve informa o custo total com a manutenção para que </w:t>
+              <w:t xml:space="preserve">o </w:t>
+            </w:r>
+            <w:r>
+              <w:rPr>
+                <w:rFonts w:ascii="Arial" w:hAnsi="Arial" w:cs="Arial"/>
+                <w:color w:val="000000"/>
+              </w:rPr>
+              <w:lastRenderedPageBreak/>
+              <w:t xml:space="preserve">gerente deve informa o custo total com a manutenção para que </w:t>
             </w:r>
             <w:r>
               <w:rPr>
@@ -5111,15 +5164,7 @@
                 <w:rFonts w:ascii="Arial" w:hAnsi="Arial" w:cs="Arial"/>
                 <w:color w:val="000000"/>
               </w:rPr>
-              <w:t xml:space="preserve"> um novo </w:t>
-            </w:r>
-            <w:r>
-              <w:rPr>
-                <w:rFonts w:ascii="Arial" w:hAnsi="Arial" w:cs="Arial"/>
-                <w:color w:val="000000"/>
-              </w:rPr>
-              <w:lastRenderedPageBreak/>
-              <w:t>registro na tabela responsável por armazenar as máquinas que voltaram da manutenção (tabela de histórico de concertos), atrelando uma d</w:t>
+              <w:t xml:space="preserve"> um novo registro na tabela responsável por armazenar as máquinas que voltaram da manutenção (tabela de histórico de concertos), atrelando uma d</w:t>
             </w:r>
             <w:r>
               <w:rPr>
@@ -5912,7 +5957,14 @@
               <w:rPr>
                 <w:rFonts w:ascii="Arial" w:hAnsi="Arial" w:cs="Arial"/>
               </w:rPr>
-              <w:t xml:space="preserve"> Para a aplicação mobile, o dispositivo deve estar constantemente conectado para que as funcionalidades estejam disponíveis.</w:t>
+              <w:t xml:space="preserve"> Para a aplicação mobile, o dispositivo deve </w:t>
+            </w:r>
+            <w:r>
+              <w:rPr>
+                <w:rFonts w:ascii="Arial" w:hAnsi="Arial" w:cs="Arial"/>
+              </w:rPr>
+              <w:lastRenderedPageBreak/>
+              <w:t>estar constantemente conectado para que as funcionalidades estejam disponíveis.</w:t>
             </w:r>
           </w:p>
           <w:p>
@@ -7222,7 +7274,7 @@
               <w:b/>
               <w:noProof/>
             </w:rPr>
-            <w:t>1</w:t>
+            <w:t>3</w:t>
           </w:r>
           <w:r>
             <w:rPr>
@@ -7305,8 +7357,6 @@
     <w:pPr>
       <w:pStyle w:val="Cabealho"/>
     </w:pPr>
-    <w:bookmarkStart w:id="0" w:name="_GoBack"/>
-    <w:bookmarkEnd w:id="0"/>
   </w:p>
 </w:hdr>
 </file>
@@ -10936,7 +10986,7 @@
 </file>
 
 <file path=customXml/itemProps1.xml><?xml version="1.0" encoding="utf-8"?>
-<ds:datastoreItem xmlns:ds="http://schemas.openxmlformats.org/officeDocument/2006/customXml" ds:itemID="{C223B7F5-A213-4937-97FB-A8D134ECEE15}">
+<ds:datastoreItem xmlns:ds="http://schemas.openxmlformats.org/officeDocument/2006/customXml" ds:itemID="{FAEC7D2C-AD6E-436D-A700-BED4C124312C}">
   <ds:schemaRefs>
     <ds:schemaRef ds:uri="http://schemas.openxmlformats.org/officeDocument/2006/bibliography"/>
   </ds:schemaRefs>

</xml_diff>

<commit_message>
Correções pontuais. - java -> Java - Remover comentários orientador
</commit_message>
<xml_diff>
--- a/1.1 Modelo Descritivo.docx
+++ b/1.1 Modelo Descritivo.docx
@@ -1,6 +1,6 @@
 
 <file path=word/document.xml><?xml version="1.0" encoding="utf-8"?>
-<w:document xmlns:wpc="http://schemas.microsoft.com/office/word/2010/wordprocessingCanvas" xmlns:mc="http://schemas.openxmlformats.org/markup-compatibility/2006" xmlns:o="urn:schemas-microsoft-com:office:office" xmlns:r="http://schemas.openxmlformats.org/officeDocument/2006/relationships" xmlns:m="http://schemas.openxmlformats.org/officeDocument/2006/math" xmlns:v="urn:schemas-microsoft-com:vml" xmlns:wp14="http://schemas.microsoft.com/office/word/2010/wordprocessingDrawing" xmlns:wp="http://schemas.openxmlformats.org/drawingml/2006/wordprocessingDrawing" xmlns:w10="urn:schemas-microsoft-com:office:word" xmlns:w="http://schemas.openxmlformats.org/wordprocessingml/2006/main" xmlns:w14="http://schemas.microsoft.com/office/word/2010/wordml" xmlns:wpg="http://schemas.microsoft.com/office/word/2010/wordprocessingGroup" xmlns:wpi="http://schemas.microsoft.com/office/word/2010/wordprocessingInk" xmlns:wne="http://schemas.microsoft.com/office/word/2006/wordml" xmlns:wps="http://schemas.microsoft.com/office/word/2010/wordprocessingShape" mc:Ignorable="w14 wp14">
+<w:document xmlns:wpc="http://schemas.microsoft.com/office/word/2010/wordprocessingCanvas" xmlns:mc="http://schemas.openxmlformats.org/markup-compatibility/2006" xmlns:o="urn:schemas-microsoft-com:office:office" xmlns:r="http://schemas.openxmlformats.org/officeDocument/2006/relationships" xmlns:m="http://schemas.openxmlformats.org/officeDocument/2006/math" xmlns:v="urn:schemas-microsoft-com:vml" xmlns:wp14="http://schemas.microsoft.com/office/word/2010/wordprocessingDrawing" xmlns:wp="http://schemas.openxmlformats.org/drawingml/2006/wordprocessingDrawing" xmlns:w10="urn:schemas-microsoft-com:office:word" xmlns:w="http://schemas.openxmlformats.org/wordprocessingml/2006/main" xmlns:w14="http://schemas.microsoft.com/office/word/2010/wordml" xmlns:w15="http://schemas.microsoft.com/office/word/2012/wordml" xmlns:wpg="http://schemas.microsoft.com/office/word/2010/wordprocessingGroup" xmlns:wpi="http://schemas.microsoft.com/office/word/2010/wordprocessingInk" xmlns:wne="http://schemas.microsoft.com/office/word/2006/wordml" xmlns:wps="http://schemas.microsoft.com/office/word/2010/wordprocessingShape" mc:Ignorable="w14 w15 wp14">
   <w:body>
     <w:tbl>
       <w:tblPr>
@@ -119,21 +119,12 @@
                 <w:color w:val="808080" w:themeColor="background1" w:themeShade="80"/>
               </w:rPr>
             </w:pPr>
-            <w:proofErr w:type="gramStart"/>
-            <w:r>
-              <w:rPr>
-                <w:rFonts w:ascii="Arial" w:hAnsi="Arial" w:cs="Arial"/>
-                <w:color w:val="000000"/>
-              </w:rPr>
-              <w:t>Milênio Distribuidora</w:t>
-            </w:r>
-            <w:proofErr w:type="gramEnd"/>
-            <w:r>
-              <w:rPr>
-                <w:rFonts w:ascii="Arial" w:hAnsi="Arial" w:cs="Arial"/>
-                <w:color w:val="000000"/>
-              </w:rPr>
-              <w:t xml:space="preserve"> </w:t>
+            <w:r>
+              <w:rPr>
+                <w:rFonts w:ascii="Arial" w:hAnsi="Arial" w:cs="Arial"/>
+                <w:color w:val="000000"/>
+              </w:rPr>
+              <w:t xml:space="preserve">Milênio Distribuidora </w:t>
             </w:r>
             <w:r>
               <w:rPr>
@@ -400,7 +391,6 @@
                 <w:rFonts w:ascii="Arial" w:hAnsi="Arial" w:cs="Arial"/>
               </w:rPr>
             </w:pPr>
-            <w:proofErr w:type="gramStart"/>
             <w:r>
               <w:rPr>
                 <w:rFonts w:ascii="Arial" w:hAnsi="Arial" w:cs="Arial"/>
@@ -415,16 +405,7 @@
                 <w:b/>
                 <w:bCs/>
               </w:rPr>
-              <w:t>- Nome</w:t>
-            </w:r>
-            <w:proofErr w:type="gramEnd"/>
-            <w:r>
-              <w:rPr>
-                <w:rFonts w:ascii="Arial" w:hAnsi="Arial" w:cs="Arial"/>
-                <w:b/>
-                <w:bCs/>
-              </w:rPr>
-              <w:t xml:space="preserve"> do Sistema</w:t>
+              <w:t>- Nome do Sistema</w:t>
             </w:r>
           </w:p>
         </w:tc>
@@ -505,7 +486,6 @@
                 <w:bCs/>
               </w:rPr>
             </w:pPr>
-            <w:proofErr w:type="gramStart"/>
             <w:r>
               <w:rPr>
                 <w:rFonts w:ascii="Arial" w:hAnsi="Arial" w:cs="Arial"/>
@@ -528,16 +508,7 @@
                 <w:b/>
                 <w:bCs/>
               </w:rPr>
-              <w:t>etivo(s)</w:t>
-            </w:r>
-            <w:proofErr w:type="gramEnd"/>
-            <w:r>
-              <w:rPr>
-                <w:rFonts w:ascii="Arial" w:hAnsi="Arial" w:cs="Arial"/>
-                <w:b/>
-                <w:bCs/>
-              </w:rPr>
-              <w:t xml:space="preserve"> do Sistema (sintético - </w:t>
+              <w:t xml:space="preserve">etivo(s) do Sistema (sintético - </w:t>
             </w:r>
             <w:r>
               <w:rPr>
@@ -592,7 +563,7 @@
                 <w:rFonts w:ascii="Arial" w:hAnsi="Arial" w:cs="Arial"/>
                 <w:color w:val="000000"/>
               </w:rPr>
-              <w:t>!</w:t>
+              <w:t>.</w:t>
             </w:r>
           </w:p>
           <w:p>
@@ -743,23 +714,7 @@
                 <w:rFonts w:ascii="Arial" w:hAnsi="Arial" w:cs="Arial"/>
                 <w:color w:val="000000"/>
               </w:rPr>
-              <w:t xml:space="preserve">quina trará maior </w:t>
-            </w:r>
-            <w:proofErr w:type="gramStart"/>
-            <w:r>
-              <w:rPr>
-                <w:rFonts w:ascii="Arial" w:hAnsi="Arial" w:cs="Arial"/>
-                <w:color w:val="000000"/>
-              </w:rPr>
-              <w:t>performance</w:t>
-            </w:r>
-            <w:proofErr w:type="gramEnd"/>
-            <w:r>
-              <w:rPr>
-                <w:rFonts w:ascii="Arial" w:hAnsi="Arial" w:cs="Arial"/>
-                <w:color w:val="000000"/>
-              </w:rPr>
-              <w:t xml:space="preserve"> na</w:t>
+              <w:t>quina trará maior performance na</w:t>
             </w:r>
             <w:r>
               <w:rPr>
@@ -1051,30 +1006,14 @@
                 <w:rFonts w:ascii="Arial" w:hAnsi="Arial" w:cs="Arial"/>
                 <w:color w:val="000000"/>
               </w:rPr>
-              <w:t xml:space="preserve">gerente financeiro quais foram </w:t>
-            </w:r>
-            <w:proofErr w:type="gramStart"/>
-            <w:r>
-              <w:rPr>
-                <w:rFonts w:ascii="Arial" w:hAnsi="Arial" w:cs="Arial"/>
-                <w:color w:val="000000"/>
-              </w:rPr>
-              <w:t>a</w:t>
-            </w:r>
-            <w:r>
-              <w:rPr>
-                <w:rFonts w:ascii="Arial" w:hAnsi="Arial" w:cs="Arial"/>
-                <w:color w:val="000000"/>
-              </w:rPr>
-              <w:t>s</w:t>
-            </w:r>
-            <w:proofErr w:type="gramEnd"/>
-            <w:r>
-              <w:rPr>
-                <w:rFonts w:ascii="Arial" w:hAnsi="Arial" w:cs="Arial"/>
-                <w:color w:val="000000"/>
-              </w:rPr>
-              <w:t xml:space="preserve"> despesas e receitas geradas </w:t>
+              <w:t>gerente financeiro quais foram a</w:t>
+            </w:r>
+            <w:r>
+              <w:rPr>
+                <w:rFonts w:ascii="Arial" w:hAnsi="Arial" w:cs="Arial"/>
+                <w:color w:val="000000"/>
+              </w:rPr>
+              <w:t xml:space="preserve">s despesas e receitas geradas </w:t>
             </w:r>
             <w:r>
               <w:rPr>
@@ -1982,14 +1921,7 @@
                 <w:rFonts w:ascii="Arial" w:hAnsi="Arial" w:cs="Arial"/>
                 <w:color w:val="000000"/>
               </w:rPr>
-              <w:t>Coordenar as trocas de ‘situação’ das máquinas</w:t>
-            </w:r>
-            <w:r>
-              <w:rPr>
-                <w:rFonts w:ascii="Arial" w:hAnsi="Arial" w:cs="Arial"/>
-                <w:color w:val="000000"/>
-              </w:rPr>
-              <w:t>.</w:t>
+              <w:t>Coordenar as trocas de ‘situação’ das máquinas.</w:t>
             </w:r>
           </w:p>
           <w:p>
@@ -2035,7 +1967,6 @@
                 <w:b/>
               </w:rPr>
             </w:pPr>
-            <w:proofErr w:type="gramStart"/>
             <w:r>
               <w:rPr>
                 <w:rFonts w:ascii="Arial" w:hAnsi="Arial" w:cs="Arial"/>
@@ -2049,15 +1980,7 @@
                 <w:rFonts w:ascii="Arial" w:hAnsi="Arial" w:cs="Arial"/>
                 <w:b/>
               </w:rPr>
-              <w:t xml:space="preserve"> – Descrição</w:t>
-            </w:r>
-            <w:proofErr w:type="gramEnd"/>
-            <w:r>
-              <w:rPr>
-                <w:rFonts w:ascii="Arial" w:hAnsi="Arial" w:cs="Arial"/>
-                <w:b/>
-              </w:rPr>
-              <w:t xml:space="preserve"> dos</w:t>
+              <w:t xml:space="preserve"> – Descrição dos</w:t>
             </w:r>
             <w:r>
               <w:rPr>
@@ -2936,7 +2859,23 @@
                 <w:rFonts w:ascii="Arial" w:hAnsi="Arial" w:cs="Arial"/>
                 <w:color w:val="000000"/>
               </w:rPr>
-              <w:t xml:space="preserve">Usuários administradores </w:t>
+              <w:t xml:space="preserve">Usuários </w:t>
+            </w:r>
+            <w:bookmarkStart w:id="0" w:name="_GoBack"/>
+            <w:r>
+              <w:rPr>
+                <w:rFonts w:ascii="Arial" w:hAnsi="Arial" w:cs="Arial"/>
+                <w:color w:val="000000"/>
+              </w:rPr>
+              <w:t>administrador</w:t>
+            </w:r>
+            <w:bookmarkEnd w:id="0"/>
+            <w:r>
+              <w:rPr>
+                <w:rFonts w:ascii="Arial" w:hAnsi="Arial" w:cs="Arial"/>
+                <w:color w:val="000000"/>
+              </w:rPr>
+              <w:t xml:space="preserve">es </w:t>
             </w:r>
             <w:r>
               <w:rPr>
@@ -4095,23 +4034,7 @@
                 <w:rFonts w:ascii="Arial" w:hAnsi="Arial" w:cs="Arial"/>
                 <w:color w:val="000000"/>
               </w:rPr>
-              <w:t xml:space="preserve">Apenas usuários com perfil Administrador terão acesso </w:t>
-            </w:r>
-            <w:proofErr w:type="gramStart"/>
-            <w:r>
-              <w:rPr>
-                <w:rFonts w:ascii="Arial" w:hAnsi="Arial" w:cs="Arial"/>
-                <w:color w:val="000000"/>
-              </w:rPr>
-              <w:t>à</w:t>
-            </w:r>
-            <w:proofErr w:type="gramEnd"/>
-            <w:r>
-              <w:rPr>
-                <w:rFonts w:ascii="Arial" w:hAnsi="Arial" w:cs="Arial"/>
-                <w:color w:val="000000"/>
-              </w:rPr>
-              <w:t xml:space="preserve"> essa funcionalidade de auditoria do sistema. </w:t>
+              <w:t xml:space="preserve">Apenas usuários com perfil Administrador terão acesso à essa funcionalidade de auditoria do sistema. </w:t>
             </w:r>
             <w:r>
               <w:rPr>
@@ -5038,17 +4961,8 @@
                 <w:rFonts w:ascii="Arial" w:hAnsi="Arial" w:cs="Arial"/>
                 <w:color w:val="000000"/>
               </w:rPr>
-              <w:t xml:space="preserve">uma manutenção </w:t>
-            </w:r>
-            <w:proofErr w:type="gramStart"/>
-            <w:r>
-              <w:rPr>
-                <w:rFonts w:ascii="Arial" w:hAnsi="Arial" w:cs="Arial"/>
-                <w:color w:val="000000"/>
-              </w:rPr>
-              <w:t>vinculada</w:t>
-            </w:r>
-            <w:proofErr w:type="gramEnd"/>
+              <w:t>uma manutenção vinculada</w:t>
+            </w:r>
             <w:r>
               <w:rPr>
                 <w:rFonts w:ascii="Arial" w:hAnsi="Arial" w:cs="Arial"/>
@@ -6408,21 +6322,7 @@
               <w:rPr>
                 <w:rFonts w:ascii="Arial" w:hAnsi="Arial" w:cs="Arial"/>
               </w:rPr>
-              <w:t xml:space="preserve">. Este banco de dados será o </w:t>
-            </w:r>
-            <w:proofErr w:type="gramStart"/>
-            <w:r>
-              <w:rPr>
-                <w:rFonts w:ascii="Arial" w:hAnsi="Arial" w:cs="Arial"/>
-              </w:rPr>
-              <w:t>MySQL</w:t>
-            </w:r>
-            <w:proofErr w:type="gramEnd"/>
-            <w:r>
-              <w:rPr>
-                <w:rFonts w:ascii="Arial" w:hAnsi="Arial" w:cs="Arial"/>
-              </w:rPr>
-              <w:t xml:space="preserve">, pois é um software livre e portanto </w:t>
+              <w:t xml:space="preserve">. Este banco de dados será o MySQL, pois é um software livre e portanto </w:t>
             </w:r>
             <w:r>
               <w:rPr>
@@ -6553,32 +6453,7 @@
                 <w:rFonts w:ascii="Arial" w:hAnsi="Arial" w:cs="Arial"/>
                 <w:color w:val="000000" w:themeColor="text1"/>
               </w:rPr>
-              <w:t>O aplicativo será desenvolvido para ser acessado através de</w:t>
-            </w:r>
-            <w:bookmarkStart w:id="0" w:name="_GoBack"/>
-            <w:bookmarkEnd w:id="0"/>
-            <w:r>
-              <w:rPr>
-                <w:rFonts w:ascii="Arial" w:hAnsi="Arial" w:cs="Arial"/>
-                <w:color w:val="000000" w:themeColor="text1"/>
-              </w:rPr>
-              <w:t xml:space="preserve"> smartphones com tela de </w:t>
-            </w:r>
-            <w:proofErr w:type="gramStart"/>
-            <w:r>
-              <w:rPr>
-                <w:rFonts w:ascii="Arial" w:hAnsi="Arial" w:cs="Arial"/>
-                <w:color w:val="000000" w:themeColor="text1"/>
-              </w:rPr>
-              <w:t>5</w:t>
-            </w:r>
-            <w:proofErr w:type="gramEnd"/>
-            <w:r>
-              <w:rPr>
-                <w:rFonts w:ascii="Arial" w:hAnsi="Arial" w:cs="Arial"/>
-                <w:color w:val="000000" w:themeColor="text1"/>
-              </w:rPr>
-              <w:t xml:space="preserve"> polegadas, o aplicativo não contemplará adaptação para </w:t>
+              <w:t xml:space="preserve">O aplicativo será desenvolvido para ser acessado através de smartphones com tela de 5 polegadas, o aplicativo não contemplará adaptação para </w:t>
             </w:r>
             <w:proofErr w:type="spellStart"/>
             <w:r>
@@ -6685,23 +6560,7 @@
                 <w:rFonts w:ascii="Arial" w:hAnsi="Arial" w:cs="Arial"/>
                 <w:color w:val="000000" w:themeColor="text1"/>
               </w:rPr>
-              <w:t xml:space="preserve"> para as dimensões 4.7 polegadas </w:t>
-            </w:r>
-            <w:proofErr w:type="gramStart"/>
-            <w:r>
-              <w:rPr>
-                <w:rFonts w:ascii="Arial" w:hAnsi="Arial" w:cs="Arial"/>
-                <w:color w:val="000000" w:themeColor="text1"/>
-              </w:rPr>
-              <w:t>5</w:t>
-            </w:r>
-            <w:proofErr w:type="gramEnd"/>
-            <w:r>
-              <w:rPr>
-                <w:rFonts w:ascii="Arial" w:hAnsi="Arial" w:cs="Arial"/>
-                <w:color w:val="000000" w:themeColor="text1"/>
-              </w:rPr>
-              <w:t xml:space="preserve"> polegadas, respectivamente.</w:t>
+              <w:t xml:space="preserve"> para as dimensões 4.7 polegadas 5 polegadas, respectivamente.</w:t>
             </w:r>
           </w:p>
           <w:p>
@@ -7380,12 +7239,8 @@
     </w:tbl>
     <w:p/>
     <w:sectPr>
-      <w:headerReference w:type="even" r:id="rId9"/>
-      <w:headerReference w:type="default" r:id="rId10"/>
-      <w:footerReference w:type="even" r:id="rId11"/>
-      <w:footerReference w:type="default" r:id="rId12"/>
-      <w:headerReference w:type="first" r:id="rId13"/>
-      <w:footerReference w:type="first" r:id="rId14"/>
+      <w:headerReference w:type="default" r:id="rId8"/>
+      <w:footerReference w:type="default" r:id="rId9"/>
       <w:pgSz w:w="11906" w:h="16838"/>
       <w:pgMar w:top="1134" w:right="1134" w:bottom="1134" w:left="1701" w:header="709" w:footer="709" w:gutter="0"/>
       <w:cols w:space="708"/>
@@ -7396,7 +7251,7 @@
 </file>
 
 <file path=word/endnotes.xml><?xml version="1.0" encoding="utf-8"?>
-<w:endnotes xmlns:wpc="http://schemas.microsoft.com/office/word/2010/wordprocessingCanvas" xmlns:mc="http://schemas.openxmlformats.org/markup-compatibility/2006" xmlns:o="urn:schemas-microsoft-com:office:office" xmlns:r="http://schemas.openxmlformats.org/officeDocument/2006/relationships" xmlns:m="http://schemas.openxmlformats.org/officeDocument/2006/math" xmlns:v="urn:schemas-microsoft-com:vml" xmlns:wp14="http://schemas.microsoft.com/office/word/2010/wordprocessingDrawing" xmlns:wp="http://schemas.openxmlformats.org/drawingml/2006/wordprocessingDrawing" xmlns:w10="urn:schemas-microsoft-com:office:word" xmlns:w="http://schemas.openxmlformats.org/wordprocessingml/2006/main" xmlns:w14="http://schemas.microsoft.com/office/word/2010/wordml" xmlns:wpg="http://schemas.microsoft.com/office/word/2010/wordprocessingGroup" xmlns:wpi="http://schemas.microsoft.com/office/word/2010/wordprocessingInk" xmlns:wne="http://schemas.microsoft.com/office/word/2006/wordml" xmlns:wps="http://schemas.microsoft.com/office/word/2010/wordprocessingShape" mc:Ignorable="w14 wp14">
+<w:endnotes xmlns:wpc="http://schemas.microsoft.com/office/word/2010/wordprocessingCanvas" xmlns:mc="http://schemas.openxmlformats.org/markup-compatibility/2006" xmlns:o="urn:schemas-microsoft-com:office:office" xmlns:r="http://schemas.openxmlformats.org/officeDocument/2006/relationships" xmlns:m="http://schemas.openxmlformats.org/officeDocument/2006/math" xmlns:v="urn:schemas-microsoft-com:vml" xmlns:wp14="http://schemas.microsoft.com/office/word/2010/wordprocessingDrawing" xmlns:wp="http://schemas.openxmlformats.org/drawingml/2006/wordprocessingDrawing" xmlns:w10="urn:schemas-microsoft-com:office:word" xmlns:w="http://schemas.openxmlformats.org/wordprocessingml/2006/main" xmlns:w14="http://schemas.microsoft.com/office/word/2010/wordml" xmlns:w15="http://schemas.microsoft.com/office/word/2012/wordml" xmlns:wpg="http://schemas.microsoft.com/office/word/2010/wordprocessingGroup" xmlns:wpi="http://schemas.microsoft.com/office/word/2010/wordprocessingInk" xmlns:wne="http://schemas.microsoft.com/office/word/2006/wordml" xmlns:wps="http://schemas.microsoft.com/office/word/2010/wordprocessingShape" mc:Ignorable="w14 w15 wp14">
   <w:endnote w:type="separator" w:id="-1">
     <w:p>
       <w:pPr>
@@ -7421,17 +7276,7 @@
 </file>
 
 <file path=word/footer1.xml><?xml version="1.0" encoding="utf-8"?>
-<w:ftr xmlns:wpc="http://schemas.microsoft.com/office/word/2010/wordprocessingCanvas" xmlns:mc="http://schemas.openxmlformats.org/markup-compatibility/2006" xmlns:o="urn:schemas-microsoft-com:office:office" xmlns:r="http://schemas.openxmlformats.org/officeDocument/2006/relationships" xmlns:m="http://schemas.openxmlformats.org/officeDocument/2006/math" xmlns:v="urn:schemas-microsoft-com:vml" xmlns:wp14="http://schemas.microsoft.com/office/word/2010/wordprocessingDrawing" xmlns:wp="http://schemas.openxmlformats.org/drawingml/2006/wordprocessingDrawing" xmlns:w10="urn:schemas-microsoft-com:office:word" xmlns:w="http://schemas.openxmlformats.org/wordprocessingml/2006/main" xmlns:w14="http://schemas.microsoft.com/office/word/2010/wordml" xmlns:wpg="http://schemas.microsoft.com/office/word/2010/wordprocessingGroup" xmlns:wpi="http://schemas.microsoft.com/office/word/2010/wordprocessingInk" xmlns:wne="http://schemas.microsoft.com/office/word/2006/wordml" xmlns:wps="http://schemas.microsoft.com/office/word/2010/wordprocessingShape" mc:Ignorable="w14 wp14">
-  <w:p>
-    <w:pPr>
-      <w:pStyle w:val="Rodap"/>
-    </w:pPr>
-  </w:p>
-</w:ftr>
-</file>
-
-<file path=word/footer2.xml><?xml version="1.0" encoding="utf-8"?>
-<w:ftr xmlns:wpc="http://schemas.microsoft.com/office/word/2010/wordprocessingCanvas" xmlns:mc="http://schemas.openxmlformats.org/markup-compatibility/2006" xmlns:o="urn:schemas-microsoft-com:office:office" xmlns:r="http://schemas.openxmlformats.org/officeDocument/2006/relationships" xmlns:m="http://schemas.openxmlformats.org/officeDocument/2006/math" xmlns:v="urn:schemas-microsoft-com:vml" xmlns:wp14="http://schemas.microsoft.com/office/word/2010/wordprocessingDrawing" xmlns:wp="http://schemas.openxmlformats.org/drawingml/2006/wordprocessingDrawing" xmlns:w10="urn:schemas-microsoft-com:office:word" xmlns:w="http://schemas.openxmlformats.org/wordprocessingml/2006/main" xmlns:w14="http://schemas.microsoft.com/office/word/2010/wordml" xmlns:wpg="http://schemas.microsoft.com/office/word/2010/wordprocessingGroup" xmlns:wpi="http://schemas.microsoft.com/office/word/2010/wordprocessingInk" xmlns:wne="http://schemas.microsoft.com/office/word/2006/wordml" xmlns:wps="http://schemas.microsoft.com/office/word/2010/wordprocessingShape" mc:Ignorable="w14 wp14">
+<w:ftr xmlns:wpc="http://schemas.microsoft.com/office/word/2010/wordprocessingCanvas" xmlns:mc="http://schemas.openxmlformats.org/markup-compatibility/2006" xmlns:o="urn:schemas-microsoft-com:office:office" xmlns:r="http://schemas.openxmlformats.org/officeDocument/2006/relationships" xmlns:m="http://schemas.openxmlformats.org/officeDocument/2006/math" xmlns:v="urn:schemas-microsoft-com:vml" xmlns:wp14="http://schemas.microsoft.com/office/word/2010/wordprocessingDrawing" xmlns:wp="http://schemas.openxmlformats.org/drawingml/2006/wordprocessingDrawing" xmlns:w10="urn:schemas-microsoft-com:office:word" xmlns:w="http://schemas.openxmlformats.org/wordprocessingml/2006/main" xmlns:w14="http://schemas.microsoft.com/office/word/2010/wordml" xmlns:w15="http://schemas.microsoft.com/office/word/2012/wordml" xmlns:wpg="http://schemas.microsoft.com/office/word/2010/wordprocessingGroup" xmlns:wpi="http://schemas.microsoft.com/office/word/2010/wordprocessingInk" xmlns:wne="http://schemas.microsoft.com/office/word/2006/wordml" xmlns:wps="http://schemas.microsoft.com/office/word/2010/wordprocessingShape" mc:Ignorable="w14 w15 wp14">
   <w:p>
     <w:pPr>
       <w:pStyle w:val="Rodap"/>
@@ -7463,18 +7308,8 @@
 </w:ftr>
 </file>
 
-<file path=word/footer3.xml><?xml version="1.0" encoding="utf-8"?>
-<w:ftr xmlns:wpc="http://schemas.microsoft.com/office/word/2010/wordprocessingCanvas" xmlns:mc="http://schemas.openxmlformats.org/markup-compatibility/2006" xmlns:o="urn:schemas-microsoft-com:office:office" xmlns:r="http://schemas.openxmlformats.org/officeDocument/2006/relationships" xmlns:m="http://schemas.openxmlformats.org/officeDocument/2006/math" xmlns:v="urn:schemas-microsoft-com:vml" xmlns:wp14="http://schemas.microsoft.com/office/word/2010/wordprocessingDrawing" xmlns:wp="http://schemas.openxmlformats.org/drawingml/2006/wordprocessingDrawing" xmlns:w10="urn:schemas-microsoft-com:office:word" xmlns:w="http://schemas.openxmlformats.org/wordprocessingml/2006/main" xmlns:w14="http://schemas.microsoft.com/office/word/2010/wordml" xmlns:wpg="http://schemas.microsoft.com/office/word/2010/wordprocessingGroup" xmlns:wpi="http://schemas.microsoft.com/office/word/2010/wordprocessingInk" xmlns:wne="http://schemas.microsoft.com/office/word/2006/wordml" xmlns:wps="http://schemas.microsoft.com/office/word/2010/wordprocessingShape" mc:Ignorable="w14 wp14">
-  <w:p>
-    <w:pPr>
-      <w:pStyle w:val="Rodap"/>
-    </w:pPr>
-  </w:p>
-</w:ftr>
-</file>
-
 <file path=word/footnotes.xml><?xml version="1.0" encoding="utf-8"?>
-<w:footnotes xmlns:wpc="http://schemas.microsoft.com/office/word/2010/wordprocessingCanvas" xmlns:mc="http://schemas.openxmlformats.org/markup-compatibility/2006" xmlns:o="urn:schemas-microsoft-com:office:office" xmlns:r="http://schemas.openxmlformats.org/officeDocument/2006/relationships" xmlns:m="http://schemas.openxmlformats.org/officeDocument/2006/math" xmlns:v="urn:schemas-microsoft-com:vml" xmlns:wp14="http://schemas.microsoft.com/office/word/2010/wordprocessingDrawing" xmlns:wp="http://schemas.openxmlformats.org/drawingml/2006/wordprocessingDrawing" xmlns:w10="urn:schemas-microsoft-com:office:word" xmlns:w="http://schemas.openxmlformats.org/wordprocessingml/2006/main" xmlns:w14="http://schemas.microsoft.com/office/word/2010/wordml" xmlns:wpg="http://schemas.microsoft.com/office/word/2010/wordprocessingGroup" xmlns:wpi="http://schemas.microsoft.com/office/word/2010/wordprocessingInk" xmlns:wne="http://schemas.microsoft.com/office/word/2006/wordml" xmlns:wps="http://schemas.microsoft.com/office/word/2010/wordprocessingShape" mc:Ignorable="w14 wp14">
+<w:footnotes xmlns:wpc="http://schemas.microsoft.com/office/word/2010/wordprocessingCanvas" xmlns:mc="http://schemas.openxmlformats.org/markup-compatibility/2006" xmlns:o="urn:schemas-microsoft-com:office:office" xmlns:r="http://schemas.openxmlformats.org/officeDocument/2006/relationships" xmlns:m="http://schemas.openxmlformats.org/officeDocument/2006/math" xmlns:v="urn:schemas-microsoft-com:vml" xmlns:wp14="http://schemas.microsoft.com/office/word/2010/wordprocessingDrawing" xmlns:wp="http://schemas.openxmlformats.org/drawingml/2006/wordprocessingDrawing" xmlns:w10="urn:schemas-microsoft-com:office:word" xmlns:w="http://schemas.openxmlformats.org/wordprocessingml/2006/main" xmlns:w14="http://schemas.microsoft.com/office/word/2010/wordml" xmlns:w15="http://schemas.microsoft.com/office/word/2012/wordml" xmlns:wpg="http://schemas.microsoft.com/office/word/2010/wordprocessingGroup" xmlns:wpi="http://schemas.microsoft.com/office/word/2010/wordprocessingInk" xmlns:wne="http://schemas.microsoft.com/office/word/2006/wordml" xmlns:wps="http://schemas.microsoft.com/office/word/2010/wordprocessingShape" mc:Ignorable="w14 w15 wp14">
   <w:footnote w:type="separator" w:id="-1">
     <w:p>
       <w:pPr>
@@ -7499,17 +7334,7 @@
 </file>
 
 <file path=word/header1.xml><?xml version="1.0" encoding="utf-8"?>
-<w:hdr xmlns:wpc="http://schemas.microsoft.com/office/word/2010/wordprocessingCanvas" xmlns:mc="http://schemas.openxmlformats.org/markup-compatibility/2006" xmlns:o="urn:schemas-microsoft-com:office:office" xmlns:r="http://schemas.openxmlformats.org/officeDocument/2006/relationships" xmlns:m="http://schemas.openxmlformats.org/officeDocument/2006/math" xmlns:v="urn:schemas-microsoft-com:vml" xmlns:wp14="http://schemas.microsoft.com/office/word/2010/wordprocessingDrawing" xmlns:wp="http://schemas.openxmlformats.org/drawingml/2006/wordprocessingDrawing" xmlns:w10="urn:schemas-microsoft-com:office:word" xmlns:w="http://schemas.openxmlformats.org/wordprocessingml/2006/main" xmlns:w14="http://schemas.microsoft.com/office/word/2010/wordml" xmlns:wpg="http://schemas.microsoft.com/office/word/2010/wordprocessingGroup" xmlns:wpi="http://schemas.microsoft.com/office/word/2010/wordprocessingInk" xmlns:wne="http://schemas.microsoft.com/office/word/2006/wordml" xmlns:wps="http://schemas.microsoft.com/office/word/2010/wordprocessingShape" mc:Ignorable="w14 wp14">
-  <w:p>
-    <w:pPr>
-      <w:pStyle w:val="Cabealho"/>
-    </w:pPr>
-  </w:p>
-</w:hdr>
-</file>
-
-<file path=word/header2.xml><?xml version="1.0" encoding="utf-8"?>
-<w:hdr xmlns:wpc="http://schemas.microsoft.com/office/word/2010/wordprocessingCanvas" xmlns:mc="http://schemas.openxmlformats.org/markup-compatibility/2006" xmlns:o="urn:schemas-microsoft-com:office:office" xmlns:r="http://schemas.openxmlformats.org/officeDocument/2006/relationships" xmlns:m="http://schemas.openxmlformats.org/officeDocument/2006/math" xmlns:v="urn:schemas-microsoft-com:vml" xmlns:wp14="http://schemas.microsoft.com/office/word/2010/wordprocessingDrawing" xmlns:wp="http://schemas.openxmlformats.org/drawingml/2006/wordprocessingDrawing" xmlns:w10="urn:schemas-microsoft-com:office:word" xmlns:w="http://schemas.openxmlformats.org/wordprocessingml/2006/main" xmlns:w14="http://schemas.microsoft.com/office/word/2010/wordml" xmlns:wpg="http://schemas.microsoft.com/office/word/2010/wordprocessingGroup" xmlns:wpi="http://schemas.microsoft.com/office/word/2010/wordprocessingInk" xmlns:wne="http://schemas.microsoft.com/office/word/2006/wordml" xmlns:wps="http://schemas.microsoft.com/office/word/2010/wordprocessingShape" mc:Ignorable="w14 wp14">
+<w:hdr xmlns:wpc="http://schemas.microsoft.com/office/word/2010/wordprocessingCanvas" xmlns:mc="http://schemas.openxmlformats.org/markup-compatibility/2006" xmlns:o="urn:schemas-microsoft-com:office:office" xmlns:r="http://schemas.openxmlformats.org/officeDocument/2006/relationships" xmlns:m="http://schemas.openxmlformats.org/officeDocument/2006/math" xmlns:v="urn:schemas-microsoft-com:vml" xmlns:wp14="http://schemas.microsoft.com/office/word/2010/wordprocessingDrawing" xmlns:wp="http://schemas.openxmlformats.org/drawingml/2006/wordprocessingDrawing" xmlns:w10="urn:schemas-microsoft-com:office:word" xmlns:w="http://schemas.openxmlformats.org/wordprocessingml/2006/main" xmlns:w14="http://schemas.microsoft.com/office/word/2010/wordml" xmlns:w15="http://schemas.microsoft.com/office/word/2012/wordml" xmlns:wpg="http://schemas.microsoft.com/office/word/2010/wordprocessingGroup" xmlns:wpi="http://schemas.microsoft.com/office/word/2010/wordprocessingInk" xmlns:wne="http://schemas.microsoft.com/office/word/2006/wordml" xmlns:wps="http://schemas.microsoft.com/office/word/2010/wordprocessingShape" mc:Ignorable="w14 w15 wp14">
   <w:tbl>
     <w:tblPr>
       <w:tblStyle w:val="Tabelacomgrade"/>
@@ -7537,19 +7362,11 @@
               <w:b/>
             </w:rPr>
           </w:pPr>
-          <w:proofErr w:type="gramStart"/>
           <w:r>
             <w:rPr>
               <w:b/>
             </w:rPr>
-            <w:t>1.1 - MODELO</w:t>
-          </w:r>
-          <w:proofErr w:type="gramEnd"/>
-          <w:r>
-            <w:rPr>
-              <w:b/>
-            </w:rPr>
-            <w:t xml:space="preserve"> DESCRITIVO DO SISTEMA E SER DESENVOLVIDO</w:t>
+            <w:t>1.1 - MODELO DESCRITIVO DO SISTEMA E SER DESENVOLVIDO</w:t>
           </w:r>
         </w:p>
       </w:tc>
@@ -7695,18 +7512,8 @@
 </w:hdr>
 </file>
 
-<file path=word/header3.xml><?xml version="1.0" encoding="utf-8"?>
-<w:hdr xmlns:wpc="http://schemas.microsoft.com/office/word/2010/wordprocessingCanvas" xmlns:mc="http://schemas.openxmlformats.org/markup-compatibility/2006" xmlns:o="urn:schemas-microsoft-com:office:office" xmlns:r="http://schemas.openxmlformats.org/officeDocument/2006/relationships" xmlns:m="http://schemas.openxmlformats.org/officeDocument/2006/math" xmlns:v="urn:schemas-microsoft-com:vml" xmlns:wp14="http://schemas.microsoft.com/office/word/2010/wordprocessingDrawing" xmlns:wp="http://schemas.openxmlformats.org/drawingml/2006/wordprocessingDrawing" xmlns:w10="urn:schemas-microsoft-com:office:word" xmlns:w="http://schemas.openxmlformats.org/wordprocessingml/2006/main" xmlns:w14="http://schemas.microsoft.com/office/word/2010/wordml" xmlns:wpg="http://schemas.microsoft.com/office/word/2010/wordprocessingGroup" xmlns:wpi="http://schemas.microsoft.com/office/word/2010/wordprocessingInk" xmlns:wne="http://schemas.microsoft.com/office/word/2006/wordml" xmlns:wps="http://schemas.microsoft.com/office/word/2010/wordprocessingShape" mc:Ignorable="w14 wp14">
-  <w:p>
-    <w:pPr>
-      <w:pStyle w:val="Cabealho"/>
-    </w:pPr>
-  </w:p>
-</w:hdr>
-</file>
-
 <file path=word/numbering.xml><?xml version="1.0" encoding="utf-8"?>
-<w:numbering xmlns:wpc="http://schemas.microsoft.com/office/word/2010/wordprocessingCanvas" xmlns:mc="http://schemas.openxmlformats.org/markup-compatibility/2006" xmlns:o="urn:schemas-microsoft-com:office:office" xmlns:r="http://schemas.openxmlformats.org/officeDocument/2006/relationships" xmlns:m="http://schemas.openxmlformats.org/officeDocument/2006/math" xmlns:v="urn:schemas-microsoft-com:vml" xmlns:wp14="http://schemas.microsoft.com/office/word/2010/wordprocessingDrawing" xmlns:wp="http://schemas.openxmlformats.org/drawingml/2006/wordprocessingDrawing" xmlns:w10="urn:schemas-microsoft-com:office:word" xmlns:w="http://schemas.openxmlformats.org/wordprocessingml/2006/main" xmlns:w14="http://schemas.microsoft.com/office/word/2010/wordml" xmlns:wpg="http://schemas.microsoft.com/office/word/2010/wordprocessingGroup" xmlns:wpi="http://schemas.microsoft.com/office/word/2010/wordprocessingInk" xmlns:wne="http://schemas.microsoft.com/office/word/2006/wordml" xmlns:wps="http://schemas.microsoft.com/office/word/2010/wordprocessingShape" mc:Ignorable="w14 wp14">
+<w:numbering xmlns:wpc="http://schemas.microsoft.com/office/word/2010/wordprocessingCanvas" xmlns:mc="http://schemas.openxmlformats.org/markup-compatibility/2006" xmlns:o="urn:schemas-microsoft-com:office:office" xmlns:r="http://schemas.openxmlformats.org/officeDocument/2006/relationships" xmlns:m="http://schemas.openxmlformats.org/officeDocument/2006/math" xmlns:v="urn:schemas-microsoft-com:vml" xmlns:wp14="http://schemas.microsoft.com/office/word/2010/wordprocessingDrawing" xmlns:wp="http://schemas.openxmlformats.org/drawingml/2006/wordprocessingDrawing" xmlns:w10="urn:schemas-microsoft-com:office:word" xmlns:w="http://schemas.openxmlformats.org/wordprocessingml/2006/main" xmlns:w14="http://schemas.microsoft.com/office/word/2010/wordml" xmlns:w15="http://schemas.microsoft.com/office/word/2012/wordml" xmlns:wpg="http://schemas.microsoft.com/office/word/2010/wordprocessingGroup" xmlns:wpi="http://schemas.microsoft.com/office/word/2010/wordprocessingInk" xmlns:wne="http://schemas.microsoft.com/office/word/2006/wordml" xmlns:wps="http://schemas.microsoft.com/office/word/2010/wordprocessingShape" mc:Ignorable="w14 w15 wp14">
   <w:abstractNum w:abstractNumId="0">
     <w:nsid w:val="017816CB"/>
     <w:multiLevelType w:val="hybridMultilevel"/>
@@ -10482,7 +10289,7 @@
 </file>
 
 <file path=word/styles.xml><?xml version="1.0" encoding="utf-8"?>
-<w:styles xmlns:mc="http://schemas.openxmlformats.org/markup-compatibility/2006" xmlns:r="http://schemas.openxmlformats.org/officeDocument/2006/relationships" xmlns:w="http://schemas.openxmlformats.org/wordprocessingml/2006/main" xmlns:w14="http://schemas.microsoft.com/office/word/2010/wordml" mc:Ignorable="w14">
+<w:styles xmlns:mc="http://schemas.openxmlformats.org/markup-compatibility/2006" xmlns:r="http://schemas.openxmlformats.org/officeDocument/2006/relationships" xmlns:w="http://schemas.openxmlformats.org/wordprocessingml/2006/main" xmlns:w14="http://schemas.microsoft.com/office/word/2010/wordml" xmlns:w15="http://schemas.microsoft.com/office/word/2012/wordml" mc:Ignorable="w14 w15">
   <w:docDefaults>
     <w:rPrDefault>
       <w:rPr>
@@ -10498,147 +10305,378 @@
       </w:pPr>
     </w:pPrDefault>
   </w:docDefaults>
-  <w:latentStyles w:defLockedState="0" w:defUIPriority="99" w:defSemiHidden="1" w:defUnhideWhenUsed="1" w:defQFormat="0" w:count="267">
-    <w:lsdException w:name="Normal" w:semiHidden="0" w:uiPriority="0" w:unhideWhenUsed="0" w:qFormat="1"/>
-    <w:lsdException w:name="heading 1" w:semiHidden="0" w:uiPriority="9" w:unhideWhenUsed="0" w:qFormat="1"/>
-    <w:lsdException w:name="heading 2" w:uiPriority="9" w:qFormat="1"/>
-    <w:lsdException w:name="heading 3" w:uiPriority="9" w:qFormat="1"/>
-    <w:lsdException w:name="heading 4" w:uiPriority="9" w:qFormat="1"/>
-    <w:lsdException w:name="heading 5" w:uiPriority="9" w:qFormat="1"/>
-    <w:lsdException w:name="heading 6" w:uiPriority="9" w:qFormat="1"/>
-    <w:lsdException w:name="heading 7" w:uiPriority="9" w:qFormat="1"/>
-    <w:lsdException w:name="heading 8" w:uiPriority="9" w:qFormat="1"/>
-    <w:lsdException w:name="heading 9" w:uiPriority="9" w:qFormat="1"/>
-    <w:lsdException w:name="toc 1" w:uiPriority="39"/>
-    <w:lsdException w:name="toc 2" w:uiPriority="39"/>
-    <w:lsdException w:name="toc 3" w:uiPriority="39"/>
-    <w:lsdException w:name="toc 4" w:uiPriority="39"/>
-    <w:lsdException w:name="toc 5" w:uiPriority="39"/>
-    <w:lsdException w:name="toc 6" w:uiPriority="39"/>
-    <w:lsdException w:name="toc 7" w:uiPriority="39"/>
-    <w:lsdException w:name="toc 8" w:uiPriority="39"/>
-    <w:lsdException w:name="toc 9" w:uiPriority="39"/>
-    <w:lsdException w:name="header" w:uiPriority="0"/>
-    <w:lsdException w:name="caption" w:uiPriority="35" w:qFormat="1"/>
-    <w:lsdException w:name="Title" w:semiHidden="0" w:uiPriority="10" w:unhideWhenUsed="0" w:qFormat="1"/>
-    <w:lsdException w:name="Default Paragraph Font" w:uiPriority="1"/>
-    <w:lsdException w:name="Body Text" w:uiPriority="0"/>
-    <w:lsdException w:name="Subtitle" w:semiHidden="0" w:uiPriority="11" w:unhideWhenUsed="0" w:qFormat="1"/>
-    <w:lsdException w:name="Hyperlink" w:uiPriority="0"/>
-    <w:lsdException w:name="Strong" w:semiHidden="0" w:uiPriority="22" w:unhideWhenUsed="0" w:qFormat="1"/>
-    <w:lsdException w:name="Emphasis" w:semiHidden="0" w:uiPriority="20" w:unhideWhenUsed="0" w:qFormat="1"/>
-    <w:lsdException w:name="Table Grid" w:semiHidden="0" w:uiPriority="0" w:unhideWhenUsed="0"/>
-    <w:lsdException w:name="Placeholder Text" w:unhideWhenUsed="0"/>
-    <w:lsdException w:name="No Spacing" w:semiHidden="0" w:uiPriority="1" w:unhideWhenUsed="0" w:qFormat="1"/>
-    <w:lsdException w:name="Light Shading" w:semiHidden="0" w:uiPriority="60" w:unhideWhenUsed="0"/>
-    <w:lsdException w:name="Light List" w:semiHidden="0" w:uiPriority="61" w:unhideWhenUsed="0"/>
-    <w:lsdException w:name="Light Grid" w:semiHidden="0" w:uiPriority="62" w:unhideWhenUsed="0"/>
-    <w:lsdException w:name="Medium Shading 1" w:semiHidden="0" w:uiPriority="63" w:unhideWhenUsed="0"/>
-    <w:lsdException w:name="Medium Shading 2" w:semiHidden="0" w:uiPriority="64" w:unhideWhenUsed="0"/>
-    <w:lsdException w:name="Medium List 1" w:semiHidden="0" w:uiPriority="65" w:unhideWhenUsed="0"/>
-    <w:lsdException w:name="Medium List 2" w:semiHidden="0" w:uiPriority="66" w:unhideWhenUsed="0"/>
-    <w:lsdException w:name="Medium Grid 1" w:semiHidden="0" w:uiPriority="67" w:unhideWhenUsed="0"/>
-    <w:lsdException w:name="Medium Grid 2" w:semiHidden="0" w:uiPriority="68" w:unhideWhenUsed="0"/>
-    <w:lsdException w:name="Medium Grid 3" w:semiHidden="0" w:uiPriority="69" w:unhideWhenUsed="0"/>
-    <w:lsdException w:name="Dark List" w:semiHidden="0" w:uiPriority="70" w:unhideWhenUsed="0"/>
-    <w:lsdException w:name="Colorful Shading" w:semiHidden="0" w:uiPriority="71" w:unhideWhenUsed="0"/>
-    <w:lsdException w:name="Colorful List" w:semiHidden="0" w:uiPriority="72" w:unhideWhenUsed="0"/>
-    <w:lsdException w:name="Colorful Grid" w:semiHidden="0" w:uiPriority="73" w:unhideWhenUsed="0"/>
-    <w:lsdException w:name="Light Shading Accent 1" w:semiHidden="0" w:uiPriority="60" w:unhideWhenUsed="0"/>
-    <w:lsdException w:name="Light List Accent 1" w:semiHidden="0" w:uiPriority="61" w:unhideWhenUsed="0"/>
-    <w:lsdException w:name="Light Grid Accent 1" w:semiHidden="0" w:uiPriority="62" w:unhideWhenUsed="0"/>
-    <w:lsdException w:name="Medium Shading 1 Accent 1" w:semiHidden="0" w:uiPriority="63" w:unhideWhenUsed="0"/>
-    <w:lsdException w:name="Medium Shading 2 Accent 1" w:semiHidden="0" w:uiPriority="64" w:unhideWhenUsed="0"/>
-    <w:lsdException w:name="Medium List 1 Accent 1" w:semiHidden="0" w:uiPriority="65" w:unhideWhenUsed="0"/>
-    <w:lsdException w:name="Revision" w:unhideWhenUsed="0"/>
-    <w:lsdException w:name="List Paragraph" w:semiHidden="0" w:uiPriority="34" w:unhideWhenUsed="0" w:qFormat="1"/>
-    <w:lsdException w:name="Quote" w:semiHidden="0" w:uiPriority="29" w:unhideWhenUsed="0" w:qFormat="1"/>
-    <w:lsdException w:name="Intense Quote" w:semiHidden="0" w:uiPriority="30" w:unhideWhenUsed="0" w:qFormat="1"/>
-    <w:lsdException w:name="Medium List 2 Accent 1" w:semiHidden="0" w:uiPriority="66" w:unhideWhenUsed="0"/>
-    <w:lsdException w:name="Medium Grid 1 Accent 1" w:semiHidden="0" w:uiPriority="67" w:unhideWhenUsed="0"/>
-    <w:lsdException w:name="Medium Grid 2 Accent 1" w:semiHidden="0" w:uiPriority="68" w:unhideWhenUsed="0"/>
-    <w:lsdException w:name="Medium Grid 3 Accent 1" w:semiHidden="0" w:uiPriority="69" w:unhideWhenUsed="0"/>
-    <w:lsdException w:name="Dark List Accent 1" w:semiHidden="0" w:uiPriority="70" w:unhideWhenUsed="0"/>
-    <w:lsdException w:name="Colorful Shading Accent 1" w:semiHidden="0" w:uiPriority="71" w:unhideWhenUsed="0"/>
-    <w:lsdException w:name="Colorful List Accent 1" w:semiHidden="0" w:uiPriority="72" w:unhideWhenUsed="0"/>
-    <w:lsdException w:name="Colorful Grid Accent 1" w:semiHidden="0" w:uiPriority="73" w:unhideWhenUsed="0"/>
-    <w:lsdException w:name="Light Shading Accent 2" w:semiHidden="0" w:uiPriority="60" w:unhideWhenUsed="0"/>
-    <w:lsdException w:name="Light List Accent 2" w:semiHidden="0" w:uiPriority="61" w:unhideWhenUsed="0"/>
-    <w:lsdException w:name="Light Grid Accent 2" w:semiHidden="0" w:uiPriority="62" w:unhideWhenUsed="0"/>
-    <w:lsdException w:name="Medium Shading 1 Accent 2" w:semiHidden="0" w:uiPriority="63" w:unhideWhenUsed="0"/>
-    <w:lsdException w:name="Medium Shading 2 Accent 2" w:semiHidden="0" w:uiPriority="64" w:unhideWhenUsed="0"/>
-    <w:lsdException w:name="Medium List 1 Accent 2" w:semiHidden="0" w:uiPriority="65" w:unhideWhenUsed="0"/>
-    <w:lsdException w:name="Medium List 2 Accent 2" w:semiHidden="0" w:uiPriority="66" w:unhideWhenUsed="0"/>
-    <w:lsdException w:name="Medium Grid 1 Accent 2" w:semiHidden="0" w:uiPriority="67" w:unhideWhenUsed="0"/>
-    <w:lsdException w:name="Medium Grid 2 Accent 2" w:semiHidden="0" w:uiPriority="68" w:unhideWhenUsed="0"/>
-    <w:lsdException w:name="Medium Grid 3 Accent 2" w:semiHidden="0" w:uiPriority="69" w:unhideWhenUsed="0"/>
-    <w:lsdException w:name="Dark List Accent 2" w:semiHidden="0" w:uiPriority="70" w:unhideWhenUsed="0"/>
-    <w:lsdException w:name="Colorful Shading Accent 2" w:semiHidden="0" w:uiPriority="71" w:unhideWhenUsed="0"/>
-    <w:lsdException w:name="Colorful List Accent 2" w:semiHidden="0" w:uiPriority="72" w:unhideWhenUsed="0"/>
-    <w:lsdException w:name="Colorful Grid Accent 2" w:semiHidden="0" w:uiPriority="73" w:unhideWhenUsed="0"/>
-    <w:lsdException w:name="Light Shading Accent 3" w:semiHidden="0" w:uiPriority="60" w:unhideWhenUsed="0"/>
-    <w:lsdException w:name="Light List Accent 3" w:semiHidden="0" w:uiPriority="61" w:unhideWhenUsed="0"/>
-    <w:lsdException w:name="Light Grid Accent 3" w:semiHidden="0" w:uiPriority="62" w:unhideWhenUsed="0"/>
-    <w:lsdException w:name="Medium Shading 1 Accent 3" w:semiHidden="0" w:uiPriority="63" w:unhideWhenUsed="0"/>
-    <w:lsdException w:name="Medium Shading 2 Accent 3" w:semiHidden="0" w:uiPriority="64" w:unhideWhenUsed="0"/>
-    <w:lsdException w:name="Medium List 1 Accent 3" w:semiHidden="0" w:uiPriority="65" w:unhideWhenUsed="0"/>
-    <w:lsdException w:name="Medium List 2 Accent 3" w:semiHidden="0" w:uiPriority="66" w:unhideWhenUsed="0"/>
-    <w:lsdException w:name="Medium Grid 1 Accent 3" w:semiHidden="0" w:uiPriority="67" w:unhideWhenUsed="0"/>
-    <w:lsdException w:name="Medium Grid 2 Accent 3" w:semiHidden="0" w:uiPriority="68" w:unhideWhenUsed="0"/>
-    <w:lsdException w:name="Medium Grid 3 Accent 3" w:semiHidden="0" w:uiPriority="69" w:unhideWhenUsed="0"/>
-    <w:lsdException w:name="Dark List Accent 3" w:semiHidden="0" w:uiPriority="70" w:unhideWhenUsed="0"/>
-    <w:lsdException w:name="Colorful Shading Accent 3" w:semiHidden="0" w:uiPriority="71" w:unhideWhenUsed="0"/>
-    <w:lsdException w:name="Colorful List Accent 3" w:semiHidden="0" w:uiPriority="72" w:unhideWhenUsed="0"/>
-    <w:lsdException w:name="Colorful Grid Accent 3" w:semiHidden="0" w:uiPriority="73" w:unhideWhenUsed="0"/>
-    <w:lsdException w:name="Light Shading Accent 4" w:semiHidden="0" w:uiPriority="60" w:unhideWhenUsed="0"/>
-    <w:lsdException w:name="Light List Accent 4" w:semiHidden="0" w:uiPriority="61" w:unhideWhenUsed="0"/>
-    <w:lsdException w:name="Light Grid Accent 4" w:semiHidden="0" w:uiPriority="62" w:unhideWhenUsed="0"/>
-    <w:lsdException w:name="Medium Shading 1 Accent 4" w:semiHidden="0" w:uiPriority="63" w:unhideWhenUsed="0"/>
-    <w:lsdException w:name="Medium Shading 2 Accent 4" w:semiHidden="0" w:uiPriority="64" w:unhideWhenUsed="0"/>
-    <w:lsdException w:name="Medium List 1 Accent 4" w:semiHidden="0" w:uiPriority="65" w:unhideWhenUsed="0"/>
-    <w:lsdException w:name="Medium List 2 Accent 4" w:semiHidden="0" w:uiPriority="66" w:unhideWhenUsed="0"/>
-    <w:lsdException w:name="Medium Grid 1 Accent 4" w:semiHidden="0" w:uiPriority="67" w:unhideWhenUsed="0"/>
-    <w:lsdException w:name="Medium Grid 2 Accent 4" w:semiHidden="0" w:uiPriority="68" w:unhideWhenUsed="0"/>
-    <w:lsdException w:name="Medium Grid 3 Accent 4" w:semiHidden="0" w:uiPriority="69" w:unhideWhenUsed="0"/>
-    <w:lsdException w:name="Dark List Accent 4" w:semiHidden="0" w:uiPriority="70" w:unhideWhenUsed="0"/>
-    <w:lsdException w:name="Colorful Shading Accent 4" w:semiHidden="0" w:uiPriority="71" w:unhideWhenUsed="0"/>
-    <w:lsdException w:name="Colorful List Accent 4" w:semiHidden="0" w:uiPriority="72" w:unhideWhenUsed="0"/>
-    <w:lsdException w:name="Colorful Grid Accent 4" w:semiHidden="0" w:uiPriority="73" w:unhideWhenUsed="0"/>
-    <w:lsdException w:name="Light Shading Accent 5" w:semiHidden="0" w:uiPriority="60" w:unhideWhenUsed="0"/>
-    <w:lsdException w:name="Light List Accent 5" w:semiHidden="0" w:uiPriority="61" w:unhideWhenUsed="0"/>
-    <w:lsdException w:name="Light Grid Accent 5" w:semiHidden="0" w:uiPriority="62" w:unhideWhenUsed="0"/>
-    <w:lsdException w:name="Medium Shading 1 Accent 5" w:semiHidden="0" w:uiPriority="63" w:unhideWhenUsed="0"/>
-    <w:lsdException w:name="Medium Shading 2 Accent 5" w:semiHidden="0" w:uiPriority="64" w:unhideWhenUsed="0"/>
-    <w:lsdException w:name="Medium List 1 Accent 5" w:semiHidden="0" w:uiPriority="65" w:unhideWhenUsed="0"/>
-    <w:lsdException w:name="Medium List 2 Accent 5" w:semiHidden="0" w:uiPriority="66" w:unhideWhenUsed="0"/>
-    <w:lsdException w:name="Medium Grid 1 Accent 5" w:semiHidden="0" w:uiPriority="67" w:unhideWhenUsed="0"/>
-    <w:lsdException w:name="Medium Grid 2 Accent 5" w:semiHidden="0" w:uiPriority="68" w:unhideWhenUsed="0"/>
-    <w:lsdException w:name="Medium Grid 3 Accent 5" w:semiHidden="0" w:uiPriority="69" w:unhideWhenUsed="0"/>
-    <w:lsdException w:name="Dark List Accent 5" w:semiHidden="0" w:uiPriority="70" w:unhideWhenUsed="0"/>
-    <w:lsdException w:name="Colorful Shading Accent 5" w:semiHidden="0" w:uiPriority="71" w:unhideWhenUsed="0"/>
-    <w:lsdException w:name="Colorful List Accent 5" w:semiHidden="0" w:uiPriority="72" w:unhideWhenUsed="0"/>
-    <w:lsdException w:name="Colorful Grid Accent 5" w:semiHidden="0" w:uiPriority="73" w:unhideWhenUsed="0"/>
-    <w:lsdException w:name="Light Shading Accent 6" w:semiHidden="0" w:uiPriority="60" w:unhideWhenUsed="0"/>
-    <w:lsdException w:name="Light List Accent 6" w:semiHidden="0" w:uiPriority="61" w:unhideWhenUsed="0"/>
-    <w:lsdException w:name="Light Grid Accent 6" w:semiHidden="0" w:uiPriority="62" w:unhideWhenUsed="0"/>
-    <w:lsdException w:name="Medium Shading 1 Accent 6" w:semiHidden="0" w:uiPriority="63" w:unhideWhenUsed="0"/>
-    <w:lsdException w:name="Medium Shading 2 Accent 6" w:semiHidden="0" w:uiPriority="64" w:unhideWhenUsed="0"/>
-    <w:lsdException w:name="Medium List 1 Accent 6" w:semiHidden="0" w:uiPriority="65" w:unhideWhenUsed="0"/>
-    <w:lsdException w:name="Medium List 2 Accent 6" w:semiHidden="0" w:uiPriority="66" w:unhideWhenUsed="0"/>
-    <w:lsdException w:name="Medium Grid 1 Accent 6" w:semiHidden="0" w:uiPriority="67" w:unhideWhenUsed="0"/>
-    <w:lsdException w:name="Medium Grid 2 Accent 6" w:semiHidden="0" w:uiPriority="68" w:unhideWhenUsed="0"/>
-    <w:lsdException w:name="Medium Grid 3 Accent 6" w:semiHidden="0" w:uiPriority="69" w:unhideWhenUsed="0"/>
-    <w:lsdException w:name="Dark List Accent 6" w:semiHidden="0" w:uiPriority="70" w:unhideWhenUsed="0"/>
-    <w:lsdException w:name="Colorful Shading Accent 6" w:semiHidden="0" w:uiPriority="71" w:unhideWhenUsed="0"/>
-    <w:lsdException w:name="Colorful List Accent 6" w:semiHidden="0" w:uiPriority="72" w:unhideWhenUsed="0"/>
-    <w:lsdException w:name="Colorful Grid Accent 6" w:semiHidden="0" w:uiPriority="73" w:unhideWhenUsed="0"/>
-    <w:lsdException w:name="Subtle Emphasis" w:semiHidden="0" w:uiPriority="19" w:unhideWhenUsed="0" w:qFormat="1"/>
-    <w:lsdException w:name="Intense Emphasis" w:semiHidden="0" w:uiPriority="21" w:unhideWhenUsed="0" w:qFormat="1"/>
-    <w:lsdException w:name="Subtle Reference" w:semiHidden="0" w:uiPriority="31" w:unhideWhenUsed="0" w:qFormat="1"/>
-    <w:lsdException w:name="Intense Reference" w:semiHidden="0" w:uiPriority="32" w:unhideWhenUsed="0" w:qFormat="1"/>
-    <w:lsdException w:name="Book Title" w:semiHidden="0" w:uiPriority="33" w:unhideWhenUsed="0" w:qFormat="1"/>
-    <w:lsdException w:name="Bibliography" w:uiPriority="37"/>
-    <w:lsdException w:name="TOC Heading" w:uiPriority="39" w:qFormat="1"/>
+  <w:latentStyles w:defLockedState="0" w:defUIPriority="99" w:defSemiHidden="0" w:defUnhideWhenUsed="0" w:defQFormat="0" w:count="371">
+    <w:lsdException w:name="Normal" w:uiPriority="0" w:qFormat="1"/>
+    <w:lsdException w:name="heading 1" w:uiPriority="9" w:qFormat="1"/>
+    <w:lsdException w:name="heading 2" w:semiHidden="1" w:uiPriority="9" w:unhideWhenUsed="1" w:qFormat="1"/>
+    <w:lsdException w:name="heading 3" w:semiHidden="1" w:uiPriority="9" w:unhideWhenUsed="1" w:qFormat="1"/>
+    <w:lsdException w:name="heading 4" w:semiHidden="1" w:uiPriority="9" w:unhideWhenUsed="1" w:qFormat="1"/>
+    <w:lsdException w:name="heading 5" w:semiHidden="1" w:uiPriority="9" w:unhideWhenUsed="1" w:qFormat="1"/>
+    <w:lsdException w:name="heading 6" w:semiHidden="1" w:uiPriority="9" w:unhideWhenUsed="1" w:qFormat="1"/>
+    <w:lsdException w:name="heading 7" w:semiHidden="1" w:uiPriority="9" w:unhideWhenUsed="1" w:qFormat="1"/>
+    <w:lsdException w:name="heading 8" w:semiHidden="1" w:uiPriority="9" w:unhideWhenUsed="1" w:qFormat="1"/>
+    <w:lsdException w:name="heading 9" w:semiHidden="1" w:uiPriority="9" w:unhideWhenUsed="1" w:qFormat="1"/>
+    <w:lsdException w:name="index 1" w:semiHidden="1" w:unhideWhenUsed="1"/>
+    <w:lsdException w:name="index 2" w:semiHidden="1" w:unhideWhenUsed="1"/>
+    <w:lsdException w:name="index 3" w:semiHidden="1" w:unhideWhenUsed="1"/>
+    <w:lsdException w:name="index 4" w:semiHidden="1" w:unhideWhenUsed="1"/>
+    <w:lsdException w:name="index 5" w:semiHidden="1" w:unhideWhenUsed="1"/>
+    <w:lsdException w:name="index 6" w:semiHidden="1" w:unhideWhenUsed="1"/>
+    <w:lsdException w:name="index 7" w:semiHidden="1" w:unhideWhenUsed="1"/>
+    <w:lsdException w:name="index 8" w:semiHidden="1" w:unhideWhenUsed="1"/>
+    <w:lsdException w:name="index 9" w:semiHidden="1" w:unhideWhenUsed="1"/>
+    <w:lsdException w:name="toc 1" w:semiHidden="1" w:uiPriority="39" w:unhideWhenUsed="1"/>
+    <w:lsdException w:name="toc 2" w:semiHidden="1" w:uiPriority="39" w:unhideWhenUsed="1"/>
+    <w:lsdException w:name="toc 3" w:semiHidden="1" w:uiPriority="39" w:unhideWhenUsed="1"/>
+    <w:lsdException w:name="toc 4" w:semiHidden="1" w:uiPriority="39" w:unhideWhenUsed="1"/>
+    <w:lsdException w:name="toc 5" w:semiHidden="1" w:uiPriority="39" w:unhideWhenUsed="1"/>
+    <w:lsdException w:name="toc 6" w:semiHidden="1" w:uiPriority="39" w:unhideWhenUsed="1"/>
+    <w:lsdException w:name="toc 7" w:semiHidden="1" w:uiPriority="39" w:unhideWhenUsed="1"/>
+    <w:lsdException w:name="toc 8" w:semiHidden="1" w:uiPriority="39" w:unhideWhenUsed="1"/>
+    <w:lsdException w:name="toc 9" w:semiHidden="1" w:uiPriority="39" w:unhideWhenUsed="1"/>
+    <w:lsdException w:name="Normal Indent" w:semiHidden="1" w:unhideWhenUsed="1"/>
+    <w:lsdException w:name="footnote text" w:semiHidden="1" w:unhideWhenUsed="1"/>
+    <w:lsdException w:name="annotation text" w:semiHidden="1" w:unhideWhenUsed="1"/>
+    <w:lsdException w:name="header" w:semiHidden="1" w:uiPriority="0" w:unhideWhenUsed="1"/>
+    <w:lsdException w:name="footer" w:semiHidden="1" w:unhideWhenUsed="1"/>
+    <w:lsdException w:name="index heading" w:semiHidden="1" w:unhideWhenUsed="1"/>
+    <w:lsdException w:name="caption" w:semiHidden="1" w:uiPriority="35" w:unhideWhenUsed="1" w:qFormat="1"/>
+    <w:lsdException w:name="table of figures" w:semiHidden="1" w:unhideWhenUsed="1"/>
+    <w:lsdException w:name="envelope address" w:semiHidden="1" w:unhideWhenUsed="1"/>
+    <w:lsdException w:name="envelope return" w:semiHidden="1" w:unhideWhenUsed="1"/>
+    <w:lsdException w:name="footnote reference" w:semiHidden="1" w:unhideWhenUsed="1"/>
+    <w:lsdException w:name="annotation reference" w:semiHidden="1" w:unhideWhenUsed="1"/>
+    <w:lsdException w:name="line number" w:semiHidden="1" w:unhideWhenUsed="1"/>
+    <w:lsdException w:name="page number" w:semiHidden="1" w:unhideWhenUsed="1"/>
+    <w:lsdException w:name="endnote reference" w:semiHidden="1" w:unhideWhenUsed="1"/>
+    <w:lsdException w:name="endnote text" w:semiHidden="1" w:unhideWhenUsed="1"/>
+    <w:lsdException w:name="table of authorities" w:semiHidden="1" w:unhideWhenUsed="1"/>
+    <w:lsdException w:name="macro" w:semiHidden="1" w:unhideWhenUsed="1"/>
+    <w:lsdException w:name="toa heading" w:semiHidden="1" w:unhideWhenUsed="1"/>
+    <w:lsdException w:name="List" w:semiHidden="1" w:unhideWhenUsed="1"/>
+    <w:lsdException w:name="List Bullet" w:semiHidden="1" w:unhideWhenUsed="1"/>
+    <w:lsdException w:name="List Number" w:semiHidden="1" w:unhideWhenUsed="1"/>
+    <w:lsdException w:name="List 2" w:semiHidden="1" w:unhideWhenUsed="1"/>
+    <w:lsdException w:name="List 3" w:semiHidden="1" w:unhideWhenUsed="1"/>
+    <w:lsdException w:name="List 4" w:semiHidden="1" w:unhideWhenUsed="1"/>
+    <w:lsdException w:name="List 5" w:semiHidden="1" w:unhideWhenUsed="1"/>
+    <w:lsdException w:name="List Bullet 2" w:semiHidden="1" w:unhideWhenUsed="1"/>
+    <w:lsdException w:name="List Bullet 3" w:semiHidden="1" w:unhideWhenUsed="1"/>
+    <w:lsdException w:name="List Bullet 4" w:semiHidden="1" w:unhideWhenUsed="1"/>
+    <w:lsdException w:name="List Bullet 5" w:semiHidden="1" w:unhideWhenUsed="1"/>
+    <w:lsdException w:name="List Number 2" w:semiHidden="1" w:unhideWhenUsed="1"/>
+    <w:lsdException w:name="List Number 3" w:semiHidden="1" w:unhideWhenUsed="1"/>
+    <w:lsdException w:name="List Number 4" w:semiHidden="1" w:unhideWhenUsed="1"/>
+    <w:lsdException w:name="List Number 5" w:semiHidden="1" w:unhideWhenUsed="1"/>
+    <w:lsdException w:name="Title" w:uiPriority="10" w:qFormat="1"/>
+    <w:lsdException w:name="Closing" w:semiHidden="1" w:unhideWhenUsed="1"/>
+    <w:lsdException w:name="Signature" w:semiHidden="1" w:unhideWhenUsed="1"/>
+    <w:lsdException w:name="Default Paragraph Font" w:semiHidden="1" w:uiPriority="1" w:unhideWhenUsed="1"/>
+    <w:lsdException w:name="Body Text" w:semiHidden="1" w:uiPriority="0" w:unhideWhenUsed="1"/>
+    <w:lsdException w:name="Body Text Indent" w:semiHidden="1" w:unhideWhenUsed="1"/>
+    <w:lsdException w:name="List Continue" w:semiHidden="1" w:unhideWhenUsed="1"/>
+    <w:lsdException w:name="List Continue 2" w:semiHidden="1" w:unhideWhenUsed="1"/>
+    <w:lsdException w:name="List Continue 3" w:semiHidden="1" w:unhideWhenUsed="1"/>
+    <w:lsdException w:name="List Continue 4" w:semiHidden="1" w:unhideWhenUsed="1"/>
+    <w:lsdException w:name="List Continue 5" w:semiHidden="1" w:unhideWhenUsed="1"/>
+    <w:lsdException w:name="Message Header" w:semiHidden="1" w:unhideWhenUsed="1"/>
+    <w:lsdException w:name="Subtitle" w:uiPriority="11" w:qFormat="1"/>
+    <w:lsdException w:name="Salutation" w:semiHidden="1" w:unhideWhenUsed="1"/>
+    <w:lsdException w:name="Date" w:semiHidden="1" w:unhideWhenUsed="1"/>
+    <w:lsdException w:name="Body Text First Indent" w:semiHidden="1" w:unhideWhenUsed="1"/>
+    <w:lsdException w:name="Body Text First Indent 2" w:semiHidden="1" w:unhideWhenUsed="1"/>
+    <w:lsdException w:name="Note Heading" w:semiHidden="1" w:unhideWhenUsed="1"/>
+    <w:lsdException w:name="Body Text 2" w:semiHidden="1" w:unhideWhenUsed="1"/>
+    <w:lsdException w:name="Body Text 3" w:semiHidden="1" w:unhideWhenUsed="1"/>
+    <w:lsdException w:name="Body Text Indent 2" w:semiHidden="1" w:unhideWhenUsed="1"/>
+    <w:lsdException w:name="Body Text Indent 3" w:semiHidden="1" w:unhideWhenUsed="1"/>
+    <w:lsdException w:name="Block Text" w:semiHidden="1" w:unhideWhenUsed="1"/>
+    <w:lsdException w:name="Hyperlink" w:semiHidden="1" w:uiPriority="0" w:unhideWhenUsed="1"/>
+    <w:lsdException w:name="FollowedHyperlink" w:semiHidden="1" w:unhideWhenUsed="1"/>
+    <w:lsdException w:name="Strong" w:uiPriority="22" w:qFormat="1"/>
+    <w:lsdException w:name="Emphasis" w:uiPriority="20" w:qFormat="1"/>
+    <w:lsdException w:name="Document Map" w:semiHidden="1" w:unhideWhenUsed="1"/>
+    <w:lsdException w:name="Plain Text" w:semiHidden="1" w:unhideWhenUsed="1"/>
+    <w:lsdException w:name="E-mail Signature" w:semiHidden="1" w:unhideWhenUsed="1"/>
+    <w:lsdException w:name="HTML Top of Form" w:semiHidden="1" w:unhideWhenUsed="1"/>
+    <w:lsdException w:name="HTML Bottom of Form" w:semiHidden="1" w:unhideWhenUsed="1"/>
+    <w:lsdException w:name="Normal (Web)" w:semiHidden="1" w:unhideWhenUsed="1"/>
+    <w:lsdException w:name="HTML Acronym" w:semiHidden="1" w:unhideWhenUsed="1"/>
+    <w:lsdException w:name="HTML Address" w:semiHidden="1" w:unhideWhenUsed="1"/>
+    <w:lsdException w:name="HTML Cite" w:semiHidden="1" w:unhideWhenUsed="1"/>
+    <w:lsdException w:name="HTML Code" w:semiHidden="1" w:unhideWhenUsed="1"/>
+    <w:lsdException w:name="HTML Definition" w:semiHidden="1" w:unhideWhenUsed="1"/>
+    <w:lsdException w:name="HTML Keyboard" w:semiHidden="1" w:unhideWhenUsed="1"/>
+    <w:lsdException w:name="HTML Preformatted" w:semiHidden="1" w:unhideWhenUsed="1"/>
+    <w:lsdException w:name="HTML Sample" w:semiHidden="1" w:unhideWhenUsed="1"/>
+    <w:lsdException w:name="HTML Typewriter" w:semiHidden="1" w:unhideWhenUsed="1"/>
+    <w:lsdException w:name="HTML Variable" w:semiHidden="1" w:unhideWhenUsed="1"/>
+    <w:lsdException w:name="Normal Table" w:semiHidden="1" w:unhideWhenUsed="1"/>
+    <w:lsdException w:name="annotation subject" w:semiHidden="1" w:unhideWhenUsed="1"/>
+    <w:lsdException w:name="No List" w:semiHidden="1" w:unhideWhenUsed="1"/>
+    <w:lsdException w:name="Outline List 1" w:semiHidden="1" w:unhideWhenUsed="1"/>
+    <w:lsdException w:name="Outline List 2" w:semiHidden="1" w:unhideWhenUsed="1"/>
+    <w:lsdException w:name="Outline List 3" w:semiHidden="1" w:unhideWhenUsed="1"/>
+    <w:lsdException w:name="Table Simple 1" w:semiHidden="1" w:unhideWhenUsed="1"/>
+    <w:lsdException w:name="Table Simple 2" w:semiHidden="1" w:unhideWhenUsed="1"/>
+    <w:lsdException w:name="Table Simple 3" w:semiHidden="1" w:unhideWhenUsed="1"/>
+    <w:lsdException w:name="Table Classic 1" w:semiHidden="1" w:unhideWhenUsed="1"/>
+    <w:lsdException w:name="Table Classic 2" w:semiHidden="1" w:unhideWhenUsed="1"/>
+    <w:lsdException w:name="Table Classic 3" w:semiHidden="1" w:unhideWhenUsed="1"/>
+    <w:lsdException w:name="Table Classic 4" w:semiHidden="1" w:unhideWhenUsed="1"/>
+    <w:lsdException w:name="Table Colorful 1" w:semiHidden="1" w:unhideWhenUsed="1"/>
+    <w:lsdException w:name="Table Colorful 2" w:semiHidden="1" w:unhideWhenUsed="1"/>
+    <w:lsdException w:name="Table Colorful 3" w:semiHidden="1" w:unhideWhenUsed="1"/>
+    <w:lsdException w:name="Table Columns 1" w:semiHidden="1" w:unhideWhenUsed="1"/>
+    <w:lsdException w:name="Table Columns 2" w:semiHidden="1" w:unhideWhenUsed="1"/>
+    <w:lsdException w:name="Table Columns 3" w:semiHidden="1" w:unhideWhenUsed="1"/>
+    <w:lsdException w:name="Table Columns 4" w:semiHidden="1" w:unhideWhenUsed="1"/>
+    <w:lsdException w:name="Table Columns 5" w:semiHidden="1" w:unhideWhenUsed="1"/>
+    <w:lsdException w:name="Table Grid 1" w:semiHidden="1" w:unhideWhenUsed="1"/>
+    <w:lsdException w:name="Table Grid 2" w:semiHidden="1" w:unhideWhenUsed="1"/>
+    <w:lsdException w:name="Table Grid 3" w:semiHidden="1" w:unhideWhenUsed="1"/>
+    <w:lsdException w:name="Table Grid 4" w:semiHidden="1" w:unhideWhenUsed="1"/>
+    <w:lsdException w:name="Table Grid 5" w:semiHidden="1" w:unhideWhenUsed="1"/>
+    <w:lsdException w:name="Table Grid 6" w:semiHidden="1" w:unhideWhenUsed="1"/>
+    <w:lsdException w:name="Table Grid 7" w:semiHidden="1" w:unhideWhenUsed="1"/>
+    <w:lsdException w:name="Table Grid 8" w:semiHidden="1" w:unhideWhenUsed="1"/>
+    <w:lsdException w:name="Table List 1" w:semiHidden="1" w:unhideWhenUsed="1"/>
+    <w:lsdException w:name="Table List 2" w:semiHidden="1" w:unhideWhenUsed="1"/>
+    <w:lsdException w:name="Table List 3" w:semiHidden="1" w:unhideWhenUsed="1"/>
+    <w:lsdException w:name="Table List 4" w:semiHidden="1" w:unhideWhenUsed="1"/>
+    <w:lsdException w:name="Table List 5" w:semiHidden="1" w:unhideWhenUsed="1"/>
+    <w:lsdException w:name="Table List 6" w:semiHidden="1" w:unhideWhenUsed="1"/>
+    <w:lsdException w:name="Table List 7" w:semiHidden="1" w:unhideWhenUsed="1"/>
+    <w:lsdException w:name="Table List 8" w:semiHidden="1" w:unhideWhenUsed="1"/>
+    <w:lsdException w:name="Table 3D effects 1" w:semiHidden="1" w:unhideWhenUsed="1"/>
+    <w:lsdException w:name="Table 3D effects 2" w:semiHidden="1" w:unhideWhenUsed="1"/>
+    <w:lsdException w:name="Table 3D effects 3" w:semiHidden="1" w:unhideWhenUsed="1"/>
+    <w:lsdException w:name="Table Contemporary" w:semiHidden="1" w:unhideWhenUsed="1"/>
+    <w:lsdException w:name="Table Elegant" w:semiHidden="1" w:unhideWhenUsed="1"/>
+    <w:lsdException w:name="Table Professional" w:semiHidden="1" w:unhideWhenUsed="1"/>
+    <w:lsdException w:name="Table Subtle 1" w:semiHidden="1" w:unhideWhenUsed="1"/>
+    <w:lsdException w:name="Table Subtle 2" w:semiHidden="1" w:unhideWhenUsed="1"/>
+    <w:lsdException w:name="Table Web 1" w:semiHidden="1" w:unhideWhenUsed="1"/>
+    <w:lsdException w:name="Table Web 2" w:semiHidden="1" w:unhideWhenUsed="1"/>
+    <w:lsdException w:name="Table Web 3" w:semiHidden="1" w:unhideWhenUsed="1"/>
+    <w:lsdException w:name="Balloon Text" w:semiHidden="1" w:unhideWhenUsed="1"/>
+    <w:lsdException w:name="Table Grid" w:uiPriority="0"/>
+    <w:lsdException w:name="Table Theme" w:semiHidden="1" w:unhideWhenUsed="1"/>
+    <w:lsdException w:name="Placeholder Text" w:semiHidden="1"/>
+    <w:lsdException w:name="No Spacing" w:uiPriority="1" w:qFormat="1"/>
+    <w:lsdException w:name="Light Shading" w:uiPriority="60"/>
+    <w:lsdException w:name="Light List" w:uiPriority="61"/>
+    <w:lsdException w:name="Light Grid" w:uiPriority="62"/>
+    <w:lsdException w:name="Medium Shading 1" w:uiPriority="63"/>
+    <w:lsdException w:name="Medium Shading 2" w:uiPriority="64"/>
+    <w:lsdException w:name="Medium List 1" w:uiPriority="65"/>
+    <w:lsdException w:name="Medium List 2" w:uiPriority="66"/>
+    <w:lsdException w:name="Medium Grid 1" w:uiPriority="67"/>
+    <w:lsdException w:name="Medium Grid 2" w:uiPriority="68"/>
+    <w:lsdException w:name="Medium Grid 3" w:uiPriority="69"/>
+    <w:lsdException w:name="Dark List" w:uiPriority="70"/>
+    <w:lsdException w:name="Colorful Shading" w:uiPriority="71"/>
+    <w:lsdException w:name="Colorful List" w:uiPriority="72"/>
+    <w:lsdException w:name="Colorful Grid" w:uiPriority="73"/>
+    <w:lsdException w:name="Light Shading Accent 1" w:uiPriority="60"/>
+    <w:lsdException w:name="Light List Accent 1" w:uiPriority="61"/>
+    <w:lsdException w:name="Light Grid Accent 1" w:uiPriority="62"/>
+    <w:lsdException w:name="Medium Shading 1 Accent 1" w:uiPriority="63"/>
+    <w:lsdException w:name="Medium Shading 2 Accent 1" w:uiPriority="64"/>
+    <w:lsdException w:name="Medium List 1 Accent 1" w:uiPriority="65"/>
+    <w:lsdException w:name="Revision" w:semiHidden="1"/>
+    <w:lsdException w:name="List Paragraph" w:uiPriority="34" w:qFormat="1"/>
+    <w:lsdException w:name="Quote" w:uiPriority="29" w:qFormat="1"/>
+    <w:lsdException w:name="Intense Quote" w:uiPriority="30" w:qFormat="1"/>
+    <w:lsdException w:name="Medium List 2 Accent 1" w:uiPriority="66"/>
+    <w:lsdException w:name="Medium Grid 1 Accent 1" w:uiPriority="67"/>
+    <w:lsdException w:name="Medium Grid 2 Accent 1" w:uiPriority="68"/>
+    <w:lsdException w:name="Medium Grid 3 Accent 1" w:uiPriority="69"/>
+    <w:lsdException w:name="Dark List Accent 1" w:uiPriority="70"/>
+    <w:lsdException w:name="Colorful Shading Accent 1" w:uiPriority="71"/>
+    <w:lsdException w:name="Colorful List Accent 1" w:uiPriority="72"/>
+    <w:lsdException w:name="Colorful Grid Accent 1" w:uiPriority="73"/>
+    <w:lsdException w:name="Light Shading Accent 2" w:uiPriority="60"/>
+    <w:lsdException w:name="Light List Accent 2" w:uiPriority="61"/>
+    <w:lsdException w:name="Light Grid Accent 2" w:uiPriority="62"/>
+    <w:lsdException w:name="Medium Shading 1 Accent 2" w:uiPriority="63"/>
+    <w:lsdException w:name="Medium Shading 2 Accent 2" w:uiPriority="64"/>
+    <w:lsdException w:name="Medium List 1 Accent 2" w:uiPriority="65"/>
+    <w:lsdException w:name="Medium List 2 Accent 2" w:uiPriority="66"/>
+    <w:lsdException w:name="Medium Grid 1 Accent 2" w:uiPriority="67"/>
+    <w:lsdException w:name="Medium Grid 2 Accent 2" w:uiPriority="68"/>
+    <w:lsdException w:name="Medium Grid 3 Accent 2" w:uiPriority="69"/>
+    <w:lsdException w:name="Dark List Accent 2" w:uiPriority="70"/>
+    <w:lsdException w:name="Colorful Shading Accent 2" w:uiPriority="71"/>
+    <w:lsdException w:name="Colorful List Accent 2" w:uiPriority="72"/>
+    <w:lsdException w:name="Colorful Grid Accent 2" w:uiPriority="73"/>
+    <w:lsdException w:name="Light Shading Accent 3" w:uiPriority="60"/>
+    <w:lsdException w:name="Light List Accent 3" w:uiPriority="61"/>
+    <w:lsdException w:name="Light Grid Accent 3" w:uiPriority="62"/>
+    <w:lsdException w:name="Medium Shading 1 Accent 3" w:uiPriority="63"/>
+    <w:lsdException w:name="Medium Shading 2 Accent 3" w:uiPriority="64"/>
+    <w:lsdException w:name="Medium List 1 Accent 3" w:uiPriority="65"/>
+    <w:lsdException w:name="Medium List 2 Accent 3" w:uiPriority="66"/>
+    <w:lsdException w:name="Medium Grid 1 Accent 3" w:uiPriority="67"/>
+    <w:lsdException w:name="Medium Grid 2 Accent 3" w:uiPriority="68"/>
+    <w:lsdException w:name="Medium Grid 3 Accent 3" w:uiPriority="69"/>
+    <w:lsdException w:name="Dark List Accent 3" w:uiPriority="70"/>
+    <w:lsdException w:name="Colorful Shading Accent 3" w:uiPriority="71"/>
+    <w:lsdException w:name="Colorful List Accent 3" w:uiPriority="72"/>
+    <w:lsdException w:name="Colorful Grid Accent 3" w:uiPriority="73"/>
+    <w:lsdException w:name="Light Shading Accent 4" w:uiPriority="60"/>
+    <w:lsdException w:name="Light List Accent 4" w:uiPriority="61"/>
+    <w:lsdException w:name="Light Grid Accent 4" w:uiPriority="62"/>
+    <w:lsdException w:name="Medium Shading 1 Accent 4" w:uiPriority="63"/>
+    <w:lsdException w:name="Medium Shading 2 Accent 4" w:uiPriority="64"/>
+    <w:lsdException w:name="Medium List 1 Accent 4" w:uiPriority="65"/>
+    <w:lsdException w:name="Medium List 2 Accent 4" w:uiPriority="66"/>
+    <w:lsdException w:name="Medium Grid 1 Accent 4" w:uiPriority="67"/>
+    <w:lsdException w:name="Medium Grid 2 Accent 4" w:uiPriority="68"/>
+    <w:lsdException w:name="Medium Grid 3 Accent 4" w:uiPriority="69"/>
+    <w:lsdException w:name="Dark List Accent 4" w:uiPriority="70"/>
+    <w:lsdException w:name="Colorful Shading Accent 4" w:uiPriority="71"/>
+    <w:lsdException w:name="Colorful List Accent 4" w:uiPriority="72"/>
+    <w:lsdException w:name="Colorful Grid Accent 4" w:uiPriority="73"/>
+    <w:lsdException w:name="Light Shading Accent 5" w:uiPriority="60"/>
+    <w:lsdException w:name="Light List Accent 5" w:uiPriority="61"/>
+    <w:lsdException w:name="Light Grid Accent 5" w:uiPriority="62"/>
+    <w:lsdException w:name="Medium Shading 1 Accent 5" w:uiPriority="63"/>
+    <w:lsdException w:name="Medium Shading 2 Accent 5" w:uiPriority="64"/>
+    <w:lsdException w:name="Medium List 1 Accent 5" w:uiPriority="65"/>
+    <w:lsdException w:name="Medium List 2 Accent 5" w:uiPriority="66"/>
+    <w:lsdException w:name="Medium Grid 1 Accent 5" w:uiPriority="67"/>
+    <w:lsdException w:name="Medium Grid 2 Accent 5" w:uiPriority="68"/>
+    <w:lsdException w:name="Medium Grid 3 Accent 5" w:uiPriority="69"/>
+    <w:lsdException w:name="Dark List Accent 5" w:uiPriority="70"/>
+    <w:lsdException w:name="Colorful Shading Accent 5" w:uiPriority="71"/>
+    <w:lsdException w:name="Colorful List Accent 5" w:uiPriority="72"/>
+    <w:lsdException w:name="Colorful Grid Accent 5" w:uiPriority="73"/>
+    <w:lsdException w:name="Light Shading Accent 6" w:uiPriority="60"/>
+    <w:lsdException w:name="Light List Accent 6" w:uiPriority="61"/>
+    <w:lsdException w:name="Light Grid Accent 6" w:uiPriority="62"/>
+    <w:lsdException w:name="Medium Shading 1 Accent 6" w:uiPriority="63"/>
+    <w:lsdException w:name="Medium Shading 2 Accent 6" w:uiPriority="64"/>
+    <w:lsdException w:name="Medium List 1 Accent 6" w:uiPriority="65"/>
+    <w:lsdException w:name="Medium List 2 Accent 6" w:uiPriority="66"/>
+    <w:lsdException w:name="Medium Grid 1 Accent 6" w:uiPriority="67"/>
+    <w:lsdException w:name="Medium Grid 2 Accent 6" w:uiPriority="68"/>
+    <w:lsdException w:name="Medium Grid 3 Accent 6" w:uiPriority="69"/>
+    <w:lsdException w:name="Dark List Accent 6" w:uiPriority="70"/>
+    <w:lsdException w:name="Colorful Shading Accent 6" w:uiPriority="71"/>
+    <w:lsdException w:name="Colorful List Accent 6" w:uiPriority="72"/>
+    <w:lsdException w:name="Colorful Grid Accent 6" w:uiPriority="73"/>
+    <w:lsdException w:name="Subtle Emphasis" w:uiPriority="19" w:qFormat="1"/>
+    <w:lsdException w:name="Intense Emphasis" w:uiPriority="21" w:qFormat="1"/>
+    <w:lsdException w:name="Subtle Reference" w:uiPriority="31" w:qFormat="1"/>
+    <w:lsdException w:name="Intense Reference" w:uiPriority="32" w:qFormat="1"/>
+    <w:lsdException w:name="Book Title" w:uiPriority="33" w:qFormat="1"/>
+    <w:lsdException w:name="Bibliography" w:semiHidden="1" w:uiPriority="37" w:unhideWhenUsed="1"/>
+    <w:lsdException w:name="TOC Heading" w:semiHidden="1" w:uiPriority="39" w:unhideWhenUsed="1" w:qFormat="1"/>
+    <w:lsdException w:name="Plain Table 1" w:uiPriority="41"/>
+    <w:lsdException w:name="Plain Table 2" w:uiPriority="42"/>
+    <w:lsdException w:name="Plain Table 3" w:uiPriority="43"/>
+    <w:lsdException w:name="Plain Table 4" w:uiPriority="44"/>
+    <w:lsdException w:name="Plain Table 5" w:uiPriority="45"/>
+    <w:lsdException w:name="Grid Table Light" w:uiPriority="40"/>
+    <w:lsdException w:name="Grid Table 1 Light" w:uiPriority="46"/>
+    <w:lsdException w:name="Grid Table 2" w:uiPriority="47"/>
+    <w:lsdException w:name="Grid Table 3" w:uiPriority="48"/>
+    <w:lsdException w:name="Grid Table 4" w:uiPriority="49"/>
+    <w:lsdException w:name="Grid Table 5 Dark" w:uiPriority="50"/>
+    <w:lsdException w:name="Grid Table 6 Colorful" w:uiPriority="51"/>
+    <w:lsdException w:name="Grid Table 7 Colorful" w:uiPriority="52"/>
+    <w:lsdException w:name="Grid Table 1 Light Accent 1" w:uiPriority="46"/>
+    <w:lsdException w:name="Grid Table 2 Accent 1" w:uiPriority="47"/>
+    <w:lsdException w:name="Grid Table 3 Accent 1" w:uiPriority="48"/>
+    <w:lsdException w:name="Grid Table 4 Accent 1" w:uiPriority="49"/>
+    <w:lsdException w:name="Grid Table 5 Dark Accent 1" w:uiPriority="50"/>
+    <w:lsdException w:name="Grid Table 6 Colorful Accent 1" w:uiPriority="51"/>
+    <w:lsdException w:name="Grid Table 7 Colorful Accent 1" w:uiPriority="52"/>
+    <w:lsdException w:name="Grid Table 1 Light Accent 2" w:uiPriority="46"/>
+    <w:lsdException w:name="Grid Table 2 Accent 2" w:uiPriority="47"/>
+    <w:lsdException w:name="Grid Table 3 Accent 2" w:uiPriority="48"/>
+    <w:lsdException w:name="Grid Table 4 Accent 2" w:uiPriority="49"/>
+    <w:lsdException w:name="Grid Table 5 Dark Accent 2" w:uiPriority="50"/>
+    <w:lsdException w:name="Grid Table 6 Colorful Accent 2" w:uiPriority="51"/>
+    <w:lsdException w:name="Grid Table 7 Colorful Accent 2" w:uiPriority="52"/>
+    <w:lsdException w:name="Grid Table 1 Light Accent 3" w:uiPriority="46"/>
+    <w:lsdException w:name="Grid Table 2 Accent 3" w:uiPriority="47"/>
+    <w:lsdException w:name="Grid Table 3 Accent 3" w:uiPriority="48"/>
+    <w:lsdException w:name="Grid Table 4 Accent 3" w:uiPriority="49"/>
+    <w:lsdException w:name="Grid Table 5 Dark Accent 3" w:uiPriority="50"/>
+    <w:lsdException w:name="Grid Table 6 Colorful Accent 3" w:uiPriority="51"/>
+    <w:lsdException w:name="Grid Table 7 Colorful Accent 3" w:uiPriority="52"/>
+    <w:lsdException w:name="Grid Table 1 Light Accent 4" w:uiPriority="46"/>
+    <w:lsdException w:name="Grid Table 2 Accent 4" w:uiPriority="47"/>
+    <w:lsdException w:name="Grid Table 3 Accent 4" w:uiPriority="48"/>
+    <w:lsdException w:name="Grid Table 4 Accent 4" w:uiPriority="49"/>
+    <w:lsdException w:name="Grid Table 5 Dark Accent 4" w:uiPriority="50"/>
+    <w:lsdException w:name="Grid Table 6 Colorful Accent 4" w:uiPriority="51"/>
+    <w:lsdException w:name="Grid Table 7 Colorful Accent 4" w:uiPriority="52"/>
+    <w:lsdException w:name="Grid Table 1 Light Accent 5" w:uiPriority="46"/>
+    <w:lsdException w:name="Grid Table 2 Accent 5" w:uiPriority="47"/>
+    <w:lsdException w:name="Grid Table 3 Accent 5" w:uiPriority="48"/>
+    <w:lsdException w:name="Grid Table 4 Accent 5" w:uiPriority="49"/>
+    <w:lsdException w:name="Grid Table 5 Dark Accent 5" w:uiPriority="50"/>
+    <w:lsdException w:name="Grid Table 6 Colorful Accent 5" w:uiPriority="51"/>
+    <w:lsdException w:name="Grid Table 7 Colorful Accent 5" w:uiPriority="52"/>
+    <w:lsdException w:name="Grid Table 1 Light Accent 6" w:uiPriority="46"/>
+    <w:lsdException w:name="Grid Table 2 Accent 6" w:uiPriority="47"/>
+    <w:lsdException w:name="Grid Table 3 Accent 6" w:uiPriority="48"/>
+    <w:lsdException w:name="Grid Table 4 Accent 6" w:uiPriority="49"/>
+    <w:lsdException w:name="Grid Table 5 Dark Accent 6" w:uiPriority="50"/>
+    <w:lsdException w:name="Grid Table 6 Colorful Accent 6" w:uiPriority="51"/>
+    <w:lsdException w:name="Grid Table 7 Colorful Accent 6" w:uiPriority="52"/>
+    <w:lsdException w:name="List Table 1 Light" w:uiPriority="46"/>
+    <w:lsdException w:name="List Table 2" w:uiPriority="47"/>
+    <w:lsdException w:name="List Table 3" w:uiPriority="48"/>
+    <w:lsdException w:name="List Table 4" w:uiPriority="49"/>
+    <w:lsdException w:name="List Table 5 Dark" w:uiPriority="50"/>
+    <w:lsdException w:name="List Table 6 Colorful" w:uiPriority="51"/>
+    <w:lsdException w:name="List Table 7 Colorful" w:uiPriority="52"/>
+    <w:lsdException w:name="List Table 1 Light Accent 1" w:uiPriority="46"/>
+    <w:lsdException w:name="List Table 2 Accent 1" w:uiPriority="47"/>
+    <w:lsdException w:name="List Table 3 Accent 1" w:uiPriority="48"/>
+    <w:lsdException w:name="List Table 4 Accent 1" w:uiPriority="49"/>
+    <w:lsdException w:name="List Table 5 Dark Accent 1" w:uiPriority="50"/>
+    <w:lsdException w:name="List Table 6 Colorful Accent 1" w:uiPriority="51"/>
+    <w:lsdException w:name="List Table 7 Colorful Accent 1" w:uiPriority="52"/>
+    <w:lsdException w:name="List Table 1 Light Accent 2" w:uiPriority="46"/>
+    <w:lsdException w:name="List Table 2 Accent 2" w:uiPriority="47"/>
+    <w:lsdException w:name="List Table 3 Accent 2" w:uiPriority="48"/>
+    <w:lsdException w:name="List Table 4 Accent 2" w:uiPriority="49"/>
+    <w:lsdException w:name="List Table 5 Dark Accent 2" w:uiPriority="50"/>
+    <w:lsdException w:name="List Table 6 Colorful Accent 2" w:uiPriority="51"/>
+    <w:lsdException w:name="List Table 7 Colorful Accent 2" w:uiPriority="52"/>
+    <w:lsdException w:name="List Table 1 Light Accent 3" w:uiPriority="46"/>
+    <w:lsdException w:name="List Table 2 Accent 3" w:uiPriority="47"/>
+    <w:lsdException w:name="List Table 3 Accent 3" w:uiPriority="48"/>
+    <w:lsdException w:name="List Table 4 Accent 3" w:uiPriority="49"/>
+    <w:lsdException w:name="List Table 5 Dark Accent 3" w:uiPriority="50"/>
+    <w:lsdException w:name="List Table 6 Colorful Accent 3" w:uiPriority="51"/>
+    <w:lsdException w:name="List Table 7 Colorful Accent 3" w:uiPriority="52"/>
+    <w:lsdException w:name="List Table 1 Light Accent 4" w:uiPriority="46"/>
+    <w:lsdException w:name="List Table 2 Accent 4" w:uiPriority="47"/>
+    <w:lsdException w:name="List Table 3 Accent 4" w:uiPriority="48"/>
+    <w:lsdException w:name="List Table 4 Accent 4" w:uiPriority="49"/>
+    <w:lsdException w:name="List Table 5 Dark Accent 4" w:uiPriority="50"/>
+    <w:lsdException w:name="List Table 6 Colorful Accent 4" w:uiPriority="51"/>
+    <w:lsdException w:name="List Table 7 Colorful Accent 4" w:uiPriority="52"/>
+    <w:lsdException w:name="List Table 1 Light Accent 5" w:uiPriority="46"/>
+    <w:lsdException w:name="List Table 2 Accent 5" w:uiPriority="47"/>
+    <w:lsdException w:name="List Table 3 Accent 5" w:uiPriority="48"/>
+    <w:lsdException w:name="List Table 4 Accent 5" w:uiPriority="49"/>
+    <w:lsdException w:name="List Table 5 Dark Accent 5" w:uiPriority="50"/>
+    <w:lsdException w:name="List Table 6 Colorful Accent 5" w:uiPriority="51"/>
+    <w:lsdException w:name="List Table 7 Colorful Accent 5" w:uiPriority="52"/>
+    <w:lsdException w:name="List Table 1 Light Accent 6" w:uiPriority="46"/>
+    <w:lsdException w:name="List Table 2 Accent 6" w:uiPriority="47"/>
+    <w:lsdException w:name="List Table 3 Accent 6" w:uiPriority="48"/>
+    <w:lsdException w:name="List Table 4 Accent 6" w:uiPriority="49"/>
+    <w:lsdException w:name="List Table 5 Dark Accent 6" w:uiPriority="50"/>
+    <w:lsdException w:name="List Table 6 Colorful Accent 6" w:uiPriority="51"/>
+    <w:lsdException w:name="List Table 7 Colorful Accent 6" w:uiPriority="52"/>
   </w:latentStyles>
   <w:style w:type="paragraph" w:default="1" w:styleId="Normal">
     <w:name w:val="Normal"/>
@@ -10753,7 +10791,6 @@
       <w:spacing w:after="0" w:line="240" w:lineRule="auto"/>
     </w:pPr>
     <w:tblPr>
-      <w:tblInd w:w="0" w:type="dxa"/>
       <w:tblBorders>
         <w:top w:val="single" w:sz="4" w:space="0" w:color="auto"/>
         <w:left w:val="single" w:sz="4" w:space="0" w:color="auto"/>
@@ -10762,12 +10799,6 @@
         <w:insideH w:val="single" w:sz="4" w:space="0" w:color="auto"/>
         <w:insideV w:val="single" w:sz="4" w:space="0" w:color="auto"/>
       </w:tblBorders>
-      <w:tblCellMar>
-        <w:top w:w="0" w:type="dxa"/>
-        <w:left w:w="108" w:type="dxa"/>
-        <w:bottom w:w="0" w:type="dxa"/>
-        <w:right w:w="108" w:type="dxa"/>
-      </w:tblCellMar>
     </w:tblPr>
   </w:style>
   <w:style w:type="paragraph" w:styleId="Corpodetexto">
@@ -10838,196 +10869,6 @@
     <w:uiPriority w:val="99"/>
     <w:semiHidden/>
     <w:rsid w:val="007576DD"/>
-  </w:style>
-</w:styles>
-</file>
-
-<file path=word/stylesWithEffects.xml><?xml version="1.0" encoding="utf-8"?>
-<w:styles xmlns:wpc="http://schemas.microsoft.com/office/word/2010/wordprocessingCanvas" xmlns:mc="http://schemas.openxmlformats.org/markup-compatibility/2006" xmlns:o="urn:schemas-microsoft-com:office:office" xmlns:r="http://schemas.openxmlformats.org/officeDocument/2006/relationships" xmlns:m="http://schemas.openxmlformats.org/officeDocument/2006/math" xmlns:v="urn:schemas-microsoft-com:vml" xmlns:wp14="http://schemas.microsoft.com/office/word/2010/wordprocessingDrawing" xmlns:wp="http://schemas.openxmlformats.org/drawingml/2006/wordprocessingDrawing" xmlns:w10="urn:schemas-microsoft-com:office:word" xmlns:w="http://schemas.openxmlformats.org/wordprocessingml/2006/main" xmlns:w14="http://schemas.microsoft.com/office/word/2010/wordml" xmlns:wpg="http://schemas.microsoft.com/office/word/2010/wordprocessingGroup" xmlns:wpi="http://schemas.microsoft.com/office/word/2010/wordprocessingInk" xmlns:wne="http://schemas.microsoft.com/office/word/2006/wordml" xmlns:wps="http://schemas.microsoft.com/office/word/2010/wordprocessingShape" mc:Ignorable="w14 wp14">
-  <w:docDefaults>
-    <w:rPrDefault>
-      <w:rPr>
-        <w:rFonts w:asciiTheme="minorHAnsi" w:eastAsiaTheme="minorEastAsia" w:hAnsiTheme="minorHAnsi" w:cstheme="minorBidi"/>
-        <w:sz w:val="22"/>
-        <w:szCs w:val="22"/>
-        <w:lang w:val="pt-BR" w:eastAsia="pt-BR" w:bidi="ar-SA"/>
-      </w:rPr>
-    </w:rPrDefault>
-    <w:pPrDefault>
-      <w:pPr>
-        <w:spacing w:after="200" w:line="276" w:lineRule="auto"/>
-      </w:pPr>
-    </w:pPrDefault>
-  </w:docDefaults>
-  <w:latentStyles w:defLockedState="0" w:defUIPriority="99" w:defSemiHidden="1" w:defUnhideWhenUsed="1" w:defQFormat="0" w:count="267">
-    <w:lsdException w:name="Normal" w:semiHidden="0" w:uiPriority="0" w:unhideWhenUsed="0" w:qFormat="1"/>
-    <w:lsdException w:name="heading 1" w:semiHidden="0" w:uiPriority="9" w:unhideWhenUsed="0" w:qFormat="1"/>
-    <w:lsdException w:name="heading 2" w:uiPriority="9" w:qFormat="1"/>
-    <w:lsdException w:name="heading 3" w:uiPriority="9" w:qFormat="1"/>
-    <w:lsdException w:name="heading 4" w:uiPriority="9" w:qFormat="1"/>
-    <w:lsdException w:name="heading 5" w:uiPriority="9" w:qFormat="1"/>
-    <w:lsdException w:name="heading 6" w:uiPriority="9" w:qFormat="1"/>
-    <w:lsdException w:name="heading 7" w:uiPriority="9" w:qFormat="1"/>
-    <w:lsdException w:name="heading 8" w:uiPriority="9" w:qFormat="1"/>
-    <w:lsdException w:name="heading 9" w:uiPriority="9" w:qFormat="1"/>
-    <w:lsdException w:name="toc 1" w:uiPriority="39"/>
-    <w:lsdException w:name="toc 2" w:uiPriority="39"/>
-    <w:lsdException w:name="toc 3" w:uiPriority="39"/>
-    <w:lsdException w:name="toc 4" w:uiPriority="39"/>
-    <w:lsdException w:name="toc 5" w:uiPriority="39"/>
-    <w:lsdException w:name="toc 6" w:uiPriority="39"/>
-    <w:lsdException w:name="toc 7" w:uiPriority="39"/>
-    <w:lsdException w:name="toc 8" w:uiPriority="39"/>
-    <w:lsdException w:name="toc 9" w:uiPriority="39"/>
-    <w:lsdException w:name="caption" w:uiPriority="35" w:qFormat="1"/>
-    <w:lsdException w:name="Title" w:semiHidden="0" w:uiPriority="10" w:unhideWhenUsed="0" w:qFormat="1"/>
-    <w:lsdException w:name="Default Paragraph Font" w:uiPriority="1"/>
-    <w:lsdException w:name="Subtitle" w:semiHidden="0" w:uiPriority="11" w:unhideWhenUsed="0" w:qFormat="1"/>
-    <w:lsdException w:name="Strong" w:semiHidden="0" w:uiPriority="22" w:unhideWhenUsed="0" w:qFormat="1"/>
-    <w:lsdException w:name="Emphasis" w:semiHidden="0" w:uiPriority="20" w:unhideWhenUsed="0" w:qFormat="1"/>
-    <w:lsdException w:name="Table Grid" w:semiHidden="0" w:uiPriority="59" w:unhideWhenUsed="0"/>
-    <w:lsdException w:name="Placeholder Text" w:unhideWhenUsed="0"/>
-    <w:lsdException w:name="No Spacing" w:semiHidden="0" w:uiPriority="1" w:unhideWhenUsed="0" w:qFormat="1"/>
-    <w:lsdException w:name="Light Shading" w:semiHidden="0" w:uiPriority="60" w:unhideWhenUsed="0"/>
-    <w:lsdException w:name="Light List" w:semiHidden="0" w:uiPriority="61" w:unhideWhenUsed="0"/>
-    <w:lsdException w:name="Light Grid" w:semiHidden="0" w:uiPriority="62" w:unhideWhenUsed="0"/>
-    <w:lsdException w:name="Medium Shading 1" w:semiHidden="0" w:uiPriority="63" w:unhideWhenUsed="0"/>
-    <w:lsdException w:name="Medium Shading 2" w:semiHidden="0" w:uiPriority="64" w:unhideWhenUsed="0"/>
-    <w:lsdException w:name="Medium List 1" w:semiHidden="0" w:uiPriority="65" w:unhideWhenUsed="0"/>
-    <w:lsdException w:name="Medium List 2" w:semiHidden="0" w:uiPriority="66" w:unhideWhenUsed="0"/>
-    <w:lsdException w:name="Medium Grid 1" w:semiHidden="0" w:uiPriority="67" w:unhideWhenUsed="0"/>
-    <w:lsdException w:name="Medium Grid 2" w:semiHidden="0" w:uiPriority="68" w:unhideWhenUsed="0"/>
-    <w:lsdException w:name="Medium Grid 3" w:semiHidden="0" w:uiPriority="69" w:unhideWhenUsed="0"/>
-    <w:lsdException w:name="Dark List" w:semiHidden="0" w:uiPriority="70" w:unhideWhenUsed="0"/>
-    <w:lsdException w:name="Colorful Shading" w:semiHidden="0" w:uiPriority="71" w:unhideWhenUsed="0"/>
-    <w:lsdException w:name="Colorful List" w:semiHidden="0" w:uiPriority="72" w:unhideWhenUsed="0"/>
-    <w:lsdException w:name="Colorful Grid" w:semiHidden="0" w:uiPriority="73" w:unhideWhenUsed="0"/>
-    <w:lsdException w:name="Light Shading Accent 1" w:semiHidden="0" w:uiPriority="60" w:unhideWhenUsed="0"/>
-    <w:lsdException w:name="Light List Accent 1" w:semiHidden="0" w:uiPriority="61" w:unhideWhenUsed="0"/>
-    <w:lsdException w:name="Light Grid Accent 1" w:semiHidden="0" w:uiPriority="62" w:unhideWhenUsed="0"/>
-    <w:lsdException w:name="Medium Shading 1 Accent 1" w:semiHidden="0" w:uiPriority="63" w:unhideWhenUsed="0"/>
-    <w:lsdException w:name="Medium Shading 2 Accent 1" w:semiHidden="0" w:uiPriority="64" w:unhideWhenUsed="0"/>
-    <w:lsdException w:name="Medium List 1 Accent 1" w:semiHidden="0" w:uiPriority="65" w:unhideWhenUsed="0"/>
-    <w:lsdException w:name="Revision" w:unhideWhenUsed="0"/>
-    <w:lsdException w:name="List Paragraph" w:semiHidden="0" w:uiPriority="34" w:unhideWhenUsed="0" w:qFormat="1"/>
-    <w:lsdException w:name="Quote" w:semiHidden="0" w:uiPriority="29" w:unhideWhenUsed="0" w:qFormat="1"/>
-    <w:lsdException w:name="Intense Quote" w:semiHidden="0" w:uiPriority="30" w:unhideWhenUsed="0" w:qFormat="1"/>
-    <w:lsdException w:name="Medium List 2 Accent 1" w:semiHidden="0" w:uiPriority="66" w:unhideWhenUsed="0"/>
-    <w:lsdException w:name="Medium Grid 1 Accent 1" w:semiHidden="0" w:uiPriority="67" w:unhideWhenUsed="0"/>
-    <w:lsdException w:name="Medium Grid 2 Accent 1" w:semiHidden="0" w:uiPriority="68" w:unhideWhenUsed="0"/>
-    <w:lsdException w:name="Medium Grid 3 Accent 1" w:semiHidden="0" w:uiPriority="69" w:unhideWhenUsed="0"/>
-    <w:lsdException w:name="Dark List Accent 1" w:semiHidden="0" w:uiPriority="70" w:unhideWhenUsed="0"/>
-    <w:lsdException w:name="Colorful Shading Accent 1" w:semiHidden="0" w:uiPriority="71" w:unhideWhenUsed="0"/>
-    <w:lsdException w:name="Colorful List Accent 1" w:semiHidden="0" w:uiPriority="72" w:unhideWhenUsed="0"/>
-    <w:lsdException w:name="Colorful Grid Accent 1" w:semiHidden="0" w:uiPriority="73" w:unhideWhenUsed="0"/>
-    <w:lsdException w:name="Light Shading Accent 2" w:semiHidden="0" w:uiPriority="60" w:unhideWhenUsed="0"/>
-    <w:lsdException w:name="Light List Accent 2" w:semiHidden="0" w:uiPriority="61" w:unhideWhenUsed="0"/>
-    <w:lsdException w:name="Light Grid Accent 2" w:semiHidden="0" w:uiPriority="62" w:unhideWhenUsed="0"/>
-    <w:lsdException w:name="Medium Shading 1 Accent 2" w:semiHidden="0" w:uiPriority="63" w:unhideWhenUsed="0"/>
-    <w:lsdException w:name="Medium Shading 2 Accent 2" w:semiHidden="0" w:uiPriority="64" w:unhideWhenUsed="0"/>
-    <w:lsdException w:name="Medium List 1 Accent 2" w:semiHidden="0" w:uiPriority="65" w:unhideWhenUsed="0"/>
-    <w:lsdException w:name="Medium List 2 Accent 2" w:semiHidden="0" w:uiPriority="66" w:unhideWhenUsed="0"/>
-    <w:lsdException w:name="Medium Grid 1 Accent 2" w:semiHidden="0" w:uiPriority="67" w:unhideWhenUsed="0"/>
-    <w:lsdException w:name="Medium Grid 2 Accent 2" w:semiHidden="0" w:uiPriority="68" w:unhideWhenUsed="0"/>
-    <w:lsdException w:name="Medium Grid 3 Accent 2" w:semiHidden="0" w:uiPriority="69" w:unhideWhenUsed="0"/>
-    <w:lsdException w:name="Dark List Accent 2" w:semiHidden="0" w:uiPriority="70" w:unhideWhenUsed="0"/>
-    <w:lsdException w:name="Colorful Shading Accent 2" w:semiHidden="0" w:uiPriority="71" w:unhideWhenUsed="0"/>
-    <w:lsdException w:name="Colorful List Accent 2" w:semiHidden="0" w:uiPriority="72" w:unhideWhenUsed="0"/>
-    <w:lsdException w:name="Colorful Grid Accent 2" w:semiHidden="0" w:uiPriority="73" w:unhideWhenUsed="0"/>
-    <w:lsdException w:name="Light Shading Accent 3" w:semiHidden="0" w:uiPriority="60" w:unhideWhenUsed="0"/>
-    <w:lsdException w:name="Light List Accent 3" w:semiHidden="0" w:uiPriority="61" w:unhideWhenUsed="0"/>
-    <w:lsdException w:name="Light Grid Accent 3" w:semiHidden="0" w:uiPriority="62" w:unhideWhenUsed="0"/>
-    <w:lsdException w:name="Medium Shading 1 Accent 3" w:semiHidden="0" w:uiPriority="63" w:unhideWhenUsed="0"/>
-    <w:lsdException w:name="Medium Shading 2 Accent 3" w:semiHidden="0" w:uiPriority="64" w:unhideWhenUsed="0"/>
-    <w:lsdException w:name="Medium List 1 Accent 3" w:semiHidden="0" w:uiPriority="65" w:unhideWhenUsed="0"/>
-    <w:lsdException w:name="Medium List 2 Accent 3" w:semiHidden="0" w:uiPriority="66" w:unhideWhenUsed="0"/>
-    <w:lsdException w:name="Medium Grid 1 Accent 3" w:semiHidden="0" w:uiPriority="67" w:unhideWhenUsed="0"/>
-    <w:lsdException w:name="Medium Grid 2 Accent 3" w:semiHidden="0" w:uiPriority="68" w:unhideWhenUsed="0"/>
-    <w:lsdException w:name="Medium Grid 3 Accent 3" w:semiHidden="0" w:uiPriority="69" w:unhideWhenUsed="0"/>
-    <w:lsdException w:name="Dark List Accent 3" w:semiHidden="0" w:uiPriority="70" w:unhideWhenUsed="0"/>
-    <w:lsdException w:name="Colorful Shading Accent 3" w:semiHidden="0" w:uiPriority="71" w:unhideWhenUsed="0"/>
-    <w:lsdException w:name="Colorful List Accent 3" w:semiHidden="0" w:uiPriority="72" w:unhideWhenUsed="0"/>
-    <w:lsdException w:name="Colorful Grid Accent 3" w:semiHidden="0" w:uiPriority="73" w:unhideWhenUsed="0"/>
-    <w:lsdException w:name="Light Shading Accent 4" w:semiHidden="0" w:uiPriority="60" w:unhideWhenUsed="0"/>
-    <w:lsdException w:name="Light List Accent 4" w:semiHidden="0" w:uiPriority="61" w:unhideWhenUsed="0"/>
-    <w:lsdException w:name="Light Grid Accent 4" w:semiHidden="0" w:uiPriority="62" w:unhideWhenUsed="0"/>
-    <w:lsdException w:name="Medium Shading 1 Accent 4" w:semiHidden="0" w:uiPriority="63" w:unhideWhenUsed="0"/>
-    <w:lsdException w:name="Medium Shading 2 Accent 4" w:semiHidden="0" w:uiPriority="64" w:unhideWhenUsed="0"/>
-    <w:lsdException w:name="Medium List 1 Accent 4" w:semiHidden="0" w:uiPriority="65" w:unhideWhenUsed="0"/>
-    <w:lsdException w:name="Medium List 2 Accent 4" w:semiHidden="0" w:uiPriority="66" w:unhideWhenUsed="0"/>
-    <w:lsdException w:name="Medium Grid 1 Accent 4" w:semiHidden="0" w:uiPriority="67" w:unhideWhenUsed="0"/>
-    <w:lsdException w:name="Medium Grid 2 Accent 4" w:semiHidden="0" w:uiPriority="68" w:unhideWhenUsed="0"/>
-    <w:lsdException w:name="Medium Grid 3 Accent 4" w:semiHidden="0" w:uiPriority="69" w:unhideWhenUsed="0"/>
-    <w:lsdException w:name="Dark List Accent 4" w:semiHidden="0" w:uiPriority="70" w:unhideWhenUsed="0"/>
-    <w:lsdException w:name="Colorful Shading Accent 4" w:semiHidden="0" w:uiPriority="71" w:unhideWhenUsed="0"/>
-    <w:lsdException w:name="Colorful List Accent 4" w:semiHidden="0" w:uiPriority="72" w:unhideWhenUsed="0"/>
-    <w:lsdException w:name="Colorful Grid Accent 4" w:semiHidden="0" w:uiPriority="73" w:unhideWhenUsed="0"/>
-    <w:lsdException w:name="Light Shading Accent 5" w:semiHidden="0" w:uiPriority="60" w:unhideWhenUsed="0"/>
-    <w:lsdException w:name="Light List Accent 5" w:semiHidden="0" w:uiPriority="61" w:unhideWhenUsed="0"/>
-    <w:lsdException w:name="Light Grid Accent 5" w:semiHidden="0" w:uiPriority="62" w:unhideWhenUsed="0"/>
-    <w:lsdException w:name="Medium Shading 1 Accent 5" w:semiHidden="0" w:uiPriority="63" w:unhideWhenUsed="0"/>
-    <w:lsdException w:name="Medium Shading 2 Accent 5" w:semiHidden="0" w:uiPriority="64" w:unhideWhenUsed="0"/>
-    <w:lsdException w:name="Medium List 1 Accent 5" w:semiHidden="0" w:uiPriority="65" w:unhideWhenUsed="0"/>
-    <w:lsdException w:name="Medium List 2 Accent 5" w:semiHidden="0" w:uiPriority="66" w:unhideWhenUsed="0"/>
-    <w:lsdException w:name="Medium Grid 1 Accent 5" w:semiHidden="0" w:uiPriority="67" w:unhideWhenUsed="0"/>
-    <w:lsdException w:name="Medium Grid 2 Accent 5" w:semiHidden="0" w:uiPriority="68" w:unhideWhenUsed="0"/>
-    <w:lsdException w:name="Medium Grid 3 Accent 5" w:semiHidden="0" w:uiPriority="69" w:unhideWhenUsed="0"/>
-    <w:lsdException w:name="Dark List Accent 5" w:semiHidden="0" w:uiPriority="70" w:unhideWhenUsed="0"/>
-    <w:lsdException w:name="Colorful Shading Accent 5" w:semiHidden="0" w:uiPriority="71" w:unhideWhenUsed="0"/>
-    <w:lsdException w:name="Colorful List Accent 5" w:semiHidden="0" w:uiPriority="72" w:unhideWhenUsed="0"/>
-    <w:lsdException w:name="Colorful Grid Accent 5" w:semiHidden="0" w:uiPriority="73" w:unhideWhenUsed="0"/>
-    <w:lsdException w:name="Light Shading Accent 6" w:semiHidden="0" w:uiPriority="60" w:unhideWhenUsed="0"/>
-    <w:lsdException w:name="Light List Accent 6" w:semiHidden="0" w:uiPriority="61" w:unhideWhenUsed="0"/>
-    <w:lsdException w:name="Light Grid Accent 6" w:semiHidden="0" w:uiPriority="62" w:unhideWhenUsed="0"/>
-    <w:lsdException w:name="Medium Shading 1 Accent 6" w:semiHidden="0" w:uiPriority="63" w:unhideWhenUsed="0"/>
-    <w:lsdException w:name="Medium Shading 2 Accent 6" w:semiHidden="0" w:uiPriority="64" w:unhideWhenUsed="0"/>
-    <w:lsdException w:name="Medium List 1 Accent 6" w:semiHidden="0" w:uiPriority="65" w:unhideWhenUsed="0"/>
-    <w:lsdException w:name="Medium List 2 Accent 6" w:semiHidden="0" w:uiPriority="66" w:unhideWhenUsed="0"/>
-    <w:lsdException w:name="Medium Grid 1 Accent 6" w:semiHidden="0" w:uiPriority="67" w:unhideWhenUsed="0"/>
-    <w:lsdException w:name="Medium Grid 2 Accent 6" w:semiHidden="0" w:uiPriority="68" w:unhideWhenUsed="0"/>
-    <w:lsdException w:name="Medium Grid 3 Accent 6" w:semiHidden="0" w:uiPriority="69" w:unhideWhenUsed="0"/>
-    <w:lsdException w:name="Dark List Accent 6" w:semiHidden="0" w:uiPriority="70" w:unhideWhenUsed="0"/>
-    <w:lsdException w:name="Colorful Shading Accent 6" w:semiHidden="0" w:uiPriority="71" w:unhideWhenUsed="0"/>
-    <w:lsdException w:name="Colorful List Accent 6" w:semiHidden="0" w:uiPriority="72" w:unhideWhenUsed="0"/>
-    <w:lsdException w:name="Colorful Grid Accent 6" w:semiHidden="0" w:uiPriority="73" w:unhideWhenUsed="0"/>
-    <w:lsdException w:name="Subtle Emphasis" w:semiHidden="0" w:uiPriority="19" w:unhideWhenUsed="0" w:qFormat="1"/>
-    <w:lsdException w:name="Intense Emphasis" w:semiHidden="0" w:uiPriority="21" w:unhideWhenUsed="0" w:qFormat="1"/>
-    <w:lsdException w:name="Subtle Reference" w:semiHidden="0" w:uiPriority="31" w:unhideWhenUsed="0" w:qFormat="1"/>
-    <w:lsdException w:name="Intense Reference" w:semiHidden="0" w:uiPriority="32" w:unhideWhenUsed="0" w:qFormat="1"/>
-    <w:lsdException w:name="Book Title" w:semiHidden="0" w:uiPriority="33" w:unhideWhenUsed="0" w:qFormat="1"/>
-    <w:lsdException w:name="Bibliography" w:uiPriority="37"/>
-    <w:lsdException w:name="TOC Heading" w:uiPriority="39" w:qFormat="1"/>
-  </w:latentStyles>
-  <w:style w:type="paragraph" w:default="1" w:styleId="Normal">
-    <w:name w:val="Normal"/>
-    <w:qFormat/>
-  </w:style>
-  <w:style w:type="character" w:default="1" w:styleId="Fontepargpadro">
-    <w:name w:val="Default Paragraph Font"/>
-    <w:uiPriority w:val="1"/>
-    <w:semiHidden/>
-    <w:unhideWhenUsed/>
-  </w:style>
-  <w:style w:type="table" w:default="1" w:styleId="Tabelanormal">
-    <w:name w:val="Normal Table"/>
-    <w:uiPriority w:val="99"/>
-    <w:semiHidden/>
-    <w:unhideWhenUsed/>
-    <w:tblPr>
-      <w:tblInd w:w="0" w:type="dxa"/>
-      <w:tblCellMar>
-        <w:top w:w="0" w:type="dxa"/>
-        <w:left w:w="108" w:type="dxa"/>
-        <w:bottom w:w="0" w:type="dxa"/>
-        <w:right w:w="108" w:type="dxa"/>
-      </w:tblCellMar>
-    </w:tblPr>
-  </w:style>
-  <w:style w:type="numbering" w:default="1" w:styleId="Semlista">
-    <w:name w:val="No List"/>
-    <w:uiPriority w:val="99"/>
-    <w:semiHidden/>
-    <w:unhideWhenUsed/>
   </w:style>
 </w:styles>
 </file>
@@ -11320,7 +11161,7 @@
 </file>
 
 <file path=customXml/itemProps1.xml><?xml version="1.0" encoding="utf-8"?>
-<ds:datastoreItem xmlns:ds="http://schemas.openxmlformats.org/officeDocument/2006/customXml" ds:itemID="{191EA329-E44D-4E96-A3EC-536342801E6D}">
+<ds:datastoreItem xmlns:ds="http://schemas.openxmlformats.org/officeDocument/2006/customXml" ds:itemID="{083BBFA5-DF46-4AF3-BC9B-8477D83E71BD}">
   <ds:schemaRefs>
     <ds:schemaRef ds:uri="http://schemas.openxmlformats.org/officeDocument/2006/bibliography"/>
   </ds:schemaRefs>

</xml_diff>